<commit_message>
Added new vcloud director docu
</commit_message>
<xml_diff>
--- a/iNSTALL/Docs/How-To 1 VMware Template 1.9.docx
+++ b/iNSTALL/Docs/How-To 1 VMware Template 1.9.docx
@@ -1,6 +1,6 @@
 
 <file path=word/document.xml><?xml version="1.0" encoding="utf-8"?>
-<w:document xmlns:wpc="http://schemas.microsoft.com/office/word/2010/wordprocessingCanvas" xmlns:cx="http://schemas.microsoft.com/office/drawing/2014/chartex" xmlns:cx1="http://schemas.microsoft.com/office/drawing/2015/9/8/chartex" xmlns:cx2="http://schemas.microsoft.com/office/drawing/2015/10/21/chartex" xmlns:cx3="http://schemas.microsoft.com/office/drawing/2016/5/9/chartex" xmlns:cx4="http://schemas.microsoft.com/office/drawing/2016/5/10/chartex" xmlns:cx5="http://schemas.microsoft.com/office/drawing/2016/5/11/chartex" xmlns:cx6="http://schemas.microsoft.com/office/drawing/2016/5/12/chartex" xmlns:cx7="http://schemas.microsoft.com/office/drawing/2016/5/13/chartex" xmlns:cx8="http://schemas.microsoft.com/office/drawing/2016/5/14/chartex" xmlns:mc="http://schemas.openxmlformats.org/markup-compatibility/2006" xmlns:aink="http://schemas.microsoft.com/office/drawing/2016/ink" xmlns:am3d="http://schemas.microsoft.com/office/drawing/2017/model3d" xmlns:o="urn:schemas-microsoft-com:office:office" xmlns:r="http://schemas.openxmlformats.org/officeDocument/2006/relationships" xmlns:m="http://schemas.openxmlformats.org/officeDocument/2006/math" xmlns:v="urn:schemas-microsoft-com:vml" xmlns:wp14="http://schemas.microsoft.com/office/word/2010/wordprocessingDrawing" xmlns:wp="http://schemas.openxmlformats.org/drawingml/2006/wordprocessingDrawing" xmlns:w10="urn:schemas-microsoft-com:office:word" xmlns:w="http://schemas.openxmlformats.org/wordprocessingml/2006/main" xmlns:w14="http://schemas.microsoft.com/office/word/2010/wordml" xmlns:w15="http://schemas.microsoft.com/office/word/2012/wordml" xmlns:w16cex="http://schemas.microsoft.com/office/word/2018/wordml/cex" xmlns:w16cid="http://schemas.microsoft.com/office/word/2016/wordml/cid" xmlns:w16="http://schemas.microsoft.com/office/word/2018/wordml" xmlns:w16se="http://schemas.microsoft.com/office/word/2015/wordml/symex" xmlns:wpg="http://schemas.microsoft.com/office/word/2010/wordprocessingGroup" xmlns:wpi="http://schemas.microsoft.com/office/word/2010/wordprocessingInk" xmlns:wne="http://schemas.microsoft.com/office/word/2006/wordml" xmlns:wps="http://schemas.microsoft.com/office/word/2010/wordprocessingShape" mc:Ignorable="w14 w15 w16se w16cid w16 w16cex wp14">
+<w:document xmlns:wpc="http://schemas.microsoft.com/office/word/2010/wordprocessingCanvas" xmlns:cx="http://schemas.microsoft.com/office/drawing/2014/chartex" xmlns:cx1="http://schemas.microsoft.com/office/drawing/2015/9/8/chartex" xmlns:cx2="http://schemas.microsoft.com/office/drawing/2015/10/21/chartex" xmlns:cx3="http://schemas.microsoft.com/office/drawing/2016/5/9/chartex" xmlns:cx4="http://schemas.microsoft.com/office/drawing/2016/5/10/chartex" xmlns:cx5="http://schemas.microsoft.com/office/drawing/2016/5/11/chartex" xmlns:cx6="http://schemas.microsoft.com/office/drawing/2016/5/12/chartex" xmlns:cx7="http://schemas.microsoft.com/office/drawing/2016/5/13/chartex" xmlns:cx8="http://schemas.microsoft.com/office/drawing/2016/5/14/chartex" xmlns:mc="http://schemas.openxmlformats.org/markup-compatibility/2006" xmlns:aink="http://schemas.microsoft.com/office/drawing/2016/ink" xmlns:am3d="http://schemas.microsoft.com/office/drawing/2017/model3d" xmlns:o="urn:schemas-microsoft-com:office:office" xmlns:r="http://schemas.openxmlformats.org/officeDocument/2006/relationships" xmlns:m="http://schemas.openxmlformats.org/officeDocument/2006/math" xmlns:v="urn:schemas-microsoft-com:vml" xmlns:wp14="http://schemas.microsoft.com/office/word/2010/wordprocessingDrawing" xmlns:wp="http://schemas.openxmlformats.org/drawingml/2006/wordprocessingDrawing" xmlns:w10="urn:schemas-microsoft-com:office:word" xmlns:w="http://schemas.openxmlformats.org/wordprocessingml/2006/main" xmlns:w14="http://schemas.microsoft.com/office/word/2010/wordml" xmlns:w15="http://schemas.microsoft.com/office/word/2012/wordml" xmlns:w16cex="http://schemas.microsoft.com/office/word/2018/wordml/cex" xmlns:w16cid="http://schemas.microsoft.com/office/word/2016/wordml/cid" xmlns:w16="http://schemas.microsoft.com/office/word/2018/wordml" xmlns:w16sdtdh="http://schemas.microsoft.com/office/word/2020/wordml/sdtdatahash" xmlns:w16se="http://schemas.microsoft.com/office/word/2015/wordml/symex" xmlns:wpg="http://schemas.microsoft.com/office/word/2010/wordprocessingGroup" xmlns:wpi="http://schemas.microsoft.com/office/word/2010/wordprocessingInk" xmlns:wne="http://schemas.microsoft.com/office/word/2006/wordml" xmlns:wps="http://schemas.microsoft.com/office/word/2010/wordprocessingShape" mc:Ignorable="w14 w15 w16se w16cid w16 w16cex w16sdtdh wp14">
   <w:body>
     <w:p>
       <w:pPr>
@@ -98,14 +98,32 @@
           <w:sz w:val="56"/>
           <w:lang w:val="en-GB"/>
         </w:rPr>
-        <w:t>ClearMedia vCloud Director template 1.</w:t>
-      </w:r>
+        <w:t xml:space="preserve">ClearMedia </w:t>
+      </w:r>
+      <w:proofErr w:type="spellStart"/>
       <w:r>
         <w:rPr>
           <w:color w:val="3B3838"/>
           <w:sz w:val="56"/>
           <w:lang w:val="en-GB"/>
         </w:rPr>
+        <w:t>vCloud</w:t>
+      </w:r>
+      <w:proofErr w:type="spellEnd"/>
+      <w:r>
+        <w:rPr>
+          <w:color w:val="3B3838"/>
+          <w:sz w:val="56"/>
+          <w:lang w:val="en-GB"/>
+        </w:rPr>
+        <w:t xml:space="preserve"> Director template 1.</w:t>
+      </w:r>
+      <w:r>
+        <w:rPr>
+          <w:color w:val="3B3838"/>
+          <w:sz w:val="56"/>
+          <w:lang w:val="en-GB"/>
+        </w:rPr>
         <w:t>9</w:t>
       </w:r>
     </w:p>
@@ -149,7 +167,21 @@
         <w:rPr>
           <w:lang w:val="en-GB"/>
         </w:rPr>
-        <w:t xml:space="preserve">By using the ClearMedia vCloud Director templates, you can greatly reduce the </w:t>
+        <w:t xml:space="preserve">By using the ClearMedia </w:t>
+      </w:r>
+      <w:proofErr w:type="spellStart"/>
+      <w:r>
+        <w:rPr>
+          <w:lang w:val="en-GB"/>
+        </w:rPr>
+        <w:t>vCloud</w:t>
+      </w:r>
+      <w:proofErr w:type="spellEnd"/>
+      <w:r>
+        <w:rPr>
+          <w:lang w:val="en-GB"/>
+        </w:rPr>
+        <w:t xml:space="preserve"> Director templates, you can greatly reduce the </w:t>
       </w:r>
       <w:r>
         <w:rPr>
@@ -232,7 +264,23 @@
           <w:rFonts w:asciiTheme="minorHAnsi" w:hAnsiTheme="minorHAnsi" w:cstheme="minorHAnsi"/>
           <w:lang w:val="en-GB"/>
         </w:rPr>
-        <w:t xml:space="preserve">On this first page you can find a small overview of the required steps. It is intended for engineers that already have experience with the ClearMedia vCloud Director and previous ClearMedia </w:t>
+        <w:t xml:space="preserve">On this first page you can find a small overview of the required steps. It is intended for engineers that already have experience with the ClearMedia </w:t>
+      </w:r>
+      <w:proofErr w:type="spellStart"/>
+      <w:r>
+        <w:rPr>
+          <w:rFonts w:asciiTheme="minorHAnsi" w:hAnsiTheme="minorHAnsi" w:cstheme="minorHAnsi"/>
+          <w:lang w:val="en-GB"/>
+        </w:rPr>
+        <w:t>vCloud</w:t>
+      </w:r>
+      <w:proofErr w:type="spellEnd"/>
+      <w:r>
+        <w:rPr>
+          <w:rFonts w:asciiTheme="minorHAnsi" w:hAnsiTheme="minorHAnsi" w:cstheme="minorHAnsi"/>
+          <w:lang w:val="en-GB"/>
+        </w:rPr>
+        <w:t xml:space="preserve"> Director and previous ClearMedia </w:t>
       </w:r>
       <w:r>
         <w:rPr>
@@ -523,7 +571,21 @@
         <w:rPr>
           <w:lang w:val="en-GB"/>
         </w:rPr>
-        <w:t>Add a vAppnet network</w:t>
+        <w:t xml:space="preserve">Add a </w:t>
+      </w:r>
+      <w:proofErr w:type="spellStart"/>
+      <w:r>
+        <w:rPr>
+          <w:lang w:val="en-GB"/>
+        </w:rPr>
+        <w:t>vAppnet</w:t>
+      </w:r>
+      <w:proofErr w:type="spellEnd"/>
+      <w:r>
+        <w:rPr>
+          <w:lang w:val="en-GB"/>
+        </w:rPr>
+        <w:t xml:space="preserve"> network</w:t>
       </w:r>
     </w:p>
     <w:p>
@@ -815,7 +877,21 @@
         <w:rPr>
           <w:lang w:val="en-GB"/>
         </w:rPr>
-        <w:t>Also check if you have enough storage, per Tier, by opening up the vDC and clicking on “Storage Policies”</w:t>
+        <w:t xml:space="preserve">Also check if you have enough storage, per Tier, by opening up the </w:t>
+      </w:r>
+      <w:proofErr w:type="spellStart"/>
+      <w:r>
+        <w:rPr>
+          <w:lang w:val="en-GB"/>
+        </w:rPr>
+        <w:t>vDC</w:t>
+      </w:r>
+      <w:proofErr w:type="spellEnd"/>
+      <w:r>
+        <w:rPr>
+          <w:lang w:val="en-GB"/>
+        </w:rPr>
+        <w:t xml:space="preserve"> and clicking on “Storage Policies”</w:t>
       </w:r>
     </w:p>
     <w:p>
@@ -851,6 +927,9 @@
     </w:p>
     <w:p>
       <w:r>
+        <w:rPr>
+          <w:noProof/>
+        </w:rPr>
         <w:lastRenderedPageBreak/>
         <w:drawing>
           <wp:inline distT="0" distB="0" distL="0" distR="0" wp14:anchorId="2C6D7737" wp14:editId="7E835297">
@@ -891,11 +970,14 @@
     </w:p>
     <w:p>
       <w:r>
+        <w:rPr>
+          <w:noProof/>
+        </w:rPr>
         <w:drawing>
-          <wp:inline distT="0" distB="0" distL="0" distR="0" wp14:anchorId="61B79D87" wp14:editId="18F18DAE">
-            <wp:extent cx="5953125" cy="1526158"/>
-            <wp:effectExtent l="0" t="0" r="0" b="0"/>
-            <wp:docPr id="10" name="Afbeelding 10"/>
+          <wp:inline distT="0" distB="0" distL="0" distR="0" wp14:anchorId="0ECC8883" wp14:editId="2D5BBDC3">
+            <wp:extent cx="5691225" cy="2081954"/>
+            <wp:effectExtent l="0" t="0" r="5080" b="0"/>
+            <wp:docPr id="8" name="Afbeelding 8"/>
             <wp:cNvGraphicFramePr>
               <a:graphicFrameLocks xmlns:a="http://schemas.openxmlformats.org/drawingml/2006/main" noChangeAspect="1"/>
             </wp:cNvGraphicFramePr>
@@ -915,7 +997,7 @@
                   <pic:spPr>
                     <a:xfrm>
                       <a:off x="0" y="0"/>
-                      <a:ext cx="5977653" cy="1532446"/>
+                      <a:ext cx="5701634" cy="2085762"/>
                     </a:xfrm>
                     <a:prstGeom prst="rect">
                       <a:avLst/>
@@ -960,7 +1042,14 @@
     </w:p>
     <w:p>
       <w:pPr>
-        <w:pStyle w:val="Lijstalinea"/>
+        <w:spacing w:after="0"/>
+        <w:rPr>
+          <w:lang w:val="en-GB"/>
+        </w:rPr>
+      </w:pPr>
+    </w:p>
+    <w:p>
+      <w:pPr>
         <w:spacing w:after="0"/>
         <w:rPr>
           <w:lang w:val="en-GB"/>
@@ -1008,12 +1097,13 @@
       <w:r>
         <w:rPr>
           <w:noProof/>
+          <w:lang w:val="en-GB"/>
         </w:rPr>
         <w:drawing>
-          <wp:inline distT="0" distB="0" distL="0" distR="0" wp14:anchorId="516FEC43" wp14:editId="0322DCFB">
-            <wp:extent cx="4944284" cy="2036240"/>
-            <wp:effectExtent l="0" t="0" r="0" b="2540"/>
-            <wp:docPr id="9" name="Afbeelding 9"/>
+          <wp:inline distT="0" distB="0" distL="0" distR="0" wp14:anchorId="262D5441" wp14:editId="7708A19A">
+            <wp:extent cx="6137910" cy="2506345"/>
+            <wp:effectExtent l="0" t="0" r="0" b="8255"/>
+            <wp:docPr id="12" name="Afbeelding 12"/>
             <wp:cNvGraphicFramePr>
               <a:graphicFrameLocks xmlns:a="http://schemas.openxmlformats.org/drawingml/2006/main" noChangeAspect="1"/>
             </wp:cNvGraphicFramePr>
@@ -1021,17 +1111,11 @@
               <a:graphicData uri="http://schemas.openxmlformats.org/drawingml/2006/picture">
                 <pic:pic xmlns:pic="http://schemas.openxmlformats.org/drawingml/2006/picture">
                   <pic:nvPicPr>
-                    <pic:cNvPr id="0" name="Afbeelding 9"/>
+                    <pic:cNvPr id="1" name=""/>
                     <pic:cNvPicPr/>
                   </pic:nvPicPr>
                   <pic:blipFill>
-                    <a:blip r:embed="rId13">
-                      <a:extLst>
-                        <a:ext uri="{28A0092B-C50C-407E-A947-70E740481C1C}">
-                          <a14:useLocalDpi xmlns:a14="http://schemas.microsoft.com/office/drawing/2010/main" val="0"/>
-                        </a:ext>
-                      </a:extLst>
-                    </a:blip>
+                    <a:blip r:embed="rId13"/>
                     <a:stretch>
                       <a:fillRect/>
                     </a:stretch>
@@ -1039,7 +1123,7 @@
                   <pic:spPr>
                     <a:xfrm>
                       <a:off x="0" y="0"/>
-                      <a:ext cx="4944284" cy="2036240"/>
+                      <a:ext cx="6137910" cy="2506345"/>
                     </a:xfrm>
                     <a:prstGeom prst="rect">
                       <a:avLst/>
@@ -1051,60 +1135,6 @@
           </wp:inline>
         </w:drawing>
       </w:r>
-    </w:p>
-    <w:p>
-      <w:pPr>
-        <w:spacing w:after="0"/>
-        <w:ind w:left="360"/>
-        <w:rPr>
-          <w:lang w:val="en-GB"/>
-        </w:rPr>
-      </w:pPr>
-    </w:p>
-    <w:p>
-      <w:pPr>
-        <w:spacing w:after="0"/>
-        <w:ind w:left="360"/>
-        <w:rPr>
-          <w:lang w:val="en-GB"/>
-        </w:rPr>
-      </w:pPr>
-    </w:p>
-    <w:p>
-      <w:pPr>
-        <w:spacing w:after="0"/>
-        <w:ind w:left="360"/>
-        <w:rPr>
-          <w:lang w:val="en-GB"/>
-        </w:rPr>
-      </w:pPr>
-    </w:p>
-    <w:p>
-      <w:pPr>
-        <w:spacing w:after="0"/>
-        <w:ind w:left="360"/>
-        <w:rPr>
-          <w:lang w:val="en-GB"/>
-        </w:rPr>
-      </w:pPr>
-    </w:p>
-    <w:p>
-      <w:pPr>
-        <w:spacing w:after="0"/>
-        <w:ind w:left="360"/>
-        <w:rPr>
-          <w:lang w:val="en-GB"/>
-        </w:rPr>
-      </w:pPr>
-    </w:p>
-    <w:p>
-      <w:pPr>
-        <w:spacing w:after="0"/>
-        <w:ind w:left="360"/>
-        <w:rPr>
-          <w:lang w:val="en-GB"/>
-        </w:rPr>
-      </w:pPr>
     </w:p>
     <w:p>
       <w:pPr>
@@ -1270,7 +1300,31 @@
         <w:rPr>
           <w:lang w:val="en-GB"/>
         </w:rPr>
-        <w:t>Click on the 3 dots next to the new vApp and click on “Add Network…”</w:t>
+        <w:t>Click on the 3 dots next to the new vApp and click on</w:t>
+      </w:r>
+      <w:r>
+        <w:rPr>
+          <w:lang w:val="en-GB"/>
+        </w:rPr>
+        <w:t xml:space="preserve"> “Add” and then on</w:t>
+      </w:r>
+      <w:r>
+        <w:rPr>
+          <w:lang w:val="en-GB"/>
+        </w:rPr>
+        <w:t xml:space="preserve"> “Add Networ</w:t>
+      </w:r>
+      <w:r>
+        <w:rPr>
+          <w:lang w:val="en-GB"/>
+        </w:rPr>
+        <w:t>k</w:t>
+      </w:r>
+      <w:r>
+        <w:rPr>
+          <w:lang w:val="en-GB"/>
+        </w:rPr>
+        <w:t>”</w:t>
       </w:r>
     </w:p>
     <w:p>
@@ -1286,10 +1340,177 @@
           <w:lang w:val="en-GB"/>
         </w:rPr>
         <w:drawing>
-          <wp:inline distT="0" distB="0" distL="0" distR="0" wp14:anchorId="49A3162C" wp14:editId="3BB07B74">
-            <wp:extent cx="5080883" cy="3513226"/>
-            <wp:effectExtent l="0" t="0" r="5715" b="0"/>
-            <wp:docPr id="14" name="Afbeelding 14"/>
+          <wp:inline distT="0" distB="0" distL="0" distR="0" wp14:anchorId="09B659BB" wp14:editId="00144D55">
+            <wp:extent cx="6137910" cy="3491230"/>
+            <wp:effectExtent l="0" t="0" r="0" b="0"/>
+            <wp:docPr id="13" name="Afbeelding 13"/>
+            <wp:cNvGraphicFramePr>
+              <a:graphicFrameLocks xmlns:a="http://schemas.openxmlformats.org/drawingml/2006/main" noChangeAspect="1"/>
+            </wp:cNvGraphicFramePr>
+            <a:graphic xmlns:a="http://schemas.openxmlformats.org/drawingml/2006/main">
+              <a:graphicData uri="http://schemas.openxmlformats.org/drawingml/2006/picture">
+                <pic:pic xmlns:pic="http://schemas.openxmlformats.org/drawingml/2006/picture">
+                  <pic:nvPicPr>
+                    <pic:cNvPr id="1" name=""/>
+                    <pic:cNvPicPr/>
+                  </pic:nvPicPr>
+                  <pic:blipFill>
+                    <a:blip r:embed="rId15"/>
+                    <a:stretch>
+                      <a:fillRect/>
+                    </a:stretch>
+                  </pic:blipFill>
+                  <pic:spPr>
+                    <a:xfrm>
+                      <a:off x="0" y="0"/>
+                      <a:ext cx="6137910" cy="3491230"/>
+                    </a:xfrm>
+                    <a:prstGeom prst="rect">
+                      <a:avLst/>
+                    </a:prstGeom>
+                  </pic:spPr>
+                </pic:pic>
+              </a:graphicData>
+            </a:graphic>
+          </wp:inline>
+        </w:drawing>
+      </w:r>
+    </w:p>
+    <w:p>
+      <w:pPr>
+        <w:spacing w:after="0"/>
+        <w:rPr>
+          <w:lang w:val="en-GB"/>
+        </w:rPr>
+      </w:pPr>
+    </w:p>
+    <w:p>
+      <w:pPr>
+        <w:spacing w:after="0"/>
+        <w:rPr>
+          <w:lang w:val="en-GB"/>
+        </w:rPr>
+      </w:pPr>
+    </w:p>
+    <w:p>
+      <w:pPr>
+        <w:spacing w:after="0"/>
+        <w:rPr>
+          <w:lang w:val="en-GB"/>
+        </w:rPr>
+      </w:pPr>
+    </w:p>
+    <w:p>
+      <w:pPr>
+        <w:spacing w:after="0"/>
+        <w:rPr>
+          <w:lang w:val="en-GB"/>
+        </w:rPr>
+      </w:pPr>
+    </w:p>
+    <w:p>
+      <w:pPr>
+        <w:spacing w:after="0"/>
+        <w:rPr>
+          <w:lang w:val="en-GB"/>
+        </w:rPr>
+      </w:pPr>
+    </w:p>
+    <w:p>
+      <w:pPr>
+        <w:spacing w:after="0"/>
+        <w:rPr>
+          <w:lang w:val="en-GB"/>
+        </w:rPr>
+      </w:pPr>
+    </w:p>
+    <w:p>
+      <w:pPr>
+        <w:spacing w:after="0"/>
+        <w:rPr>
+          <w:lang w:val="en-GB"/>
+        </w:rPr>
+      </w:pPr>
+    </w:p>
+    <w:p>
+      <w:pPr>
+        <w:spacing w:after="0"/>
+        <w:rPr>
+          <w:lang w:val="en-GB"/>
+        </w:rPr>
+      </w:pPr>
+    </w:p>
+    <w:p>
+      <w:pPr>
+        <w:spacing w:after="0"/>
+        <w:rPr>
+          <w:lang w:val="en-GB"/>
+        </w:rPr>
+      </w:pPr>
+    </w:p>
+    <w:p>
+      <w:pPr>
+        <w:pStyle w:val="Lijstalinea"/>
+        <w:numPr>
+          <w:ilvl w:val="0"/>
+          <w:numId w:val="7"/>
+        </w:numPr>
+        <w:spacing w:after="0"/>
+        <w:rPr>
+          <w:lang w:val="en-GB"/>
+        </w:rPr>
+      </w:pPr>
+      <w:r>
+        <w:rPr>
+          <w:lang w:val="en-GB"/>
+        </w:rPr>
+        <w:lastRenderedPageBreak/>
+        <w:t>Choose “vApp Network”, give it a name, declare Gateway IP, DNS IP’s</w:t>
+      </w:r>
+      <w:r>
+        <w:rPr>
+          <w:lang w:val="en-GB"/>
+        </w:rPr>
+        <w:t xml:space="preserve"> and Static IP Pool. </w:t>
+      </w:r>
+      <w:r>
+        <w:rPr>
+          <w:lang w:val="en-GB"/>
+        </w:rPr>
+        <w:t xml:space="preserve"> Ignore the option to “Connect to an </w:t>
+      </w:r>
+      <w:proofErr w:type="spellStart"/>
+      <w:r>
+        <w:rPr>
+          <w:lang w:val="en-GB"/>
+        </w:rPr>
+        <w:t>orgVdc</w:t>
+      </w:r>
+      <w:proofErr w:type="spellEnd"/>
+      <w:r>
+        <w:rPr>
+          <w:lang w:val="en-GB"/>
+        </w:rPr>
+        <w:t xml:space="preserve"> network” </w:t>
+      </w:r>
+    </w:p>
+    <w:p>
+      <w:pPr>
+        <w:spacing w:after="0"/>
+        <w:rPr>
+          <w:lang w:val="en-GB"/>
+        </w:rPr>
+      </w:pPr>
+      <w:r>
+        <w:rPr>
+          <w:noProof/>
+          <w:lang w:val="en-GB"/>
+        </w:rPr>
+        <w:drawing>
+          <wp:inline distT="0" distB="0" distL="0" distR="0" wp14:anchorId="178842D1" wp14:editId="7C47ABA8">
+            <wp:extent cx="5942965" cy="3525926"/>
+            <wp:effectExtent l="0" t="0" r="635" b="0"/>
+            <wp:docPr id="11" name="Afbeelding 11"/>
             <wp:cNvGraphicFramePr>
               <a:graphicFrameLocks xmlns:a="http://schemas.openxmlformats.org/drawingml/2006/main" noChangeAspect="1"/>
             </wp:cNvGraphicFramePr>
@@ -1301,14 +1522,14 @@
                     <pic:cNvPicPr/>
                   </pic:nvPicPr>
                   <pic:blipFill rotWithShape="1">
-                    <a:blip r:embed="rId15"/>
-                    <a:srcRect t="6441" b="2211"/>
+                    <a:blip r:embed="rId16"/>
+                    <a:srcRect b="22878"/>
                     <a:stretch/>
                   </pic:blipFill>
                   <pic:spPr bwMode="auto">
                     <a:xfrm>
                       <a:off x="0" y="0"/>
-                      <a:ext cx="5093037" cy="3521630"/>
+                      <a:ext cx="5945922" cy="3527680"/>
                     </a:xfrm>
                     <a:prstGeom prst="rect">
                       <a:avLst/>
@@ -1336,113 +1557,16 @@
           <w:lang w:val="en-GB"/>
         </w:rPr>
       </w:pPr>
-    </w:p>
-    <w:p>
-      <w:pPr>
-        <w:spacing w:after="0"/>
-        <w:rPr>
-          <w:lang w:val="en-GB"/>
-        </w:rPr>
-      </w:pPr>
-    </w:p>
-    <w:p>
-      <w:pPr>
-        <w:spacing w:after="0"/>
-        <w:rPr>
-          <w:lang w:val="en-GB"/>
-        </w:rPr>
-      </w:pPr>
-    </w:p>
-    <w:p>
-      <w:pPr>
-        <w:spacing w:after="0"/>
-        <w:rPr>
-          <w:lang w:val="en-GB"/>
-        </w:rPr>
-      </w:pPr>
-    </w:p>
-    <w:p>
-      <w:pPr>
-        <w:spacing w:after="0"/>
-        <w:rPr>
-          <w:lang w:val="en-GB"/>
-        </w:rPr>
-      </w:pPr>
-    </w:p>
-    <w:p>
-      <w:pPr>
-        <w:spacing w:after="0"/>
-        <w:rPr>
-          <w:lang w:val="en-GB"/>
-        </w:rPr>
-      </w:pPr>
-    </w:p>
-    <w:p>
-      <w:pPr>
-        <w:spacing w:after="0"/>
-        <w:rPr>
-          <w:lang w:val="en-GB"/>
-        </w:rPr>
-      </w:pPr>
-    </w:p>
-    <w:p>
-      <w:pPr>
-        <w:spacing w:after="0"/>
-        <w:rPr>
-          <w:lang w:val="en-GB"/>
-        </w:rPr>
-      </w:pPr>
-    </w:p>
-    <w:p>
-      <w:pPr>
-        <w:spacing w:after="0"/>
-        <w:rPr>
-          <w:lang w:val="en-GB"/>
-        </w:rPr>
-      </w:pPr>
-    </w:p>
-    <w:p>
-      <w:pPr>
-        <w:pStyle w:val="Lijstalinea"/>
-        <w:numPr>
-          <w:ilvl w:val="0"/>
-          <w:numId w:val="7"/>
-        </w:numPr>
-        <w:spacing w:after="0"/>
-        <w:rPr>
-          <w:lang w:val="en-GB"/>
-        </w:rPr>
-      </w:pPr>
-      <w:r>
-        <w:rPr>
-          <w:lang w:val="en-GB"/>
-        </w:rPr>
-        <w:lastRenderedPageBreak/>
-        <w:t>Choose “vApp Network”, give it a name, declare Gateway IP, DNS IP’s</w:t>
-      </w:r>
-      <w:r>
-        <w:rPr>
-          <w:lang w:val="en-GB"/>
-        </w:rPr>
-        <w:t xml:space="preserve"> and Static IP Pool. </w:t>
-      </w:r>
-    </w:p>
-    <w:p>
-      <w:pPr>
-        <w:spacing w:after="0"/>
-        <w:rPr>
-          <w:lang w:val="en-GB"/>
-        </w:rPr>
-      </w:pPr>
-      <w:r>
-        <w:rPr>
+      <w:r>
+        <w:rPr>
+          <w:noProof/>
           <w:lang w:val="en-GB"/>
         </w:rPr>
         <w:drawing>
-          <wp:inline distT="0" distB="0" distL="0" distR="0" wp14:anchorId="178842D1" wp14:editId="578F098F">
-            <wp:extent cx="5943108" cy="4572000"/>
+          <wp:inline distT="0" distB="0" distL="0" distR="0" wp14:anchorId="613C9D72" wp14:editId="2D53E22A">
+            <wp:extent cx="5942965" cy="807030"/>
             <wp:effectExtent l="0" t="0" r="635" b="0"/>
-            <wp:docPr id="11" name="Afbeelding 11"/>
+            <wp:docPr id="18" name="Afbeelding 18"/>
             <wp:cNvGraphicFramePr>
               <a:graphicFrameLocks xmlns:a="http://schemas.openxmlformats.org/drawingml/2006/main" noChangeAspect="1"/>
             </wp:cNvGraphicFramePr>
@@ -1454,7 +1578,7 @@
                     <pic:cNvPicPr/>
                   </pic:nvPicPr>
                   <pic:blipFill>
-                    <a:blip r:embed="rId16"/>
+                    <a:blip r:embed="rId17"/>
                     <a:stretch>
                       <a:fillRect/>
                     </a:stretch>
@@ -1462,7 +1586,7 @@
                   <pic:spPr>
                     <a:xfrm>
                       <a:off x="0" y="0"/>
-                      <a:ext cx="5945922" cy="4574165"/>
+                      <a:ext cx="6001160" cy="814933"/>
                     </a:xfrm>
                     <a:prstGeom prst="rect">
                       <a:avLst/>
@@ -1485,10 +1609,26 @@
     </w:p>
     <w:p>
       <w:pPr>
+        <w:spacing w:after="0"/>
+        <w:rPr>
+          <w:lang w:val="en-GB"/>
+        </w:rPr>
+      </w:pPr>
+    </w:p>
+    <w:p>
+      <w:pPr>
+        <w:spacing w:after="0"/>
+        <w:rPr>
+          <w:lang w:val="en-GB"/>
+        </w:rPr>
+      </w:pPr>
+    </w:p>
+    <w:p>
+      <w:pPr>
         <w:pStyle w:val="Lijstalinea"/>
         <w:numPr>
           <w:ilvl w:val="0"/>
-          <w:numId w:val="10"/>
+          <w:numId w:val="7"/>
         </w:numPr>
         <w:spacing w:after="0"/>
         <w:rPr>
@@ -1499,13 +1639,45 @@
         <w:rPr>
           <w:lang w:val="en-GB"/>
         </w:rPr>
-        <w:t xml:space="preserve">Add VM’s by </w:t>
-      </w:r>
-      <w:r>
-        <w:rPr>
-          <w:lang w:val="en-GB"/>
-        </w:rPr>
-        <w:t>clicking on the 3 dots next to the vApp, and clicking on “Add VM…”</w:t>
+        <w:t xml:space="preserve">Do the same again, to </w:t>
+      </w:r>
+      <w:r>
+        <w:rPr>
+          <w:lang w:val="en-GB"/>
+        </w:rPr>
+        <w:t xml:space="preserve">now </w:t>
+      </w:r>
+      <w:r>
+        <w:rPr>
+          <w:lang w:val="en-GB"/>
+        </w:rPr>
+        <w:t>add</w:t>
+      </w:r>
+      <w:r>
+        <w:rPr>
+          <w:lang w:val="en-GB"/>
+        </w:rPr>
+        <w:t xml:space="preserve"> the </w:t>
+      </w:r>
+      <w:proofErr w:type="spellStart"/>
+      <w:r>
+        <w:rPr>
+          <w:lang w:val="en-GB"/>
+        </w:rPr>
+        <w:t>Orgnet</w:t>
+      </w:r>
+      <w:proofErr w:type="spellEnd"/>
+      <w:r>
+        <w:rPr>
+          <w:lang w:val="en-GB"/>
+        </w:rPr>
+        <w:t>-Direct network</w:t>
+      </w:r>
+      <w:r>
+        <w:rPr>
+          <w:lang w:val="en-GB"/>
+        </w:rPr>
+        <w:t xml:space="preserve"> as well</w:t>
       </w:r>
     </w:p>
     <w:p>
@@ -1518,12 +1690,13 @@
       <w:r>
         <w:rPr>
           <w:noProof/>
+          <w:lang w:val="en-GB"/>
         </w:rPr>
         <w:drawing>
-          <wp:inline distT="0" distB="0" distL="0" distR="0" wp14:anchorId="439021DA" wp14:editId="539E0AF7">
-            <wp:extent cx="4419600" cy="3245341"/>
-            <wp:effectExtent l="0" t="0" r="0" b="0"/>
-            <wp:docPr id="1" name="Afbeelding 1"/>
+          <wp:inline distT="0" distB="0" distL="0" distR="0" wp14:anchorId="233ABDBB" wp14:editId="0FF5FFF8">
+            <wp:extent cx="6137910" cy="2474595"/>
+            <wp:effectExtent l="0" t="0" r="0" b="1905"/>
+            <wp:docPr id="26" name="Afbeelding 26"/>
             <wp:cNvGraphicFramePr>
               <a:graphicFrameLocks xmlns:a="http://schemas.openxmlformats.org/drawingml/2006/main" noChangeAspect="1"/>
             </wp:cNvGraphicFramePr>
@@ -1531,17 +1704,11 @@
               <a:graphicData uri="http://schemas.openxmlformats.org/drawingml/2006/picture">
                 <pic:pic xmlns:pic="http://schemas.openxmlformats.org/drawingml/2006/picture">
                   <pic:nvPicPr>
-                    <pic:cNvPr id="0" name="Afbeelding 1"/>
+                    <pic:cNvPr id="1" name=""/>
                     <pic:cNvPicPr/>
                   </pic:nvPicPr>
                   <pic:blipFill>
-                    <a:blip r:embed="rId17">
-                      <a:extLst>
-                        <a:ext uri="{28A0092B-C50C-407E-A947-70E740481C1C}">
-                          <a14:useLocalDpi xmlns:a14="http://schemas.microsoft.com/office/drawing/2010/main" val="0"/>
-                        </a:ext>
-                      </a:extLst>
-                    </a:blip>
+                    <a:blip r:embed="rId18"/>
                     <a:stretch>
                       <a:fillRect/>
                     </a:stretch>
@@ -1549,7 +1716,7 @@
                   <pic:spPr>
                     <a:xfrm>
                       <a:off x="0" y="0"/>
-                      <a:ext cx="4436552" cy="3257789"/>
+                      <a:ext cx="6137910" cy="2474595"/>
                     </a:xfrm>
                     <a:prstGeom prst="rect">
                       <a:avLst/>
@@ -1564,6 +1731,22 @@
     </w:p>
     <w:p>
       <w:pPr>
+        <w:spacing w:after="0"/>
+        <w:rPr>
+          <w:lang w:val="en-GB"/>
+        </w:rPr>
+      </w:pPr>
+    </w:p>
+    <w:p>
+      <w:pPr>
+        <w:spacing w:after="0"/>
+        <w:rPr>
+          <w:lang w:val="en-GB"/>
+        </w:rPr>
+      </w:pPr>
+    </w:p>
+    <w:p>
+      <w:pPr>
         <w:pStyle w:val="Lijstalinea"/>
         <w:numPr>
           <w:ilvl w:val="0"/>
@@ -1579,50 +1762,25 @@
           <w:lang w:val="en-GB"/>
         </w:rPr>
         <w:lastRenderedPageBreak/>
-        <w:t xml:space="preserve">A new Wizard appears. </w:t>
-      </w:r>
-      <w:r>
-        <w:rPr>
-          <w:lang w:val="en-GB"/>
-        </w:rPr>
-        <w:t>Click on “Add Virtual Machine”</w:t>
-      </w:r>
-    </w:p>
-    <w:p>
-      <w:pPr>
-        <w:pStyle w:val="Lijstalinea"/>
-        <w:numPr>
-          <w:ilvl w:val="0"/>
-          <w:numId w:val="10"/>
-        </w:numPr>
-        <w:spacing w:after="0"/>
-        <w:rPr>
-          <w:lang w:val="en-GB"/>
-        </w:rPr>
-      </w:pPr>
-      <w:r>
-        <w:rPr>
-          <w:lang w:val="en-GB"/>
-        </w:rPr>
-        <w:t xml:space="preserve">In the wizard, choose “From Template”, give the new VM a name, </w:t>
-      </w:r>
-      <w:r>
-        <w:rPr>
-          <w:lang w:val="en-GB"/>
-        </w:rPr>
-        <w:t>select the Win2019 Version 1.9</w:t>
-      </w:r>
-      <w:r>
-        <w:rPr>
-          <w:lang w:val="en-GB"/>
-        </w:rPr>
-        <w:t>, disable the “Power On” option</w:t>
-      </w:r>
-      <w:r>
-        <w:rPr>
-          <w:lang w:val="en-GB"/>
-        </w:rPr>
-        <w:t xml:space="preserve"> and click on OK</w:t>
+        <w:t xml:space="preserve">Add VM’s by </w:t>
+      </w:r>
+      <w:r>
+        <w:rPr>
+          <w:lang w:val="en-GB"/>
+        </w:rPr>
+        <w:t>clicking on the 3 dots next to the vApp, and clicking on</w:t>
+      </w:r>
+      <w:r>
+        <w:rPr>
+          <w:lang w:val="en-GB"/>
+        </w:rPr>
+        <w:t xml:space="preserve"> “Add” and then</w:t>
+      </w:r>
+      <w:r>
+        <w:rPr>
+          <w:lang w:val="en-GB"/>
+        </w:rPr>
+        <w:t xml:space="preserve"> “Add VM…”</w:t>
       </w:r>
     </w:p>
     <w:p>
@@ -1635,12 +1793,13 @@
       <w:r>
         <w:rPr>
           <w:noProof/>
+          <w:lang w:val="en-GB"/>
         </w:rPr>
         <w:drawing>
-          <wp:inline distT="0" distB="0" distL="0" distR="0" wp14:anchorId="3954D5F5" wp14:editId="6DF792A8">
-            <wp:extent cx="6137910" cy="4759960"/>
-            <wp:effectExtent l="0" t="0" r="0" b="2540"/>
-            <wp:docPr id="2" name="Afbeelding 2"/>
+          <wp:inline distT="0" distB="0" distL="0" distR="0" wp14:anchorId="05A272E1" wp14:editId="0B729E30">
+            <wp:extent cx="5369356" cy="2866323"/>
+            <wp:effectExtent l="0" t="0" r="3175" b="0"/>
+            <wp:docPr id="1" name="Afbeelding 1"/>
             <wp:cNvGraphicFramePr>
               <a:graphicFrameLocks xmlns:a="http://schemas.openxmlformats.org/drawingml/2006/main" noChangeAspect="1"/>
             </wp:cNvGraphicFramePr>
@@ -1648,17 +1807,11 @@
               <a:graphicData uri="http://schemas.openxmlformats.org/drawingml/2006/picture">
                 <pic:pic xmlns:pic="http://schemas.openxmlformats.org/drawingml/2006/picture">
                   <pic:nvPicPr>
-                    <pic:cNvPr id="0" name="Afbeelding 2"/>
+                    <pic:cNvPr id="1" name=""/>
                     <pic:cNvPicPr/>
                   </pic:nvPicPr>
                   <pic:blipFill>
-                    <a:blip r:embed="rId18">
-                      <a:extLst>
-                        <a:ext uri="{28A0092B-C50C-407E-A947-70E740481C1C}">
-                          <a14:useLocalDpi xmlns:a14="http://schemas.microsoft.com/office/drawing/2010/main" val="0"/>
-                        </a:ext>
-                      </a:extLst>
-                    </a:blip>
+                    <a:blip r:embed="rId19"/>
                     <a:stretch>
                       <a:fillRect/>
                     </a:stretch>
@@ -1666,7 +1819,7 @@
                   <pic:spPr>
                     <a:xfrm>
                       <a:off x="0" y="0"/>
-                      <a:ext cx="6137910" cy="4759960"/>
+                      <a:ext cx="5377649" cy="2870750"/>
                     </a:xfrm>
                     <a:prstGeom prst="rect">
                       <a:avLst/>
@@ -1681,6 +1834,7 @@
     </w:p>
     <w:p>
       <w:pPr>
+        <w:pStyle w:val="Lijstalinea"/>
         <w:spacing w:after="0"/>
         <w:rPr>
           <w:lang w:val="en-GB"/>
@@ -1692,7 +1846,7 @@
         <w:pStyle w:val="Lijstalinea"/>
         <w:numPr>
           <w:ilvl w:val="0"/>
-          <w:numId w:val="11"/>
+          <w:numId w:val="10"/>
         </w:numPr>
         <w:spacing w:after="0"/>
         <w:rPr>
@@ -1703,7 +1857,13 @@
         <w:rPr>
           <w:lang w:val="en-GB"/>
         </w:rPr>
-        <w:br w:type="page"/>
+        <w:t xml:space="preserve">A new Wizard appears. </w:t>
+      </w:r>
+      <w:r>
+        <w:rPr>
+          <w:lang w:val="en-GB"/>
+        </w:rPr>
+        <w:t>Click on “Add Virtual Machine”</w:t>
       </w:r>
     </w:p>
     <w:p>
@@ -1711,7 +1871,7 @@
         <w:pStyle w:val="Lijstalinea"/>
         <w:numPr>
           <w:ilvl w:val="0"/>
-          <w:numId w:val="11"/>
+          <w:numId w:val="10"/>
         </w:numPr>
         <w:spacing w:after="0"/>
         <w:rPr>
@@ -1722,35 +1882,140 @@
         <w:rPr>
           <w:lang w:val="en-GB"/>
         </w:rPr>
-        <w:lastRenderedPageBreak/>
-        <w:t xml:space="preserve">If needed, you can repeat the steps to add extra VM’s in to the task list. For example a RDS server or FireboxV </w:t>
-      </w:r>
-      <w:r>
-        <w:rPr>
-          <w:lang w:val="en-GB"/>
-        </w:rPr>
-        <w:t xml:space="preserve">firewall. </w:t>
-      </w:r>
-      <w:r>
-        <w:rPr>
-          <w:lang w:val="en-GB"/>
-        </w:rPr>
-        <w:t xml:space="preserve">When ready, click on the “Add” button to start the deployment of the templates. </w:t>
-      </w:r>
-    </w:p>
-    <w:p>
-      <w:pPr>
-        <w:spacing w:after="0"/>
+        <w:t xml:space="preserve">In the wizard, choose “From Template”, give the new VM a name, </w:t>
+      </w:r>
+      <w:r>
+        <w:rPr>
+          <w:lang w:val="en-GB"/>
+        </w:rPr>
+        <w:t>select the Win2019 Version 1.9</w:t>
+      </w:r>
+    </w:p>
+    <w:p>
+      <w:pPr>
+        <w:pStyle w:val="Lijstalinea"/>
+        <w:numPr>
+          <w:ilvl w:val="1"/>
+          <w:numId w:val="10"/>
+        </w:numPr>
+        <w:spacing w:after="0"/>
+        <w:rPr>
+          <w:lang w:val="en-GB"/>
+        </w:rPr>
+      </w:pPr>
+      <w:r>
+        <w:rPr>
+          <w:lang w:val="en-GB"/>
+        </w:rPr>
+        <w:t xml:space="preserve">Change the Network Adapter type from </w:t>
+      </w:r>
+      <w:r>
+        <w:rPr>
+          <w:lang w:val="en-GB"/>
+        </w:rPr>
+        <w:t>E1000E to VMXNET3</w:t>
+      </w:r>
+    </w:p>
+    <w:p>
+      <w:pPr>
+        <w:pStyle w:val="Lijstalinea"/>
+        <w:numPr>
+          <w:ilvl w:val="1"/>
+          <w:numId w:val="10"/>
+        </w:numPr>
+        <w:spacing w:after="0"/>
+        <w:rPr>
+          <w:lang w:val="en-GB"/>
+        </w:rPr>
+      </w:pPr>
+      <w:r>
+        <w:rPr>
+          <w:lang w:val="en-GB"/>
+        </w:rPr>
+        <w:t xml:space="preserve">Change the Network to the </w:t>
+      </w:r>
+      <w:proofErr w:type="spellStart"/>
+      <w:r>
+        <w:rPr>
+          <w:lang w:val="en-GB"/>
+        </w:rPr>
+        <w:t>vAppnet</w:t>
+      </w:r>
+      <w:proofErr w:type="spellEnd"/>
+      <w:r>
+        <w:rPr>
+          <w:lang w:val="en-GB"/>
+        </w:rPr>
+        <w:t>-&lt;</w:t>
+      </w:r>
+      <w:proofErr w:type="spellStart"/>
+      <w:r>
+        <w:rPr>
+          <w:lang w:val="en-GB"/>
+        </w:rPr>
+        <w:t>xyz</w:t>
+      </w:r>
+      <w:proofErr w:type="spellEnd"/>
+      <w:r>
+        <w:rPr>
+          <w:lang w:val="en-GB"/>
+        </w:rPr>
+        <w:t xml:space="preserve">&gt;. In our example that is </w:t>
+      </w:r>
+      <w:proofErr w:type="spellStart"/>
+      <w:r>
+        <w:rPr>
+          <w:lang w:val="en-GB"/>
+        </w:rPr>
+        <w:t>vAppnet-Cleartoso</w:t>
+      </w:r>
+      <w:proofErr w:type="spellEnd"/>
+    </w:p>
+    <w:p>
+      <w:pPr>
+        <w:pStyle w:val="Lijstalinea"/>
+        <w:numPr>
+          <w:ilvl w:val="1"/>
+          <w:numId w:val="10"/>
+        </w:numPr>
+        <w:spacing w:after="0"/>
+        <w:rPr>
+          <w:lang w:val="en-GB"/>
+        </w:rPr>
+      </w:pPr>
+      <w:r>
+        <w:rPr>
+          <w:lang w:val="en-GB"/>
+        </w:rPr>
+        <w:t>Click OK</w:t>
+      </w:r>
+    </w:p>
+    <w:p>
+      <w:pPr>
+        <w:pStyle w:val="Lijstalinea"/>
+        <w:spacing w:after="0"/>
+        <w:rPr>
+          <w:lang w:val="en-GB"/>
+        </w:rPr>
+      </w:pPr>
+    </w:p>
+    <w:p>
+      <w:pPr>
+        <w:spacing w:after="0"/>
+        <w:rPr>
+          <w:lang w:val="en-GB"/>
+        </w:rPr>
       </w:pPr>
       <w:r>
         <w:rPr>
           <w:noProof/>
+          <w:lang w:val="en-GB"/>
         </w:rPr>
         <w:drawing>
-          <wp:inline distT="0" distB="0" distL="0" distR="0" wp14:anchorId="749943DA" wp14:editId="179213FE">
-            <wp:extent cx="5943600" cy="2908935"/>
-            <wp:effectExtent l="0" t="0" r="0" b="5715"/>
-            <wp:docPr id="7" name="Afbeelding 7"/>
+          <wp:inline distT="0" distB="0" distL="0" distR="0" wp14:anchorId="53768A3D" wp14:editId="55943850">
+            <wp:extent cx="5866358" cy="3784600"/>
+            <wp:effectExtent l="0" t="0" r="1270" b="6350"/>
+            <wp:docPr id="24" name="Afbeelding 24"/>
             <wp:cNvGraphicFramePr>
               <a:graphicFrameLocks xmlns:a="http://schemas.openxmlformats.org/drawingml/2006/main" noChangeAspect="1"/>
             </wp:cNvGraphicFramePr>
@@ -1758,17 +2023,67 @@
               <a:graphicData uri="http://schemas.openxmlformats.org/drawingml/2006/picture">
                 <pic:pic xmlns:pic="http://schemas.openxmlformats.org/drawingml/2006/picture">
                   <pic:nvPicPr>
-                    <pic:cNvPr id="0" name="Afbeelding 7"/>
+                    <pic:cNvPr id="1" name=""/>
+                    <pic:cNvPicPr/>
+                  </pic:nvPicPr>
+                  <pic:blipFill rotWithShape="1">
+                    <a:blip r:embed="rId20"/>
+                    <a:srcRect b="15112"/>
+                    <a:stretch/>
+                  </pic:blipFill>
+                  <pic:spPr bwMode="auto">
+                    <a:xfrm>
+                      <a:off x="0" y="0"/>
+                      <a:ext cx="5870994" cy="3787591"/>
+                    </a:xfrm>
+                    <a:prstGeom prst="rect">
+                      <a:avLst/>
+                    </a:prstGeom>
+                    <a:ln>
+                      <a:noFill/>
+                    </a:ln>
+                    <a:extLst>
+                      <a:ext uri="{53640926-AAD7-44D8-BBD7-CCE9431645EC}">
+                        <a14:shadowObscured xmlns:a14="http://schemas.microsoft.com/office/drawing/2010/main"/>
+                      </a:ext>
+                    </a:extLst>
+                  </pic:spPr>
+                </pic:pic>
+              </a:graphicData>
+            </a:graphic>
+          </wp:inline>
+        </w:drawing>
+      </w:r>
+    </w:p>
+    <w:p>
+      <w:pPr>
+        <w:spacing w:after="0"/>
+        <w:rPr>
+          <w:lang w:val="en-GB"/>
+        </w:rPr>
+      </w:pPr>
+      <w:r>
+        <w:rPr>
+          <w:lang w:val="en-GB"/>
+        </w:rPr>
+        <w:lastRenderedPageBreak/>
+        <w:drawing>
+          <wp:inline distT="0" distB="0" distL="0" distR="0" wp14:anchorId="27F7D0B4" wp14:editId="5FCB3036">
+            <wp:extent cx="6137910" cy="3696970"/>
+            <wp:effectExtent l="0" t="0" r="0" b="0"/>
+            <wp:docPr id="15" name="Afbeelding 15"/>
+            <wp:cNvGraphicFramePr>
+              <a:graphicFrameLocks xmlns:a="http://schemas.openxmlformats.org/drawingml/2006/main" noChangeAspect="1"/>
+            </wp:cNvGraphicFramePr>
+            <a:graphic xmlns:a="http://schemas.openxmlformats.org/drawingml/2006/main">
+              <a:graphicData uri="http://schemas.openxmlformats.org/drawingml/2006/picture">
+                <pic:pic xmlns:pic="http://schemas.openxmlformats.org/drawingml/2006/picture">
+                  <pic:nvPicPr>
+                    <pic:cNvPr id="1" name=""/>
                     <pic:cNvPicPr/>
                   </pic:nvPicPr>
                   <pic:blipFill>
-                    <a:blip r:embed="rId19">
-                      <a:extLst>
-                        <a:ext uri="{28A0092B-C50C-407E-A947-70E740481C1C}">
-                          <a14:useLocalDpi xmlns:a14="http://schemas.microsoft.com/office/drawing/2010/main" val="0"/>
-                        </a:ext>
-                      </a:extLst>
-                    </a:blip>
+                    <a:blip r:embed="rId21"/>
                     <a:stretch>
                       <a:fillRect/>
                     </a:stretch>
@@ -1776,7 +2091,7 @@
                   <pic:spPr>
                     <a:xfrm>
                       <a:off x="0" y="0"/>
-                      <a:ext cx="5943600" cy="2908935"/>
+                      <a:ext cx="6137910" cy="3696970"/>
                     </a:xfrm>
                     <a:prstGeom prst="rect">
                       <a:avLst/>
@@ -1791,18 +2106,183 @@
     </w:p>
     <w:p>
       <w:pPr>
+        <w:spacing w:after="0"/>
+        <w:rPr>
+          <w:lang w:val="en-GB"/>
+        </w:rPr>
+      </w:pPr>
+    </w:p>
+    <w:p>
+      <w:pPr>
         <w:pStyle w:val="Lijstalinea"/>
         <w:numPr>
           <w:ilvl w:val="0"/>
           <w:numId w:val="11"/>
         </w:numPr>
         <w:spacing w:after="0"/>
-      </w:pPr>
-      <w:r>
-        <w:t xml:space="preserve">You can close </w:t>
-      </w:r>
-      <w:r>
-        <w:t>the box by clicking on the cross at the top right</w:t>
+        <w:rPr>
+          <w:lang w:val="en-GB"/>
+        </w:rPr>
+      </w:pPr>
+      <w:r>
+        <w:rPr>
+          <w:lang w:val="en-GB"/>
+        </w:rPr>
+        <w:t xml:space="preserve">If needed, you can repeat the steps to add extra VM’s in to the task list. For example a RDS server or FireboxV </w:t>
+      </w:r>
+      <w:r>
+        <w:rPr>
+          <w:lang w:val="en-GB"/>
+        </w:rPr>
+        <w:t xml:space="preserve">firewall. </w:t>
+      </w:r>
+      <w:r>
+        <w:rPr>
+          <w:lang w:val="en-GB"/>
+        </w:rPr>
+        <w:t xml:space="preserve">When ready, click on the “Add” button to start the deployment of the templates. </w:t>
+      </w:r>
+    </w:p>
+    <w:p>
+      <w:pPr>
+        <w:spacing w:after="0"/>
+      </w:pPr>
+      <w:r>
+        <w:rPr>
+          <w:noProof/>
+        </w:rPr>
+        <w:drawing>
+          <wp:inline distT="0" distB="0" distL="0" distR="0" wp14:anchorId="2ACD7DC7" wp14:editId="02072EC8">
+            <wp:extent cx="6137910" cy="2878455"/>
+            <wp:effectExtent l="0" t="0" r="0" b="0"/>
+            <wp:docPr id="25" name="Afbeelding 25"/>
+            <wp:cNvGraphicFramePr>
+              <a:graphicFrameLocks xmlns:a="http://schemas.openxmlformats.org/drawingml/2006/main" noChangeAspect="1"/>
+            </wp:cNvGraphicFramePr>
+            <a:graphic xmlns:a="http://schemas.openxmlformats.org/drawingml/2006/main">
+              <a:graphicData uri="http://schemas.openxmlformats.org/drawingml/2006/picture">
+                <pic:pic xmlns:pic="http://schemas.openxmlformats.org/drawingml/2006/picture">
+                  <pic:nvPicPr>
+                    <pic:cNvPr id="1" name=""/>
+                    <pic:cNvPicPr/>
+                  </pic:nvPicPr>
+                  <pic:blipFill>
+                    <a:blip r:embed="rId22"/>
+                    <a:stretch>
+                      <a:fillRect/>
+                    </a:stretch>
+                  </pic:blipFill>
+                  <pic:spPr>
+                    <a:xfrm>
+                      <a:off x="0" y="0"/>
+                      <a:ext cx="6137910" cy="2878455"/>
+                    </a:xfrm>
+                    <a:prstGeom prst="rect">
+                      <a:avLst/>
+                    </a:prstGeom>
+                  </pic:spPr>
+                </pic:pic>
+              </a:graphicData>
+            </a:graphic>
+          </wp:inline>
+        </w:drawing>
+      </w:r>
+    </w:p>
+    <w:p>
+      <w:pPr>
+        <w:spacing w:after="0"/>
+      </w:pPr>
+    </w:p>
+    <w:p>
+      <w:pPr>
+        <w:spacing w:after="0"/>
+      </w:pPr>
+    </w:p>
+    <w:p>
+      <w:pPr>
+        <w:spacing w:after="0"/>
+      </w:pPr>
+    </w:p>
+    <w:p>
+      <w:pPr>
+        <w:spacing w:after="0"/>
+      </w:pPr>
+    </w:p>
+    <w:p>
+      <w:pPr>
+        <w:spacing w:after="0"/>
+      </w:pPr>
+    </w:p>
+    <w:p>
+      <w:pPr>
+        <w:spacing w:after="0"/>
+      </w:pPr>
+    </w:p>
+    <w:p>
+      <w:pPr>
+        <w:pStyle w:val="Lijstalinea"/>
+        <w:numPr>
+          <w:ilvl w:val="0"/>
+          <w:numId w:val="11"/>
+        </w:numPr>
+        <w:spacing w:after="0"/>
+      </w:pPr>
+      <w:proofErr w:type="spellStart"/>
+      <w:r>
+        <w:lastRenderedPageBreak/>
+        <w:t>You</w:t>
+      </w:r>
+      <w:proofErr w:type="spellEnd"/>
+      <w:r>
+        <w:t xml:space="preserve"> </w:t>
+      </w:r>
+      <w:proofErr w:type="spellStart"/>
+      <w:r>
+        <w:t>can</w:t>
+      </w:r>
+      <w:proofErr w:type="spellEnd"/>
+      <w:r>
+        <w:t xml:space="preserve"> close </w:t>
+      </w:r>
+      <w:proofErr w:type="spellStart"/>
+      <w:r>
+        <w:t>the</w:t>
+      </w:r>
+      <w:proofErr w:type="spellEnd"/>
+      <w:r>
+        <w:t xml:space="preserve"> box </w:t>
+      </w:r>
+      <w:proofErr w:type="spellStart"/>
+      <w:r>
+        <w:t>by</w:t>
+      </w:r>
+      <w:proofErr w:type="spellEnd"/>
+      <w:r>
+        <w:t xml:space="preserve"> </w:t>
+      </w:r>
+      <w:proofErr w:type="spellStart"/>
+      <w:r>
+        <w:t>clicking</w:t>
+      </w:r>
+      <w:proofErr w:type="spellEnd"/>
+      <w:r>
+        <w:t xml:space="preserve"> on </w:t>
+      </w:r>
+      <w:proofErr w:type="spellStart"/>
+      <w:r>
+        <w:t>the</w:t>
+      </w:r>
+      <w:proofErr w:type="spellEnd"/>
+      <w:r>
+        <w:t xml:space="preserve"> cross at </w:t>
+      </w:r>
+      <w:proofErr w:type="spellStart"/>
+      <w:r>
+        <w:t>the</w:t>
+      </w:r>
+      <w:proofErr w:type="spellEnd"/>
+      <w:r>
+        <w:t xml:space="preserve"> top right</w:t>
       </w:r>
     </w:p>
     <w:p>
@@ -1829,7 +2309,7 @@
                     <pic:cNvPicPr/>
                   </pic:nvPicPr>
                   <pic:blipFill>
-                    <a:blip r:embed="rId20">
+                    <a:blip r:embed="rId23">
                       <a:extLst>
                         <a:ext uri="{28A0092B-C50C-407E-A947-70E740481C1C}">
                           <a14:useLocalDpi xmlns:a14="http://schemas.microsoft.com/office/drawing/2010/main" val="0"/>
@@ -1895,11 +2375,19 @@
         </w:rPr>
         <w:t xml:space="preserve"> “</w:t>
       </w:r>
-      <w:r>
-        <w:rPr>
-          <w:lang w:val="en-GB"/>
-        </w:rPr>
-        <w:t>vApps”</w:t>
+      <w:proofErr w:type="spellStart"/>
+      <w:r>
+        <w:rPr>
+          <w:lang w:val="en-GB"/>
+        </w:rPr>
+        <w:t>vApps</w:t>
+      </w:r>
+      <w:proofErr w:type="spellEnd"/>
+      <w:r>
+        <w:rPr>
+          <w:lang w:val="en-GB"/>
+        </w:rPr>
+        <w:t>”</w:t>
       </w:r>
       <w:r>
         <w:rPr>
@@ -1935,13 +2423,37 @@
         <w:rPr>
           <w:lang w:val="en-GB"/>
         </w:rPr>
-        <w:t xml:space="preserve"> “Unresolved”</w:t>
-      </w:r>
-      <w:r>
-        <w:rPr>
-          <w:lang w:val="en-GB"/>
-        </w:rPr>
-        <w:t xml:space="preserve">. This is normal. Please wait. </w:t>
+        <w:t xml:space="preserve"> “</w:t>
+      </w:r>
+      <w:r>
+        <w:rPr>
+          <w:lang w:val="en-GB"/>
+        </w:rPr>
+        <w:t>Resolved</w:t>
+      </w:r>
+      <w:r>
+        <w:rPr>
+          <w:lang w:val="en-GB"/>
+        </w:rPr>
+        <w:t>”</w:t>
+      </w:r>
+      <w:r>
+        <w:rPr>
+          <w:lang w:val="en-GB"/>
+        </w:rPr>
+        <w:t xml:space="preserve">. </w:t>
+      </w:r>
+      <w:r>
+        <w:rPr>
+          <w:lang w:val="en-GB"/>
+        </w:rPr>
+        <w:t xml:space="preserve">This does not mean it is ready. </w:t>
+      </w:r>
+      <w:r>
+        <w:rPr>
+          <w:lang w:val="en-GB"/>
+        </w:rPr>
+        <w:t xml:space="preserve">This is normal. Please wait. </w:t>
       </w:r>
     </w:p>
     <w:p>
@@ -1954,1070 +2466,13 @@
       </w:pPr>
       <w:r>
         <w:rPr>
-          <w:noProof/>
+          <w:lang w:val="en-GB"/>
         </w:rPr>
         <w:drawing>
-          <wp:inline distT="0" distB="0" distL="0" distR="0" wp14:anchorId="79E07EB5" wp14:editId="1A6C2FAB">
-            <wp:extent cx="3084843" cy="1475360"/>
-            <wp:effectExtent l="0" t="0" r="1270" b="0"/>
-            <wp:docPr id="3" name="Afbeelding 3"/>
-            <wp:cNvGraphicFramePr>
-              <a:graphicFrameLocks xmlns:a="http://schemas.openxmlformats.org/drawingml/2006/main" noChangeAspect="1"/>
-            </wp:cNvGraphicFramePr>
-            <a:graphic xmlns:a="http://schemas.openxmlformats.org/drawingml/2006/main">
-              <a:graphicData uri="http://schemas.openxmlformats.org/drawingml/2006/picture">
-                <pic:pic xmlns:pic="http://schemas.openxmlformats.org/drawingml/2006/picture">
-                  <pic:nvPicPr>
-                    <pic:cNvPr id="0" name="Afbeelding 3"/>
-                    <pic:cNvPicPr/>
-                  </pic:nvPicPr>
-                  <pic:blipFill>
-                    <a:blip r:embed="rId21">
-                      <a:extLst>
-                        <a:ext uri="{28A0092B-C50C-407E-A947-70E740481C1C}">
-                          <a14:useLocalDpi xmlns:a14="http://schemas.microsoft.com/office/drawing/2010/main" val="0"/>
-                        </a:ext>
-                      </a:extLst>
-                    </a:blip>
-                    <a:stretch>
-                      <a:fillRect/>
-                    </a:stretch>
-                  </pic:blipFill>
-                  <pic:spPr>
-                    <a:xfrm>
-                      <a:off x="0" y="0"/>
-                      <a:ext cx="3084843" cy="1475360"/>
-                    </a:xfrm>
-                    <a:prstGeom prst="rect">
-                      <a:avLst/>
-                    </a:prstGeom>
-                  </pic:spPr>
-                </pic:pic>
-              </a:graphicData>
-            </a:graphic>
-          </wp:inline>
-        </w:drawing>
-      </w:r>
-    </w:p>
-    <w:p>
-      <w:pPr>
-        <w:pStyle w:val="Lijstalinea"/>
-        <w:numPr>
-          <w:ilvl w:val="0"/>
-          <w:numId w:val="7"/>
-        </w:numPr>
-        <w:spacing w:after="0"/>
-        <w:rPr>
-          <w:lang w:val="en-GB"/>
-        </w:rPr>
-      </w:pPr>
-      <w:r>
-        <w:rPr>
-          <w:lang w:val="en-GB"/>
-        </w:rPr>
-        <w:lastRenderedPageBreak/>
-        <w:t xml:space="preserve">It </w:t>
-      </w:r>
-      <w:r>
-        <w:rPr>
-          <w:lang w:val="en-GB"/>
-        </w:rPr>
-        <w:t>might take at</w:t>
-      </w:r>
-      <w:r>
-        <w:rPr>
-          <w:lang w:val="en-GB"/>
-        </w:rPr>
-        <w:t xml:space="preserve"> least </w:t>
-      </w:r>
-      <w:r>
-        <w:rPr>
-          <w:lang w:val="en-GB"/>
-        </w:rPr>
-        <w:t>2</w:t>
-      </w:r>
-      <w:r>
-        <w:rPr>
-          <w:lang w:val="en-GB"/>
-        </w:rPr>
-        <w:t>0 minutes per VM to deploy</w:t>
-      </w:r>
-      <w:r>
-        <w:rPr>
-          <w:lang w:val="en-GB"/>
-        </w:rPr>
-        <w:t>.</w:t>
-      </w:r>
-    </w:p>
-    <w:p>
-      <w:pPr>
-        <w:pStyle w:val="Lijstalinea"/>
-        <w:numPr>
-          <w:ilvl w:val="0"/>
-          <w:numId w:val="7"/>
-        </w:numPr>
-        <w:spacing w:after="0"/>
-        <w:rPr>
-          <w:lang w:val="en-GB"/>
-        </w:rPr>
-      </w:pPr>
-      <w:r>
-        <w:rPr>
-          <w:lang w:val="en-GB"/>
-        </w:rPr>
-        <w:t>Afterwards c</w:t>
-      </w:r>
-      <w:r>
-        <w:rPr>
-          <w:lang w:val="en-GB"/>
-        </w:rPr>
-        <w:t xml:space="preserve">heck the Boot Properties of the newly created vApp by </w:t>
-      </w:r>
-      <w:r>
-        <w:rPr>
-          <w:lang w:val="en-GB"/>
-        </w:rPr>
-        <w:t xml:space="preserve">opening </w:t>
-      </w:r>
-      <w:r>
-        <w:rPr>
-          <w:lang w:val="en-GB"/>
-        </w:rPr>
-        <w:t>it</w:t>
-      </w:r>
-      <w:r>
-        <w:rPr>
-          <w:lang w:val="en-GB"/>
-        </w:rPr>
-        <w:t xml:space="preserve"> </w:t>
-      </w:r>
-      <w:r>
-        <w:rPr>
-          <w:lang w:val="en-GB"/>
-        </w:rPr>
-        <w:t>and going to the section</w:t>
-      </w:r>
-      <w:r>
-        <w:rPr>
-          <w:lang w:val="en-GB"/>
-        </w:rPr>
-        <w:t xml:space="preserve"> “Advanced”</w:t>
-      </w:r>
-      <w:r>
-        <w:rPr>
-          <w:lang w:val="en-GB"/>
-        </w:rPr>
-        <w:t xml:space="preserve">. </w:t>
-      </w:r>
-      <w:r>
-        <w:rPr>
-          <w:lang w:val="en-GB"/>
-        </w:rPr>
-        <w:t>C</w:t>
-      </w:r>
-      <w:r>
-        <w:rPr>
-          <w:lang w:val="en-GB"/>
-        </w:rPr>
-        <w:t>heck boot order and “Stop Action” for each VM</w:t>
-      </w:r>
-      <w:r>
-        <w:rPr>
-          <w:lang w:val="en-GB"/>
-        </w:rPr>
-        <w:t xml:space="preserve">. </w:t>
-      </w:r>
-      <w:r>
-        <w:rPr>
-          <w:lang w:val="en-GB"/>
-        </w:rPr>
-        <w:t xml:space="preserve">For a Windows Server, this should be “Shut Down”, for </w:t>
-      </w:r>
-      <w:r>
-        <w:rPr>
-          <w:lang w:val="en-GB"/>
-        </w:rPr>
-        <w:t xml:space="preserve">FBV </w:t>
-      </w:r>
-      <w:r>
-        <w:rPr>
-          <w:lang w:val="en-GB"/>
-        </w:rPr>
-        <w:t>firewall appliances it should be “Power off”. Save the changes</w:t>
-      </w:r>
-      <w:r>
-        <w:rPr>
-          <w:lang w:val="en-GB"/>
-        </w:rPr>
-        <w:t>.</w:t>
-      </w:r>
-    </w:p>
-    <w:p>
-      <w:pPr>
-        <w:spacing w:after="0"/>
-        <w:rPr>
-          <w:lang w:val="en-GB"/>
-        </w:rPr>
-      </w:pPr>
-      <w:r>
-        <w:rPr>
-          <w:noProof/>
-        </w:rPr>
-        <w:drawing>
-          <wp:inline distT="0" distB="0" distL="0" distR="0" wp14:anchorId="7CE2FFE7" wp14:editId="2714C953">
-            <wp:extent cx="6137910" cy="1382395"/>
-            <wp:effectExtent l="0" t="0" r="0" b="8255"/>
+          <wp:inline distT="0" distB="0" distL="0" distR="0" wp14:anchorId="7C31E335" wp14:editId="79FB5E9F">
+            <wp:extent cx="3183338" cy="1638300"/>
+            <wp:effectExtent l="0" t="0" r="0" b="0"/>
             <wp:docPr id="4" name="Afbeelding 4"/>
-            <wp:cNvGraphicFramePr>
-              <a:graphicFrameLocks xmlns:a="http://schemas.openxmlformats.org/drawingml/2006/main" noChangeAspect="1"/>
-            </wp:cNvGraphicFramePr>
-            <a:graphic xmlns:a="http://schemas.openxmlformats.org/drawingml/2006/main">
-              <a:graphicData uri="http://schemas.openxmlformats.org/drawingml/2006/picture">
-                <pic:pic xmlns:pic="http://schemas.openxmlformats.org/drawingml/2006/picture">
-                  <pic:nvPicPr>
-                    <pic:cNvPr id="0" name="Afbeelding 4"/>
-                    <pic:cNvPicPr/>
-                  </pic:nvPicPr>
-                  <pic:blipFill>
-                    <a:blip r:embed="rId22" cstate="print">
-                      <a:extLst>
-                        <a:ext uri="{28A0092B-C50C-407E-A947-70E740481C1C}">
-                          <a14:useLocalDpi xmlns:a14="http://schemas.microsoft.com/office/drawing/2010/main" val="0"/>
-                        </a:ext>
-                      </a:extLst>
-                    </a:blip>
-                    <a:stretch>
-                      <a:fillRect/>
-                    </a:stretch>
-                  </pic:blipFill>
-                  <pic:spPr>
-                    <a:xfrm>
-                      <a:off x="0" y="0"/>
-                      <a:ext cx="6137910" cy="1382395"/>
-                    </a:xfrm>
-                    <a:prstGeom prst="rect">
-                      <a:avLst/>
-                    </a:prstGeom>
-                  </pic:spPr>
-                </pic:pic>
-              </a:graphicData>
-            </a:graphic>
-          </wp:inline>
-        </w:drawing>
-      </w:r>
-    </w:p>
-    <w:p>
-      <w:pPr>
-        <w:spacing w:after="0"/>
-        <w:rPr>
-          <w:lang w:val="en-GB"/>
-        </w:rPr>
-      </w:pPr>
-    </w:p>
-    <w:p>
-      <w:pPr>
-        <w:pStyle w:val="Lijstalinea"/>
-        <w:numPr>
-          <w:ilvl w:val="0"/>
-          <w:numId w:val="7"/>
-        </w:numPr>
-        <w:spacing w:after="0"/>
-        <w:rPr>
-          <w:lang w:val="en-GB"/>
-        </w:rPr>
-      </w:pPr>
-      <w:r>
-        <w:rPr>
-          <w:lang w:val="en-GB"/>
-        </w:rPr>
-        <w:t>Now e</w:t>
-      </w:r>
-      <w:r>
-        <w:rPr>
-          <w:lang w:val="en-GB"/>
-        </w:rPr>
-        <w:t>dit</w:t>
-      </w:r>
-      <w:r>
-        <w:rPr>
-          <w:lang w:val="en-GB"/>
-        </w:rPr>
-        <w:t xml:space="preserve"> the new VM</w:t>
-      </w:r>
-      <w:r>
-        <w:rPr>
-          <w:lang w:val="en-GB"/>
-        </w:rPr>
-        <w:t>’s</w:t>
-      </w:r>
-      <w:r>
-        <w:rPr>
-          <w:lang w:val="en-GB"/>
-        </w:rPr>
-        <w:t xml:space="preserve">. </w:t>
-      </w:r>
-    </w:p>
-    <w:p>
-      <w:pPr>
-        <w:pStyle w:val="Lijstalinea"/>
-        <w:numPr>
-          <w:ilvl w:val="1"/>
-          <w:numId w:val="7"/>
-        </w:numPr>
-        <w:spacing w:after="0"/>
-        <w:rPr>
-          <w:lang w:val="en-GB"/>
-        </w:rPr>
-      </w:pPr>
-      <w:r>
-        <w:rPr>
-          <w:lang w:val="en-GB"/>
-        </w:rPr>
-        <w:t>On the “General”</w:t>
-      </w:r>
-      <w:r>
-        <w:rPr>
-          <w:lang w:val="en-GB"/>
-        </w:rPr>
-        <w:t xml:space="preserve"> view</w:t>
-      </w:r>
-      <w:r>
-        <w:rPr>
-          <w:lang w:val="en-GB"/>
-        </w:rPr>
-        <w:t xml:space="preserve">, change the </w:t>
-      </w:r>
-      <w:r>
-        <w:rPr>
-          <w:lang w:val="en-GB"/>
-        </w:rPr>
-        <w:t>Virtual Machine</w:t>
-      </w:r>
-      <w:r>
-        <w:rPr>
-          <w:lang w:val="en-GB"/>
-        </w:rPr>
-        <w:t xml:space="preserve"> name</w:t>
-      </w:r>
-      <w:r>
-        <w:rPr>
-          <w:lang w:val="en-GB"/>
-        </w:rPr>
-        <w:t xml:space="preserve"> and </w:t>
-      </w:r>
-      <w:r>
-        <w:rPr>
-          <w:lang w:val="en-GB"/>
-        </w:rPr>
-        <w:t>Computer</w:t>
-      </w:r>
-      <w:r>
-        <w:rPr>
-          <w:lang w:val="en-GB"/>
-        </w:rPr>
-        <w:t xml:space="preserve"> name</w:t>
-      </w:r>
-      <w:r>
-        <w:rPr>
-          <w:lang w:val="en-GB"/>
-        </w:rPr>
-        <w:t xml:space="preserve"> </w:t>
-      </w:r>
-      <w:r>
-        <w:rPr>
-          <w:lang w:val="en-GB"/>
-        </w:rPr>
-        <w:t>starting with “SRV-“</w:t>
-      </w:r>
-      <w:r>
-        <w:rPr>
-          <w:lang w:val="en-GB"/>
-        </w:rPr>
-        <w:t xml:space="preserve"> and then the rest of the VM name</w:t>
-      </w:r>
-    </w:p>
-    <w:p>
-      <w:pPr>
-        <w:spacing w:after="0"/>
-        <w:rPr>
-          <w:lang w:val="en-GB"/>
-        </w:rPr>
-      </w:pPr>
-      <w:r>
-        <w:rPr>
-          <w:noProof/>
-        </w:rPr>
-        <w:drawing>
-          <wp:inline distT="0" distB="0" distL="0" distR="0" wp14:anchorId="6CEA2576" wp14:editId="5732687D">
-            <wp:extent cx="3760012" cy="1701070"/>
-            <wp:effectExtent l="0" t="0" r="0" b="0"/>
-            <wp:docPr id="15" name="Afbeelding 15"/>
-            <wp:cNvGraphicFramePr>
-              <a:graphicFrameLocks xmlns:a="http://schemas.openxmlformats.org/drawingml/2006/main" noChangeAspect="1"/>
-            </wp:cNvGraphicFramePr>
-            <a:graphic xmlns:a="http://schemas.openxmlformats.org/drawingml/2006/main">
-              <a:graphicData uri="http://schemas.openxmlformats.org/drawingml/2006/picture">
-                <pic:pic xmlns:pic="http://schemas.openxmlformats.org/drawingml/2006/picture">
-                  <pic:nvPicPr>
-                    <pic:cNvPr id="0" name="Afbeelding 15"/>
-                    <pic:cNvPicPr/>
-                  </pic:nvPicPr>
-                  <pic:blipFill>
-                    <a:blip r:embed="rId23">
-                      <a:extLst>
-                        <a:ext uri="{28A0092B-C50C-407E-A947-70E740481C1C}">
-                          <a14:useLocalDpi xmlns:a14="http://schemas.microsoft.com/office/drawing/2010/main" val="0"/>
-                        </a:ext>
-                      </a:extLst>
-                    </a:blip>
-                    <a:stretch>
-                      <a:fillRect/>
-                    </a:stretch>
-                  </pic:blipFill>
-                  <pic:spPr>
-                    <a:xfrm>
-                      <a:off x="0" y="0"/>
-                      <a:ext cx="3760012" cy="1701070"/>
-                    </a:xfrm>
-                    <a:prstGeom prst="rect">
-                      <a:avLst/>
-                    </a:prstGeom>
-                  </pic:spPr>
-                </pic:pic>
-              </a:graphicData>
-            </a:graphic>
-          </wp:inline>
-        </w:drawing>
-      </w:r>
-    </w:p>
-    <w:p>
-      <w:pPr>
-        <w:pStyle w:val="Lijstalinea"/>
-        <w:numPr>
-          <w:ilvl w:val="1"/>
-          <w:numId w:val="7"/>
-        </w:numPr>
-        <w:spacing w:after="0"/>
-        <w:rPr>
-          <w:lang w:val="en-GB"/>
-        </w:rPr>
-      </w:pPr>
-      <w:r>
-        <w:rPr>
-          <w:lang w:val="en-GB"/>
-        </w:rPr>
-        <w:t>Under the “Hardware” view, n</w:t>
-      </w:r>
-      <w:r>
-        <w:rPr>
-          <w:lang w:val="en-GB"/>
-        </w:rPr>
-        <w:t xml:space="preserve">ote that </w:t>
-      </w:r>
-      <w:r>
-        <w:rPr>
-          <w:lang w:val="en-GB"/>
-        </w:rPr>
-        <w:t>the tick boxes “Virtual CPU Hot add” and “Memory Hot add” are enabled</w:t>
-      </w:r>
-      <w:r>
-        <w:rPr>
-          <w:lang w:val="en-GB"/>
-        </w:rPr>
-        <w:t>.</w:t>
-      </w:r>
-    </w:p>
-    <w:p>
-      <w:pPr>
-        <w:spacing w:after="0"/>
-        <w:rPr>
-          <w:lang w:val="en-GB"/>
-        </w:rPr>
-      </w:pPr>
-      <w:r>
-        <w:rPr>
-          <w:noProof/>
-        </w:rPr>
-        <w:drawing>
-          <wp:inline distT="0" distB="0" distL="0" distR="0" wp14:anchorId="2AE8A50D" wp14:editId="67713E21">
-            <wp:extent cx="4586630" cy="1604324"/>
-            <wp:effectExtent l="0" t="0" r="4445" b="0"/>
-            <wp:docPr id="16" name="Afbeelding 16"/>
-            <wp:cNvGraphicFramePr>
-              <a:graphicFrameLocks xmlns:a="http://schemas.openxmlformats.org/drawingml/2006/main" noChangeAspect="1"/>
-            </wp:cNvGraphicFramePr>
-            <a:graphic xmlns:a="http://schemas.openxmlformats.org/drawingml/2006/main">
-              <a:graphicData uri="http://schemas.openxmlformats.org/drawingml/2006/picture">
-                <pic:pic xmlns:pic="http://schemas.openxmlformats.org/drawingml/2006/picture">
-                  <pic:nvPicPr>
-                    <pic:cNvPr id="0" name="Afbeelding 16"/>
-                    <pic:cNvPicPr/>
-                  </pic:nvPicPr>
-                  <pic:blipFill>
-                    <a:blip r:embed="rId24" cstate="print">
-                      <a:extLst>
-                        <a:ext uri="{28A0092B-C50C-407E-A947-70E740481C1C}">
-                          <a14:useLocalDpi xmlns:a14="http://schemas.microsoft.com/office/drawing/2010/main" val="0"/>
-                        </a:ext>
-                      </a:extLst>
-                    </a:blip>
-                    <a:stretch>
-                      <a:fillRect/>
-                    </a:stretch>
-                  </pic:blipFill>
-                  <pic:spPr>
-                    <a:xfrm>
-                      <a:off x="0" y="0"/>
-                      <a:ext cx="4586630" cy="1604324"/>
-                    </a:xfrm>
-                    <a:prstGeom prst="rect">
-                      <a:avLst/>
-                    </a:prstGeom>
-                  </pic:spPr>
-                </pic:pic>
-              </a:graphicData>
-            </a:graphic>
-          </wp:inline>
-        </w:drawing>
-      </w:r>
-    </w:p>
-    <w:p>
-      <w:pPr>
-        <w:spacing w:after="0"/>
-        <w:rPr>
-          <w:lang w:val="en-GB"/>
-        </w:rPr>
-      </w:pPr>
-    </w:p>
-    <w:p>
-      <w:pPr>
-        <w:spacing w:after="0"/>
-        <w:rPr>
-          <w:lang w:val="en-GB"/>
-        </w:rPr>
-      </w:pPr>
-    </w:p>
-    <w:p>
-      <w:pPr>
-        <w:spacing w:after="0"/>
-        <w:rPr>
-          <w:lang w:val="en-GB"/>
-        </w:rPr>
-      </w:pPr>
-    </w:p>
-    <w:p>
-      <w:pPr>
-        <w:spacing w:after="0"/>
-        <w:rPr>
-          <w:lang w:val="en-GB"/>
-        </w:rPr>
-      </w:pPr>
-    </w:p>
-    <w:p>
-      <w:pPr>
-        <w:spacing w:after="0"/>
-        <w:rPr>
-          <w:lang w:val="en-GB"/>
-        </w:rPr>
-      </w:pPr>
-    </w:p>
-    <w:p>
-      <w:pPr>
-        <w:spacing w:after="0"/>
-        <w:rPr>
-          <w:lang w:val="en-GB"/>
-        </w:rPr>
-      </w:pPr>
-    </w:p>
-    <w:p>
-      <w:pPr>
-        <w:spacing w:after="0"/>
-        <w:rPr>
-          <w:lang w:val="en-GB"/>
-        </w:rPr>
-      </w:pPr>
-    </w:p>
-    <w:p>
-      <w:pPr>
-        <w:pStyle w:val="Lijstalinea"/>
-        <w:numPr>
-          <w:ilvl w:val="1"/>
-          <w:numId w:val="7"/>
-        </w:numPr>
-        <w:spacing w:after="0"/>
-        <w:rPr>
-          <w:lang w:val="en-GB"/>
-        </w:rPr>
-      </w:pPr>
-      <w:r>
-        <w:rPr>
-          <w:lang w:val="en-GB"/>
-        </w:rPr>
-        <w:lastRenderedPageBreak/>
-        <w:t xml:space="preserve">Here you also </w:t>
-      </w:r>
-      <w:r>
-        <w:rPr>
-          <w:lang w:val="en-GB"/>
-        </w:rPr>
-        <w:t xml:space="preserve">choose the </w:t>
-      </w:r>
-      <w:r>
-        <w:rPr>
-          <w:lang w:val="en-GB"/>
-        </w:rPr>
-        <w:t xml:space="preserve">desired resources. </w:t>
-      </w:r>
-      <w:r>
-        <w:rPr>
-          <w:lang w:val="en-GB"/>
-        </w:rPr>
-        <w:t>Type in what you need in MB’s.</w:t>
-      </w:r>
-      <w:r>
-        <w:rPr>
-          <w:lang w:val="en-GB"/>
-        </w:rPr>
-        <w:t xml:space="preserve"> However, if you need more then 200GB of disk space, you must add this 200GB per hour</w:t>
-      </w:r>
-      <w:r>
-        <w:rPr>
-          <w:lang w:val="en-GB"/>
-        </w:rPr>
-        <w:t xml:space="preserve"> or contact ClearMedia</w:t>
-      </w:r>
-      <w:r>
-        <w:rPr>
-          <w:lang w:val="en-GB"/>
-        </w:rPr>
-        <w:t>.</w:t>
-      </w:r>
-    </w:p>
-    <w:p>
-      <w:pPr>
-        <w:spacing w:after="0"/>
-        <w:rPr>
-          <w:lang w:val="en-GB"/>
-        </w:rPr>
-      </w:pPr>
-      <w:r>
-        <w:rPr>
-          <w:noProof/>
-        </w:rPr>
-        <w:drawing>
-          <wp:inline distT="0" distB="0" distL="0" distR="0" wp14:anchorId="75C983A6" wp14:editId="38DB4CA5">
-            <wp:extent cx="6137910" cy="1283335"/>
-            <wp:effectExtent l="0" t="0" r="0" b="0"/>
-            <wp:docPr id="20" name="Afbeelding 20"/>
-            <wp:cNvGraphicFramePr>
-              <a:graphicFrameLocks xmlns:a="http://schemas.openxmlformats.org/drawingml/2006/main" noChangeAspect="1"/>
-            </wp:cNvGraphicFramePr>
-            <a:graphic xmlns:a="http://schemas.openxmlformats.org/drawingml/2006/main">
-              <a:graphicData uri="http://schemas.openxmlformats.org/drawingml/2006/picture">
-                <pic:pic xmlns:pic="http://schemas.openxmlformats.org/drawingml/2006/picture">
-                  <pic:nvPicPr>
-                    <pic:cNvPr id="0" name="Afbeelding 20"/>
-                    <pic:cNvPicPr/>
-                  </pic:nvPicPr>
-                  <pic:blipFill>
-                    <a:blip r:embed="rId25">
-                      <a:extLst>
-                        <a:ext uri="{28A0092B-C50C-407E-A947-70E740481C1C}">
-                          <a14:useLocalDpi xmlns:a14="http://schemas.microsoft.com/office/drawing/2010/main" val="0"/>
-                        </a:ext>
-                      </a:extLst>
-                    </a:blip>
-                    <a:stretch>
-                      <a:fillRect/>
-                    </a:stretch>
-                  </pic:blipFill>
-                  <pic:spPr>
-                    <a:xfrm>
-                      <a:off x="0" y="0"/>
-                      <a:ext cx="6137910" cy="1283335"/>
-                    </a:xfrm>
-                    <a:prstGeom prst="rect">
-                      <a:avLst/>
-                    </a:prstGeom>
-                  </pic:spPr>
-                </pic:pic>
-              </a:graphicData>
-            </a:graphic>
-          </wp:inline>
-        </w:drawing>
-      </w:r>
-    </w:p>
-    <w:p>
-      <w:pPr>
-        <w:pStyle w:val="Lijstalinea"/>
-        <w:numPr>
-          <w:ilvl w:val="1"/>
-          <w:numId w:val="7"/>
-        </w:numPr>
-        <w:spacing w:after="0"/>
-        <w:rPr>
-          <w:lang w:val="en-GB"/>
-        </w:rPr>
-      </w:pPr>
-      <w:r>
-        <w:rPr>
-          <w:lang w:val="en-GB"/>
-        </w:rPr>
-        <w:t>At the network adapters verify you are using a “VMXNET 3” adapter with Windows VM</w:t>
-      </w:r>
-      <w:r>
-        <w:rPr>
-          <w:lang w:val="en-GB"/>
-        </w:rPr>
-        <w:t xml:space="preserve"> and the “Connected” box is ticked. </w:t>
-      </w:r>
-    </w:p>
-    <w:p>
-      <w:r>
-        <w:rPr>
-          <w:noProof/>
-        </w:rPr>
-        <w:drawing>
-          <wp:inline distT="0" distB="0" distL="0" distR="0" wp14:anchorId="29EA2013" wp14:editId="691BB2F2">
-            <wp:extent cx="5943600" cy="821055"/>
-            <wp:effectExtent l="0" t="0" r="0" b="0"/>
-            <wp:docPr id="17" name="Afbeelding 17"/>
-            <wp:cNvGraphicFramePr>
-              <a:graphicFrameLocks xmlns:a="http://schemas.openxmlformats.org/drawingml/2006/main" noChangeAspect="1"/>
-            </wp:cNvGraphicFramePr>
-            <a:graphic xmlns:a="http://schemas.openxmlformats.org/drawingml/2006/main">
-              <a:graphicData uri="http://schemas.openxmlformats.org/drawingml/2006/picture">
-                <pic:pic xmlns:pic="http://schemas.openxmlformats.org/drawingml/2006/picture">
-                  <pic:nvPicPr>
-                    <pic:cNvPr id="0" name="Afbeelding 17"/>
-                    <pic:cNvPicPr/>
-                  </pic:nvPicPr>
-                  <pic:blipFill>
-                    <a:blip r:embed="rId26">
-                      <a:extLst>
-                        <a:ext uri="{28A0092B-C50C-407E-A947-70E740481C1C}">
-                          <a14:useLocalDpi xmlns:a14="http://schemas.microsoft.com/office/drawing/2010/main" val="0"/>
-                        </a:ext>
-                      </a:extLst>
-                    </a:blip>
-                    <a:stretch>
-                      <a:fillRect/>
-                    </a:stretch>
-                  </pic:blipFill>
-                  <pic:spPr>
-                    <a:xfrm>
-                      <a:off x="0" y="0"/>
-                      <a:ext cx="5943600" cy="821055"/>
-                    </a:xfrm>
-                    <a:prstGeom prst="rect">
-                      <a:avLst/>
-                    </a:prstGeom>
-                  </pic:spPr>
-                </pic:pic>
-              </a:graphicData>
-            </a:graphic>
-          </wp:inline>
-        </w:drawing>
-      </w:r>
-    </w:p>
-    <w:p/>
-    <w:p/>
-    <w:p>
-      <w:pPr>
-        <w:pStyle w:val="Lijstalinea"/>
-        <w:ind w:left="1440"/>
-      </w:pPr>
-    </w:p>
-    <w:p>
-      <w:pPr>
-        <w:pStyle w:val="Lijstalinea"/>
-        <w:numPr>
-          <w:ilvl w:val="1"/>
-          <w:numId w:val="7"/>
-        </w:numPr>
-        <w:spacing w:after="0"/>
-        <w:rPr>
-          <w:lang w:val="en-GB"/>
-        </w:rPr>
-      </w:pPr>
-      <w:r>
-        <w:rPr>
-          <w:lang w:val="en-GB"/>
-        </w:rPr>
-        <w:t>On the “Guest OS Customi</w:t>
-      </w:r>
-      <w:r>
-        <w:rPr>
-          <w:lang w:val="en-GB"/>
-        </w:rPr>
-        <w:t>z</w:t>
-      </w:r>
-      <w:r>
-        <w:rPr>
-          <w:lang w:val="en-GB"/>
-        </w:rPr>
-        <w:t xml:space="preserve">ation” </w:t>
-      </w:r>
-      <w:r>
-        <w:rPr>
-          <w:lang w:val="en-GB"/>
-        </w:rPr>
-        <w:t>view</w:t>
-      </w:r>
-      <w:r>
-        <w:rPr>
-          <w:lang w:val="en-GB"/>
-        </w:rPr>
-        <w:t xml:space="preserve">, choose a complex password with a minimum 7 characters, 1 special character, and 1 number. Otherwise Windows will not accept it during </w:t>
-      </w:r>
-      <w:r>
-        <w:rPr>
-          <w:lang w:val="en-GB"/>
-        </w:rPr>
-        <w:t xml:space="preserve">boot and </w:t>
-      </w:r>
-      <w:r>
-        <w:rPr>
-          <w:lang w:val="en-GB"/>
-        </w:rPr>
-        <w:t>Guest Customisation and logging on to the system will fail.</w:t>
-      </w:r>
-    </w:p>
-    <w:p>
-      <w:pPr>
-        <w:spacing w:after="0"/>
-        <w:rPr>
-          <w:lang w:val="en-GB"/>
-        </w:rPr>
-      </w:pPr>
-      <w:r>
-        <w:rPr>
-          <w:noProof/>
-        </w:rPr>
-        <w:drawing>
-          <wp:inline distT="0" distB="0" distL="0" distR="0" wp14:anchorId="60303412" wp14:editId="15ABE69B">
-            <wp:extent cx="5830214" cy="2544762"/>
-            <wp:effectExtent l="0" t="0" r="0" b="8255"/>
-            <wp:docPr id="21" name="Afbeelding 21"/>
-            <wp:cNvGraphicFramePr>
-              <a:graphicFrameLocks xmlns:a="http://schemas.openxmlformats.org/drawingml/2006/main" noChangeAspect="1"/>
-            </wp:cNvGraphicFramePr>
-            <a:graphic xmlns:a="http://schemas.openxmlformats.org/drawingml/2006/main">
-              <a:graphicData uri="http://schemas.openxmlformats.org/drawingml/2006/picture">
-                <pic:pic xmlns:pic="http://schemas.openxmlformats.org/drawingml/2006/picture">
-                  <pic:nvPicPr>
-                    <pic:cNvPr id="0" name="Afbeelding 21"/>
-                    <pic:cNvPicPr/>
-                  </pic:nvPicPr>
-                  <pic:blipFill>
-                    <a:blip r:embed="rId27">
-                      <a:extLst>
-                        <a:ext uri="{28A0092B-C50C-407E-A947-70E740481C1C}">
-                          <a14:useLocalDpi xmlns:a14="http://schemas.microsoft.com/office/drawing/2010/main" val="0"/>
-                        </a:ext>
-                      </a:extLst>
-                    </a:blip>
-                    <a:stretch>
-                      <a:fillRect/>
-                    </a:stretch>
-                  </pic:blipFill>
-                  <pic:spPr>
-                    <a:xfrm>
-                      <a:off x="0" y="0"/>
-                      <a:ext cx="5830214" cy="2544762"/>
-                    </a:xfrm>
-                    <a:prstGeom prst="rect">
-                      <a:avLst/>
-                    </a:prstGeom>
-                  </pic:spPr>
-                </pic:pic>
-              </a:graphicData>
-            </a:graphic>
-          </wp:inline>
-        </w:drawing>
-      </w:r>
-    </w:p>
-    <w:p>
-      <w:pPr>
-        <w:pStyle w:val="Lijstalinea"/>
-        <w:numPr>
-          <w:ilvl w:val="1"/>
-          <w:numId w:val="7"/>
-        </w:numPr>
-        <w:spacing w:after="0"/>
-        <w:rPr>
-          <w:lang w:val="en-GB"/>
-        </w:rPr>
-      </w:pPr>
-      <w:r>
-        <w:rPr>
-          <w:lang w:val="en-GB"/>
-        </w:rPr>
-        <w:t>Clic</w:t>
-      </w:r>
-      <w:r>
-        <w:rPr>
-          <w:lang w:val="en-GB"/>
-        </w:rPr>
-        <w:t>k on the “Save” button below.</w:t>
-      </w:r>
-    </w:p>
-    <w:p>
-      <w:pPr>
-        <w:spacing w:after="0"/>
-        <w:ind w:left="1080"/>
-        <w:rPr>
-          <w:lang w:val="en-GB"/>
-        </w:rPr>
-      </w:pPr>
-      <w:r>
-        <w:rPr>
-          <w:noProof/>
-        </w:rPr>
-        <w:drawing>
-          <wp:inline distT="0" distB="0" distL="0" distR="0" wp14:anchorId="4BA59967" wp14:editId="4778F023">
-            <wp:extent cx="2223821" cy="408117"/>
-            <wp:effectExtent l="0" t="0" r="5080" b="0"/>
-            <wp:docPr id="22" name="Afbeelding 22"/>
-            <wp:cNvGraphicFramePr>
-              <a:graphicFrameLocks xmlns:a="http://schemas.openxmlformats.org/drawingml/2006/main" noChangeAspect="1"/>
-            </wp:cNvGraphicFramePr>
-            <a:graphic xmlns:a="http://schemas.openxmlformats.org/drawingml/2006/main">
-              <a:graphicData uri="http://schemas.openxmlformats.org/drawingml/2006/picture">
-                <pic:pic xmlns:pic="http://schemas.openxmlformats.org/drawingml/2006/picture">
-                  <pic:nvPicPr>
-                    <pic:cNvPr id="0" name="Afbeelding 22"/>
-                    <pic:cNvPicPr/>
-                  </pic:nvPicPr>
-                  <pic:blipFill>
-                    <a:blip r:embed="rId28">
-                      <a:extLst>
-                        <a:ext uri="{28A0092B-C50C-407E-A947-70E740481C1C}">
-                          <a14:useLocalDpi xmlns:a14="http://schemas.microsoft.com/office/drawing/2010/main" val="0"/>
-                        </a:ext>
-                      </a:extLst>
-                    </a:blip>
-                    <a:stretch>
-                      <a:fillRect/>
-                    </a:stretch>
-                  </pic:blipFill>
-                  <pic:spPr>
-                    <a:xfrm>
-                      <a:off x="0" y="0"/>
-                      <a:ext cx="2223821" cy="408117"/>
-                    </a:xfrm>
-                    <a:prstGeom prst="rect">
-                      <a:avLst/>
-                    </a:prstGeom>
-                  </pic:spPr>
-                </pic:pic>
-              </a:graphicData>
-            </a:graphic>
-          </wp:inline>
-        </w:drawing>
-      </w:r>
-    </w:p>
-    <w:p>
-      <w:pPr>
-        <w:spacing w:after="0"/>
-        <w:ind w:left="1080"/>
-        <w:rPr>
-          <w:lang w:val="en-GB"/>
-        </w:rPr>
-      </w:pPr>
-    </w:p>
-    <w:p>
-      <w:pPr>
-        <w:spacing w:after="0"/>
-        <w:rPr>
-          <w:lang w:val="en-GB"/>
-        </w:rPr>
-      </w:pPr>
-    </w:p>
-    <w:p>
-      <w:pPr>
-        <w:pStyle w:val="Lijstalinea"/>
-        <w:numPr>
-          <w:ilvl w:val="0"/>
-          <w:numId w:val="7"/>
-        </w:numPr>
-        <w:rPr>
-          <w:lang w:val="en-GB"/>
-        </w:rPr>
-      </w:pPr>
-      <w:r>
-        <w:rPr>
-          <w:lang w:val="en-GB"/>
-        </w:rPr>
-        <w:lastRenderedPageBreak/>
-        <w:t>Power on the VM</w:t>
-      </w:r>
-      <w:r>
-        <w:rPr>
-          <w:lang w:val="en-GB"/>
-        </w:rPr>
-        <w:t xml:space="preserve"> by </w:t>
-      </w:r>
-      <w:r>
-        <w:rPr>
-          <w:lang w:val="en-GB"/>
-        </w:rPr>
-        <w:t>returning to the vApp view</w:t>
-      </w:r>
-      <w:r>
-        <w:rPr>
-          <w:lang w:val="en-GB"/>
-        </w:rPr>
-        <w:t xml:space="preserve">, clicking on the 3 dots next to the VM </w:t>
-      </w:r>
-      <w:r>
-        <w:rPr>
-          <w:lang w:val="en-GB"/>
-        </w:rPr>
-        <w:t>and pressing “</w:t>
-      </w:r>
-      <w:r>
-        <w:rPr>
-          <w:lang w:val="en-GB"/>
-        </w:rPr>
-        <w:t>Power On</w:t>
-      </w:r>
-      <w:r>
-        <w:rPr>
-          <w:lang w:val="en-GB"/>
-        </w:rPr>
-        <w:t xml:space="preserve">”. </w:t>
-      </w:r>
-      <w:r>
-        <w:rPr>
-          <w:lang w:val="en-GB"/>
-        </w:rPr>
-        <w:t>If this is the first time, wait at least 5 minutes for powering on and guest customisation to run successfully. It should finish with an automatic reboot.</w:t>
-      </w:r>
-      <w:r>
-        <w:rPr>
-          <w:lang w:val="en-GB"/>
-        </w:rPr>
-        <w:t xml:space="preserve"> </w:t>
-      </w:r>
-    </w:p>
-    <w:p>
-      <w:pPr>
-        <w:ind w:left="360"/>
-        <w:rPr>
-          <w:lang w:val="en-GB"/>
-        </w:rPr>
-      </w:pPr>
-      <w:r>
-        <w:rPr>
-          <w:noProof/>
-          <w:lang w:val="en-GB"/>
-        </w:rPr>
-        <w:drawing>
-          <wp:inline distT="0" distB="0" distL="0" distR="0" wp14:anchorId="077811F5" wp14:editId="2C9E8052">
-            <wp:extent cx="4615297" cy="3745382"/>
-            <wp:effectExtent l="0" t="0" r="0" b="7620"/>
-            <wp:docPr id="23" name="Afbeelding 23"/>
             <wp:cNvGraphicFramePr>
               <a:graphicFrameLocks xmlns:a="http://schemas.openxmlformats.org/drawingml/2006/main" noChangeAspect="1"/>
             </wp:cNvGraphicFramePr>
@@ -3029,14 +2484,14 @@
                     <pic:cNvPicPr/>
                   </pic:nvPicPr>
                   <pic:blipFill rotWithShape="1">
-                    <a:blip r:embed="rId29"/>
-                    <a:srcRect b="6160"/>
+                    <a:blip r:embed="rId24"/>
+                    <a:srcRect r="30788"/>
                     <a:stretch/>
                   </pic:blipFill>
                   <pic:spPr bwMode="auto">
                     <a:xfrm>
                       <a:off x="0" y="0"/>
-                      <a:ext cx="4634951" cy="3761332"/>
+                      <a:ext cx="3191582" cy="1642543"/>
                     </a:xfrm>
                     <a:prstGeom prst="rect">
                       <a:avLst/>
@@ -3059,32 +2514,71 @@
     </w:p>
     <w:p>
       <w:pPr>
+        <w:spacing w:after="0"/>
+        <w:rPr>
+          <w:lang w:val="en-GB"/>
+        </w:rPr>
+      </w:pPr>
+    </w:p>
+    <w:p>
+      <w:pPr>
         <w:pStyle w:val="Lijstalinea"/>
         <w:numPr>
           <w:ilvl w:val="0"/>
           <w:numId w:val="7"/>
         </w:numPr>
-        <w:rPr>
-          <w:lang w:val="en-GB"/>
-        </w:rPr>
-      </w:pPr>
-      <w:r>
-        <w:rPr>
-          <w:lang w:val="en-GB"/>
-        </w:rPr>
-        <w:t>Open the Virtual Machine console</w:t>
-      </w:r>
-      <w:r>
-        <w:rPr>
-          <w:lang w:val="en-GB"/>
-        </w:rPr>
-        <w:t xml:space="preserve"> based on the “How-To VM Console” document</w:t>
+        <w:spacing w:after="0"/>
+        <w:rPr>
+          <w:lang w:val="en-GB"/>
+        </w:rPr>
+      </w:pPr>
+      <w:r>
+        <w:rPr>
+          <w:lang w:val="en-GB"/>
+        </w:rPr>
+        <w:t xml:space="preserve">It </w:t>
+      </w:r>
+      <w:r>
+        <w:rPr>
+          <w:lang w:val="en-GB"/>
+        </w:rPr>
+        <w:t xml:space="preserve">might take </w:t>
+      </w:r>
+      <w:r>
+        <w:rPr>
+          <w:lang w:val="en-GB"/>
+        </w:rPr>
+        <w:t xml:space="preserve">some time for the </w:t>
+      </w:r>
+      <w:r>
+        <w:rPr>
+          <w:lang w:val="en-GB"/>
+        </w:rPr>
+        <w:t>VM</w:t>
+      </w:r>
+      <w:r>
+        <w:rPr>
+          <w:lang w:val="en-GB"/>
+        </w:rPr>
+        <w:t>’s</w:t>
+      </w:r>
+      <w:r>
+        <w:rPr>
+          <w:lang w:val="en-GB"/>
+        </w:rPr>
+        <w:t xml:space="preserve"> to deploy</w:t>
       </w:r>
       <w:r>
         <w:rPr>
           <w:lang w:val="en-GB"/>
         </w:rPr>
         <w:t>.</w:t>
+      </w:r>
+      <w:r>
+        <w:rPr>
+          <w:lang w:val="en-GB"/>
+        </w:rPr>
+        <w:t xml:space="preserve"> Grab a coffee while you wait </w:t>
       </w:r>
     </w:p>
     <w:p>
@@ -3094,15 +2588,34 @@
           <w:ilvl w:val="0"/>
           <w:numId w:val="7"/>
         </w:numPr>
-        <w:rPr>
-          <w:lang w:val="en-GB"/>
-        </w:rPr>
-      </w:pPr>
-      <w:r>
-        <w:rPr>
-          <w:lang w:val="en-GB"/>
-        </w:rPr>
-        <w:t>Logon with the new administrator credentials and verify that Guest Customisation ran successful.</w:t>
+        <w:spacing w:after="0"/>
+        <w:rPr>
+          <w:lang w:val="en-GB"/>
+        </w:rPr>
+      </w:pPr>
+      <w:r>
+        <w:rPr>
+          <w:lang w:val="en-GB"/>
+        </w:rPr>
+        <w:t>Afterwards c</w:t>
+      </w:r>
+      <w:r>
+        <w:rPr>
+          <w:lang w:val="en-GB"/>
+        </w:rPr>
+        <w:t xml:space="preserve">heck the Boot Properties of the newly created vApp by </w:t>
+      </w:r>
+      <w:r>
+        <w:rPr>
+          <w:lang w:val="en-GB"/>
+        </w:rPr>
+        <w:t xml:space="preserve">opening </w:t>
+      </w:r>
+      <w:r>
+        <w:rPr>
+          <w:lang w:val="en-GB"/>
+        </w:rPr>
+        <w:t>it</w:t>
       </w:r>
       <w:r>
         <w:rPr>
@@ -3110,267 +2623,82 @@
         </w:rPr>
         <w:t xml:space="preserve"> </w:t>
       </w:r>
-    </w:p>
-    <w:p>
-      <w:pPr>
-        <w:pStyle w:val="Lijstalinea"/>
-        <w:numPr>
-          <w:ilvl w:val="0"/>
-          <w:numId w:val="7"/>
-        </w:numPr>
-        <w:rPr>
-          <w:lang w:val="en-GB"/>
-        </w:rPr>
-      </w:pPr>
-      <w:r>
-        <w:rPr>
-          <w:lang w:val="en-GB"/>
-        </w:rPr>
-        <w:t xml:space="preserve">The VM will ask if it is allowed to be discovered on the network. This is personal preference. </w:t>
-      </w:r>
-    </w:p>
-    <w:p>
-      <w:pPr>
-        <w:pStyle w:val="Lijstalinea"/>
-        <w:numPr>
-          <w:ilvl w:val="0"/>
-          <w:numId w:val="7"/>
-        </w:numPr>
-        <w:rPr>
-          <w:lang w:val="en-GB"/>
-        </w:rPr>
-      </w:pPr>
-      <w:r>
-        <w:rPr>
-          <w:lang w:val="en-GB"/>
-        </w:rPr>
-        <w:t>Then turn the VM off again</w:t>
-      </w:r>
-      <w:r>
-        <w:rPr>
-          <w:lang w:val="en-GB"/>
-        </w:rPr>
-        <w:t xml:space="preserve"> </w:t>
-      </w:r>
-      <w:r>
-        <w:rPr>
-          <w:lang w:val="en-GB"/>
-        </w:rPr>
-        <w:t xml:space="preserve">by clicking on the same 3 dots and </w:t>
-      </w:r>
-      <w:r>
-        <w:rPr>
-          <w:lang w:val="en-GB"/>
-        </w:rPr>
-        <w:t>clicking “Shut Down Guest OS”</w:t>
-      </w:r>
-    </w:p>
-    <w:p>
-      <w:pPr>
-        <w:pStyle w:val="Lijstalinea"/>
-        <w:rPr>
-          <w:lang w:val="en-GB"/>
-        </w:rPr>
-      </w:pPr>
-    </w:p>
-    <w:p>
-      <w:pPr>
-        <w:pStyle w:val="Lijstalinea"/>
-        <w:rPr>
-          <w:lang w:val="en-GB"/>
-        </w:rPr>
-      </w:pPr>
-    </w:p>
-    <w:p>
-      <w:pPr>
-        <w:pStyle w:val="Lijstalinea"/>
-        <w:rPr>
-          <w:lang w:val="en-GB"/>
-        </w:rPr>
-      </w:pPr>
-    </w:p>
-    <w:p>
-      <w:pPr>
-        <w:pStyle w:val="Lijstalinea"/>
-        <w:rPr>
-          <w:lang w:val="en-GB"/>
-        </w:rPr>
-      </w:pPr>
-    </w:p>
-    <w:p>
-      <w:pPr>
-        <w:pStyle w:val="Lijstalinea"/>
-        <w:rPr>
-          <w:lang w:val="en-GB"/>
-        </w:rPr>
-      </w:pPr>
-    </w:p>
-    <w:p>
-      <w:pPr>
-        <w:pStyle w:val="Lijstalinea"/>
-        <w:rPr>
-          <w:lang w:val="en-GB"/>
-        </w:rPr>
-      </w:pPr>
-    </w:p>
-    <w:p>
-      <w:pPr>
-        <w:pStyle w:val="Lijstalinea"/>
-        <w:rPr>
-          <w:lang w:val="en-GB"/>
-        </w:rPr>
-      </w:pPr>
-    </w:p>
-    <w:p>
-      <w:pPr>
-        <w:pStyle w:val="Lijstalinea"/>
-        <w:rPr>
-          <w:lang w:val="en-GB"/>
-        </w:rPr>
-      </w:pPr>
-    </w:p>
-    <w:p>
-      <w:pPr>
-        <w:pStyle w:val="Lijstalinea"/>
-        <w:rPr>
-          <w:lang w:val="en-GB"/>
-        </w:rPr>
-      </w:pPr>
-    </w:p>
-    <w:p>
-      <w:pPr>
-        <w:pStyle w:val="Lijstalinea"/>
-        <w:rPr>
-          <w:lang w:val="en-GB"/>
-        </w:rPr>
-      </w:pPr>
-    </w:p>
-    <w:p>
-      <w:pPr>
-        <w:pStyle w:val="Lijstalinea"/>
-        <w:rPr>
-          <w:lang w:val="en-GB"/>
-        </w:rPr>
-      </w:pPr>
-    </w:p>
-    <w:p>
-      <w:pPr>
-        <w:pStyle w:val="Lijstalinea"/>
-        <w:rPr>
-          <w:lang w:val="en-GB"/>
-        </w:rPr>
-      </w:pPr>
-    </w:p>
-    <w:p>
-      <w:pPr>
-        <w:pStyle w:val="Lijstalinea"/>
-        <w:rPr>
-          <w:lang w:val="en-GB"/>
-        </w:rPr>
-      </w:pPr>
-    </w:p>
-    <w:p>
-      <w:pPr>
-        <w:pStyle w:val="Lijstalinea"/>
-        <w:rPr>
-          <w:lang w:val="en-GB"/>
-        </w:rPr>
-      </w:pPr>
-    </w:p>
-    <w:p>
-      <w:pPr>
-        <w:pStyle w:val="Lijstalinea"/>
-        <w:rPr>
-          <w:lang w:val="en-GB"/>
-        </w:rPr>
-      </w:pPr>
-    </w:p>
-    <w:p>
-      <w:pPr>
-        <w:pStyle w:val="Lijstalinea"/>
-        <w:rPr>
-          <w:lang w:val="en-GB"/>
-        </w:rPr>
-      </w:pPr>
-    </w:p>
-    <w:p>
-      <w:pPr>
-        <w:pStyle w:val="Lijstalinea"/>
-        <w:numPr>
-          <w:ilvl w:val="0"/>
-          <w:numId w:val="7"/>
-        </w:numPr>
-        <w:rPr>
-          <w:lang w:val="en-GB"/>
-        </w:rPr>
-      </w:pPr>
-      <w:r>
-        <w:rPr>
-          <w:lang w:val="en-GB"/>
-        </w:rPr>
-        <w:lastRenderedPageBreak/>
-        <w:t>Disable all Guest Customisation options, starting from the bottom. Start with the “Change SID” tick box. Finish with the “Enable Guest Customisation” box</w:t>
-      </w:r>
-      <w:r>
-        <w:rPr>
-          <w:lang w:val="en-GB"/>
-        </w:rPr>
-        <w:t>.</w:t>
-      </w:r>
-    </w:p>
-    <w:p>
-      <w:pPr>
-        <w:pStyle w:val="Lijstalinea"/>
-        <w:numPr>
-          <w:ilvl w:val="0"/>
-          <w:numId w:val="7"/>
-        </w:numPr>
-        <w:rPr>
-          <w:lang w:val="en-GB"/>
-        </w:rPr>
-      </w:pPr>
-      <w:r>
-        <w:rPr>
-          <w:lang w:val="en-GB"/>
-        </w:rPr>
-        <w:t xml:space="preserve">Click on </w:t>
-      </w:r>
-      <w:r>
-        <w:rPr>
-          <w:lang w:val="en-GB"/>
-        </w:rPr>
-        <w:t xml:space="preserve">the </w:t>
-      </w:r>
-      <w:r>
-        <w:rPr>
-          <w:lang w:val="en-GB"/>
-        </w:rPr>
-        <w:t xml:space="preserve">“Save” </w:t>
-      </w:r>
-      <w:r>
-        <w:rPr>
-          <w:lang w:val="en-GB"/>
-        </w:rPr>
-        <w:t xml:space="preserve">button, found </w:t>
-      </w:r>
-      <w:r>
-        <w:rPr>
-          <w:lang w:val="en-GB"/>
-        </w:rPr>
-        <w:t>at the bottom.</w:t>
-      </w:r>
-    </w:p>
-    <w:p>
-      <w:pPr>
-        <w:rPr>
-          <w:color w:val="000000" w:themeColor="text1"/>
-          <w:lang w:val="en-GB"/>
-        </w:rPr>
-      </w:pPr>
-    </w:p>
-    <w:p>
-      <w:pPr>
-        <w:ind w:left="360"/>
+      <w:r>
+        <w:rPr>
+          <w:lang w:val="en-GB"/>
+        </w:rPr>
+        <w:t>and going to the section</w:t>
+      </w:r>
+      <w:r>
+        <w:rPr>
+          <w:lang w:val="en-GB"/>
+        </w:rPr>
+        <w:t xml:space="preserve"> “</w:t>
+      </w:r>
+      <w:r>
+        <w:rPr>
+          <w:lang w:val="en-GB"/>
+        </w:rPr>
+        <w:t>Start and Stop Order</w:t>
+      </w:r>
+      <w:r>
+        <w:rPr>
+          <w:lang w:val="en-GB"/>
+        </w:rPr>
+        <w:t>”</w:t>
+      </w:r>
+      <w:r>
+        <w:rPr>
+          <w:lang w:val="en-GB"/>
+        </w:rPr>
+        <w:t xml:space="preserve">. </w:t>
+      </w:r>
+      <w:r>
+        <w:rPr>
+          <w:lang w:val="en-GB"/>
+        </w:rPr>
+        <w:t>C</w:t>
+      </w:r>
+      <w:r>
+        <w:rPr>
+          <w:lang w:val="en-GB"/>
+        </w:rPr>
+        <w:t>heck boot order and “Stop Action” for each VM</w:t>
+      </w:r>
+      <w:r>
+        <w:rPr>
+          <w:lang w:val="en-GB"/>
+        </w:rPr>
+        <w:t xml:space="preserve">. </w:t>
+      </w:r>
+      <w:r>
+        <w:rPr>
+          <w:lang w:val="en-GB"/>
+        </w:rPr>
+        <w:t xml:space="preserve">For a Windows Server, this should be “Shut Down”, for </w:t>
+      </w:r>
+      <w:r>
+        <w:rPr>
+          <w:lang w:val="en-GB"/>
+        </w:rPr>
+        <w:t xml:space="preserve">FBV </w:t>
+      </w:r>
+      <w:r>
+        <w:rPr>
+          <w:lang w:val="en-GB"/>
+        </w:rPr>
+        <w:t xml:space="preserve">firewall appliances it should be “Power off”. </w:t>
+      </w:r>
+      <w:r>
+        <w:rPr>
+          <w:lang w:val="en-GB"/>
+        </w:rPr>
+        <w:t>If you need to change it, click on “Edit”</w:t>
+      </w:r>
+    </w:p>
+    <w:p>
+      <w:pPr>
+        <w:spacing w:after="0"/>
         <w:rPr>
           <w:lang w:val="en-GB"/>
         </w:rPr>
@@ -3378,12 +2706,13 @@
       <w:r>
         <w:rPr>
           <w:noProof/>
+          <w:lang w:val="en-GB"/>
         </w:rPr>
         <w:drawing>
-          <wp:inline distT="0" distB="0" distL="0" distR="0" wp14:anchorId="11019C66" wp14:editId="670F6ED0">
-            <wp:extent cx="5943600" cy="3863340"/>
-            <wp:effectExtent l="0" t="0" r="0" b="3810"/>
-            <wp:docPr id="19" name="Afbeelding 19"/>
+          <wp:inline distT="0" distB="0" distL="0" distR="0" wp14:anchorId="6D2D1E9B" wp14:editId="41A38CD3">
+            <wp:extent cx="6137910" cy="1442720"/>
+            <wp:effectExtent l="0" t="0" r="0" b="5080"/>
+            <wp:docPr id="2" name="Afbeelding 2"/>
             <wp:cNvGraphicFramePr>
               <a:graphicFrameLocks xmlns:a="http://schemas.openxmlformats.org/drawingml/2006/main" noChangeAspect="1"/>
             </wp:cNvGraphicFramePr>
@@ -3391,17 +2720,11 @@
               <a:graphicData uri="http://schemas.openxmlformats.org/drawingml/2006/picture">
                 <pic:pic xmlns:pic="http://schemas.openxmlformats.org/drawingml/2006/picture">
                   <pic:nvPicPr>
-                    <pic:cNvPr id="0" name="Afbeelding 19"/>
+                    <pic:cNvPr id="1" name=""/>
                     <pic:cNvPicPr/>
                   </pic:nvPicPr>
                   <pic:blipFill>
-                    <a:blip r:embed="rId30">
-                      <a:extLst>
-                        <a:ext uri="{28A0092B-C50C-407E-A947-70E740481C1C}">
-                          <a14:useLocalDpi xmlns:a14="http://schemas.microsoft.com/office/drawing/2010/main" val="0"/>
-                        </a:ext>
-                      </a:extLst>
-                    </a:blip>
+                    <a:blip r:embed="rId25"/>
                     <a:stretch>
                       <a:fillRect/>
                     </a:stretch>
@@ -3409,7 +2732,7 @@
                   <pic:spPr>
                     <a:xfrm>
                       <a:off x="0" y="0"/>
-                      <a:ext cx="5943600" cy="3863340"/>
+                      <a:ext cx="6137910" cy="1442720"/>
                     </a:xfrm>
                     <a:prstGeom prst="rect">
                       <a:avLst/>
@@ -3424,7 +2747,23 @@
     </w:p>
     <w:p>
       <w:pPr>
-        <w:pStyle w:val="Lijstalinea"/>
+        <w:spacing w:after="0"/>
+        <w:rPr>
+          <w:lang w:val="en-GB"/>
+        </w:rPr>
+      </w:pPr>
+    </w:p>
+    <w:p>
+      <w:pPr>
+        <w:spacing w:after="0"/>
+        <w:rPr>
+          <w:lang w:val="en-GB"/>
+        </w:rPr>
+      </w:pPr>
+    </w:p>
+    <w:p>
+      <w:pPr>
+        <w:spacing w:after="0"/>
         <w:rPr>
           <w:lang w:val="en-GB"/>
         </w:rPr>
@@ -3437,15 +2776,196 @@
           <w:ilvl w:val="0"/>
           <w:numId w:val="7"/>
         </w:numPr>
-        <w:rPr>
-          <w:lang w:val="en-GB"/>
-        </w:rPr>
-      </w:pPr>
-      <w:r>
-        <w:rPr>
-          <w:lang w:val="en-GB"/>
-        </w:rPr>
-        <w:t>After disabling all Guest Customisation options</w:t>
+        <w:spacing w:after="0"/>
+        <w:rPr>
+          <w:lang w:val="en-GB"/>
+        </w:rPr>
+      </w:pPr>
+      <w:r>
+        <w:rPr>
+          <w:lang w:val="en-GB"/>
+        </w:rPr>
+        <w:lastRenderedPageBreak/>
+        <w:t xml:space="preserve">Now </w:t>
+      </w:r>
+      <w:r>
+        <w:rPr>
+          <w:lang w:val="en-GB"/>
+        </w:rPr>
+        <w:t>check</w:t>
+      </w:r>
+      <w:r>
+        <w:rPr>
+          <w:lang w:val="en-GB"/>
+        </w:rPr>
+        <w:t xml:space="preserve"> the new VM</w:t>
+      </w:r>
+      <w:r>
+        <w:rPr>
+          <w:lang w:val="en-GB"/>
+        </w:rPr>
+        <w:t>’s</w:t>
+      </w:r>
+      <w:r>
+        <w:rPr>
+          <w:lang w:val="en-GB"/>
+        </w:rPr>
+        <w:t xml:space="preserve">. </w:t>
+      </w:r>
+    </w:p>
+    <w:p>
+      <w:pPr>
+        <w:pStyle w:val="Lijstalinea"/>
+        <w:numPr>
+          <w:ilvl w:val="1"/>
+          <w:numId w:val="7"/>
+        </w:numPr>
+        <w:spacing w:after="0"/>
+        <w:rPr>
+          <w:lang w:val="en-GB"/>
+        </w:rPr>
+      </w:pPr>
+      <w:r>
+        <w:rPr>
+          <w:lang w:val="en-GB"/>
+        </w:rPr>
+        <w:t>Under the “</w:t>
+      </w:r>
+      <w:r>
+        <w:rPr>
+          <w:lang w:val="en-GB"/>
+        </w:rPr>
+        <w:t>Compute</w:t>
+      </w:r>
+      <w:r>
+        <w:rPr>
+          <w:lang w:val="en-GB"/>
+        </w:rPr>
+        <w:t>” view, n</w:t>
+      </w:r>
+      <w:r>
+        <w:rPr>
+          <w:lang w:val="en-GB"/>
+        </w:rPr>
+        <w:t xml:space="preserve">ote that </w:t>
+      </w:r>
+      <w:r>
+        <w:rPr>
+          <w:lang w:val="en-GB"/>
+        </w:rPr>
+        <w:t>“Virtual CPU Hot add” and “Memory Hot add” are enabled</w:t>
+      </w:r>
+      <w:r>
+        <w:rPr>
+          <w:lang w:val="en-GB"/>
+        </w:rPr>
+        <w:t>.</w:t>
+      </w:r>
+    </w:p>
+    <w:p>
+      <w:pPr>
+        <w:spacing w:after="0"/>
+        <w:rPr>
+          <w:lang w:val="en-GB"/>
+        </w:rPr>
+      </w:pPr>
+      <w:r>
+        <w:rPr>
+          <w:lang w:val="en-GB"/>
+        </w:rPr>
+        <w:drawing>
+          <wp:inline distT="0" distB="0" distL="0" distR="0" wp14:anchorId="595CDF8A" wp14:editId="7BA65087">
+            <wp:extent cx="5257800" cy="2886187"/>
+            <wp:effectExtent l="0" t="0" r="0" b="9525"/>
+            <wp:docPr id="14" name="Afbeelding 14"/>
+            <wp:cNvGraphicFramePr>
+              <a:graphicFrameLocks xmlns:a="http://schemas.openxmlformats.org/drawingml/2006/main" noChangeAspect="1"/>
+            </wp:cNvGraphicFramePr>
+            <a:graphic xmlns:a="http://schemas.openxmlformats.org/drawingml/2006/main">
+              <a:graphicData uri="http://schemas.openxmlformats.org/drawingml/2006/picture">
+                <pic:pic xmlns:pic="http://schemas.openxmlformats.org/drawingml/2006/picture">
+                  <pic:nvPicPr>
+                    <pic:cNvPr id="1" name=""/>
+                    <pic:cNvPicPr/>
+                  </pic:nvPicPr>
+                  <pic:blipFill rotWithShape="1">
+                    <a:blip r:embed="rId26"/>
+                    <a:srcRect t="6847"/>
+                    <a:stretch/>
+                  </pic:blipFill>
+                  <pic:spPr bwMode="auto">
+                    <a:xfrm>
+                      <a:off x="0" y="0"/>
+                      <a:ext cx="5267865" cy="2891712"/>
+                    </a:xfrm>
+                    <a:prstGeom prst="rect">
+                      <a:avLst/>
+                    </a:prstGeom>
+                    <a:ln>
+                      <a:noFill/>
+                    </a:ln>
+                    <a:extLst>
+                      <a:ext uri="{53640926-AAD7-44D8-BBD7-CCE9431645EC}">
+                        <a14:shadowObscured xmlns:a14="http://schemas.microsoft.com/office/drawing/2010/main"/>
+                      </a:ext>
+                    </a:extLst>
+                  </pic:spPr>
+                </pic:pic>
+              </a:graphicData>
+            </a:graphic>
+          </wp:inline>
+        </w:drawing>
+      </w:r>
+    </w:p>
+    <w:p>
+      <w:pPr>
+        <w:spacing w:after="0"/>
+        <w:rPr>
+          <w:lang w:val="en-GB"/>
+        </w:rPr>
+      </w:pPr>
+    </w:p>
+    <w:p>
+      <w:pPr>
+        <w:pStyle w:val="Lijstalinea"/>
+        <w:numPr>
+          <w:ilvl w:val="1"/>
+          <w:numId w:val="7"/>
+        </w:numPr>
+        <w:spacing w:after="0"/>
+        <w:rPr>
+          <w:lang w:val="en-GB"/>
+        </w:rPr>
+      </w:pPr>
+      <w:r>
+        <w:rPr>
+          <w:lang w:val="en-GB"/>
+        </w:rPr>
+        <w:t xml:space="preserve">Here you also </w:t>
+      </w:r>
+      <w:r>
+        <w:rPr>
+          <w:lang w:val="en-GB"/>
+        </w:rPr>
+        <w:t xml:space="preserve">choose the </w:t>
+      </w:r>
+      <w:r>
+        <w:rPr>
+          <w:lang w:val="en-GB"/>
+        </w:rPr>
+        <w:t xml:space="preserve">desired resources. </w:t>
+      </w:r>
+      <w:r>
+        <w:rPr>
+          <w:lang w:val="en-GB"/>
+        </w:rPr>
+        <w:t>Click on “Edit”, t</w:t>
+      </w:r>
+      <w:r>
+        <w:rPr>
+          <w:lang w:val="en-GB"/>
+        </w:rPr>
+        <w:t>ype in what you need in MB’s.</w:t>
       </w:r>
       <w:r>
         <w:rPr>
@@ -3457,18 +2977,331 @@
         <w:rPr>
           <w:lang w:val="en-GB"/>
         </w:rPr>
-        <w:t>leave the VM off and also stop the entire vApp</w:t>
-      </w:r>
-      <w:r>
-        <w:rPr>
-          <w:lang w:val="en-GB"/>
-        </w:rPr>
-        <w:t>.</w:t>
-      </w:r>
+        <w:t>Start with small disks during deployment</w:t>
+      </w:r>
+      <w:r>
+        <w:rPr>
+          <w:lang w:val="en-GB"/>
+        </w:rPr>
+        <w:t xml:space="preserve">. You can expand them later on. If you run into issues when expanding the disks during later phases, please contact Support. </w:t>
+      </w:r>
+    </w:p>
+    <w:p>
+      <w:pPr>
+        <w:spacing w:after="0"/>
+        <w:rPr>
+          <w:lang w:val="en-GB"/>
+        </w:rPr>
+      </w:pPr>
+      <w:r>
+        <w:rPr>
+          <w:noProof/>
+          <w:lang w:val="en-GB"/>
+        </w:rPr>
+        <w:drawing>
+          <wp:inline distT="0" distB="0" distL="0" distR="0" wp14:anchorId="7141134E" wp14:editId="760F6173">
+            <wp:extent cx="6137910" cy="1821815"/>
+            <wp:effectExtent l="0" t="0" r="0" b="6985"/>
+            <wp:docPr id="7" name="Afbeelding 7"/>
+            <wp:cNvGraphicFramePr>
+              <a:graphicFrameLocks xmlns:a="http://schemas.openxmlformats.org/drawingml/2006/main" noChangeAspect="1"/>
+            </wp:cNvGraphicFramePr>
+            <a:graphic xmlns:a="http://schemas.openxmlformats.org/drawingml/2006/main">
+              <a:graphicData uri="http://schemas.openxmlformats.org/drawingml/2006/picture">
+                <pic:pic xmlns:pic="http://schemas.openxmlformats.org/drawingml/2006/picture">
+                  <pic:nvPicPr>
+                    <pic:cNvPr id="1" name=""/>
+                    <pic:cNvPicPr/>
+                  </pic:nvPicPr>
+                  <pic:blipFill>
+                    <a:blip r:embed="rId27"/>
+                    <a:stretch>
+                      <a:fillRect/>
+                    </a:stretch>
+                  </pic:blipFill>
+                  <pic:spPr>
+                    <a:xfrm>
+                      <a:off x="0" y="0"/>
+                      <a:ext cx="6137910" cy="1821815"/>
+                    </a:xfrm>
+                    <a:prstGeom prst="rect">
+                      <a:avLst/>
+                    </a:prstGeom>
+                  </pic:spPr>
+                </pic:pic>
+              </a:graphicData>
+            </a:graphic>
+          </wp:inline>
+        </w:drawing>
+      </w:r>
+    </w:p>
+    <w:p>
+      <w:pPr>
+        <w:spacing w:after="0"/>
+        <w:rPr>
+          <w:lang w:val="en-GB"/>
+        </w:rPr>
+      </w:pPr>
+    </w:p>
+    <w:p>
+      <w:pPr>
+        <w:spacing w:after="0"/>
+        <w:rPr>
+          <w:lang w:val="en-GB"/>
+        </w:rPr>
+      </w:pPr>
     </w:p>
     <w:p>
       <w:pPr>
         <w:pStyle w:val="Lijstalinea"/>
+        <w:numPr>
+          <w:ilvl w:val="1"/>
+          <w:numId w:val="7"/>
+        </w:numPr>
+        <w:spacing w:after="0"/>
+        <w:rPr>
+          <w:lang w:val="en-GB"/>
+        </w:rPr>
+      </w:pPr>
+      <w:r>
+        <w:rPr>
+          <w:lang w:val="en-GB"/>
+        </w:rPr>
+        <w:t>At the network adapters verify you are using a “VMXNET 3” adapter with Windows VM</w:t>
+      </w:r>
+      <w:r>
+        <w:rPr>
+          <w:lang w:val="en-GB"/>
+        </w:rPr>
+        <w:t xml:space="preserve"> and the “Connected” </w:t>
+      </w:r>
+      <w:r>
+        <w:rPr>
+          <w:lang w:val="en-GB"/>
+        </w:rPr>
+        <w:t>icon is green</w:t>
+      </w:r>
+      <w:r>
+        <w:rPr>
+          <w:lang w:val="en-GB"/>
+        </w:rPr>
+        <w:t xml:space="preserve">. </w:t>
+      </w:r>
+    </w:p>
+    <w:p>
+      <w:pPr>
+        <w:spacing w:after="0"/>
+        <w:rPr>
+          <w:lang w:val="en-GB"/>
+        </w:rPr>
+      </w:pPr>
+      <w:r>
+        <w:rPr>
+          <w:noProof/>
+          <w:lang w:val="en-GB"/>
+        </w:rPr>
+        <w:drawing>
+          <wp:inline distT="0" distB="0" distL="0" distR="0" wp14:anchorId="767029B8" wp14:editId="4E76DF59">
+            <wp:extent cx="6137910" cy="1469390"/>
+            <wp:effectExtent l="0" t="0" r="0" b="0"/>
+            <wp:docPr id="9" name="Afbeelding 9"/>
+            <wp:cNvGraphicFramePr>
+              <a:graphicFrameLocks xmlns:a="http://schemas.openxmlformats.org/drawingml/2006/main" noChangeAspect="1"/>
+            </wp:cNvGraphicFramePr>
+            <a:graphic xmlns:a="http://schemas.openxmlformats.org/drawingml/2006/main">
+              <a:graphicData uri="http://schemas.openxmlformats.org/drawingml/2006/picture">
+                <pic:pic xmlns:pic="http://schemas.openxmlformats.org/drawingml/2006/picture">
+                  <pic:nvPicPr>
+                    <pic:cNvPr id="1" name=""/>
+                    <pic:cNvPicPr/>
+                  </pic:nvPicPr>
+                  <pic:blipFill>
+                    <a:blip r:embed="rId28"/>
+                    <a:stretch>
+                      <a:fillRect/>
+                    </a:stretch>
+                  </pic:blipFill>
+                  <pic:spPr>
+                    <a:xfrm>
+                      <a:off x="0" y="0"/>
+                      <a:ext cx="6137910" cy="1469390"/>
+                    </a:xfrm>
+                    <a:prstGeom prst="rect">
+                      <a:avLst/>
+                    </a:prstGeom>
+                  </pic:spPr>
+                </pic:pic>
+              </a:graphicData>
+            </a:graphic>
+          </wp:inline>
+        </w:drawing>
+      </w:r>
+    </w:p>
+    <w:p>
+      <w:pPr>
+        <w:pStyle w:val="Lijstalinea"/>
+        <w:numPr>
+          <w:ilvl w:val="1"/>
+          <w:numId w:val="7"/>
+        </w:numPr>
+        <w:spacing w:after="0"/>
+        <w:rPr>
+          <w:lang w:val="en-GB"/>
+        </w:rPr>
+      </w:pPr>
+      <w:r>
+        <w:rPr>
+          <w:lang w:val="en-GB"/>
+        </w:rPr>
+        <w:lastRenderedPageBreak/>
+        <w:t>On the “Guest OS Customi</w:t>
+      </w:r>
+      <w:r>
+        <w:rPr>
+          <w:lang w:val="en-GB"/>
+        </w:rPr>
+        <w:t>z</w:t>
+      </w:r>
+      <w:r>
+        <w:rPr>
+          <w:lang w:val="en-GB"/>
+        </w:rPr>
+        <w:t xml:space="preserve">ation” </w:t>
+      </w:r>
+      <w:r>
+        <w:rPr>
+          <w:lang w:val="en-GB"/>
+        </w:rPr>
+        <w:t>view</w:t>
+      </w:r>
+      <w:r>
+        <w:rPr>
+          <w:lang w:val="en-GB"/>
+        </w:rPr>
+        <w:t xml:space="preserve">, choose a complex password with a minimum 7 characters, 1 special character, and 1 number. Otherwise Windows will not accept it during </w:t>
+      </w:r>
+      <w:r>
+        <w:rPr>
+          <w:lang w:val="en-GB"/>
+        </w:rPr>
+        <w:t xml:space="preserve">boot and </w:t>
+      </w:r>
+      <w:r>
+        <w:rPr>
+          <w:lang w:val="en-GB"/>
+        </w:rPr>
+        <w:t>Guest Customisation and logging on to the system will fail.</w:t>
+      </w:r>
+    </w:p>
+    <w:p>
+      <w:pPr>
+        <w:spacing w:after="0"/>
+        <w:rPr>
+          <w:lang w:val="en-GB"/>
+        </w:rPr>
+      </w:pPr>
+      <w:r>
+        <w:rPr>
+          <w:noProof/>
+          <w:lang w:val="en-GB"/>
+        </w:rPr>
+        <w:drawing>
+          <wp:inline distT="0" distB="0" distL="0" distR="0" wp14:anchorId="4645DEE2" wp14:editId="313A0B14">
+            <wp:extent cx="5526437" cy="1968500"/>
+            <wp:effectExtent l="0" t="0" r="0" b="0"/>
+            <wp:docPr id="10" name="Afbeelding 10"/>
+            <wp:cNvGraphicFramePr>
+              <a:graphicFrameLocks xmlns:a="http://schemas.openxmlformats.org/drawingml/2006/main" noChangeAspect="1"/>
+            </wp:cNvGraphicFramePr>
+            <a:graphic xmlns:a="http://schemas.openxmlformats.org/drawingml/2006/main">
+              <a:graphicData uri="http://schemas.openxmlformats.org/drawingml/2006/picture">
+                <pic:pic xmlns:pic="http://schemas.openxmlformats.org/drawingml/2006/picture">
+                  <pic:nvPicPr>
+                    <pic:cNvPr id="1" name=""/>
+                    <pic:cNvPicPr/>
+                  </pic:nvPicPr>
+                  <pic:blipFill>
+                    <a:blip r:embed="rId29"/>
+                    <a:stretch>
+                      <a:fillRect/>
+                    </a:stretch>
+                  </pic:blipFill>
+                  <pic:spPr>
+                    <a:xfrm>
+                      <a:off x="0" y="0"/>
+                      <a:ext cx="5533214" cy="1970914"/>
+                    </a:xfrm>
+                    <a:prstGeom prst="rect">
+                      <a:avLst/>
+                    </a:prstGeom>
+                  </pic:spPr>
+                </pic:pic>
+              </a:graphicData>
+            </a:graphic>
+          </wp:inline>
+        </w:drawing>
+      </w:r>
+    </w:p>
+    <w:p>
+      <w:pPr>
+        <w:spacing w:after="0"/>
+        <w:rPr>
+          <w:lang w:val="en-GB"/>
+        </w:rPr>
+      </w:pPr>
+    </w:p>
+    <w:p>
+      <w:pPr>
+        <w:spacing w:after="0"/>
+        <w:rPr>
+          <w:lang w:val="en-GB"/>
+        </w:rPr>
+      </w:pPr>
+      <w:r>
+        <w:rPr>
+          <w:noProof/>
+          <w:lang w:val="en-GB"/>
+        </w:rPr>
+        <w:drawing>
+          <wp:inline distT="0" distB="0" distL="0" distR="0" wp14:anchorId="1D9CCCAC" wp14:editId="5EAD446E">
+            <wp:extent cx="3295650" cy="2004802"/>
+            <wp:effectExtent l="0" t="0" r="0" b="0"/>
+            <wp:docPr id="29" name="Afbeelding 29"/>
+            <wp:cNvGraphicFramePr>
+              <a:graphicFrameLocks xmlns:a="http://schemas.openxmlformats.org/drawingml/2006/main" noChangeAspect="1"/>
+            </wp:cNvGraphicFramePr>
+            <a:graphic xmlns:a="http://schemas.openxmlformats.org/drawingml/2006/main">
+              <a:graphicData uri="http://schemas.openxmlformats.org/drawingml/2006/picture">
+                <pic:pic xmlns:pic="http://schemas.openxmlformats.org/drawingml/2006/picture">
+                  <pic:nvPicPr>
+                    <pic:cNvPr id="1" name=""/>
+                    <pic:cNvPicPr/>
+                  </pic:nvPicPr>
+                  <pic:blipFill>
+                    <a:blip r:embed="rId30"/>
+                    <a:stretch>
+                      <a:fillRect/>
+                    </a:stretch>
+                  </pic:blipFill>
+                  <pic:spPr>
+                    <a:xfrm>
+                      <a:off x="0" y="0"/>
+                      <a:ext cx="3314358" cy="2016183"/>
+                    </a:xfrm>
+                    <a:prstGeom prst="rect">
+                      <a:avLst/>
+                    </a:prstGeom>
+                  </pic:spPr>
+                </pic:pic>
+              </a:graphicData>
+            </a:graphic>
+          </wp:inline>
+        </w:drawing>
+      </w:r>
+    </w:p>
+    <w:p>
+      <w:pPr>
+        <w:spacing w:after="0"/>
         <w:rPr>
           <w:lang w:val="en-GB"/>
         </w:rPr>
@@ -3489,82 +3322,124 @@
         <w:rPr>
           <w:lang w:val="en-GB"/>
         </w:rPr>
-        <w:t xml:space="preserve">Now add </w:t>
-      </w:r>
-      <w:r>
-        <w:rPr>
-          <w:lang w:val="en-GB"/>
-        </w:rPr>
-        <w:t>an</w:t>
-      </w:r>
-      <w:r>
-        <w:rPr>
-          <w:lang w:val="en-GB"/>
-        </w:rPr>
-        <w:t xml:space="preserve"> internet connection via a vShield </w:t>
-      </w:r>
-      <w:r>
-        <w:rPr>
-          <w:lang w:val="en-GB"/>
-        </w:rPr>
-        <w:t>Edge</w:t>
-      </w:r>
-      <w:r>
-        <w:rPr>
-          <w:lang w:val="en-GB"/>
-        </w:rPr>
-        <w:t xml:space="preserve"> or WatchGuard FireboxV. You can find the procedures in the next documents</w:t>
-      </w:r>
-      <w:r>
-        <w:rPr>
-          <w:lang w:val="en-GB"/>
-        </w:rPr>
-        <w:t xml:space="preserve"> (</w:t>
-      </w:r>
-      <w:r>
-        <w:rPr>
-          <w:lang w:val="en-GB"/>
-        </w:rPr>
-        <w:t>How-To 2 vShield Edge</w:t>
-      </w:r>
-      <w:r>
-        <w:rPr>
-          <w:lang w:val="en-GB"/>
-        </w:rPr>
-        <w:t xml:space="preserve"> &amp; </w:t>
-      </w:r>
-      <w:r>
-        <w:rPr>
-          <w:lang w:val="en-GB"/>
-        </w:rPr>
-        <w:t>How-To 3 Watchguard F</w:t>
-      </w:r>
-      <w:r>
-        <w:rPr>
-          <w:lang w:val="en-GB"/>
-        </w:rPr>
-        <w:t>ireboxV</w:t>
-      </w:r>
-      <w:r>
-        <w:rPr>
-          <w:lang w:val="en-GB"/>
-        </w:rPr>
-        <w:t>)</w:t>
-      </w:r>
-      <w:r>
-        <w:rPr>
-          <w:lang w:val="en-GB"/>
-        </w:rPr>
-        <w:t xml:space="preserve">. </w:t>
-      </w:r>
-    </w:p>
-    <w:p>
-      <w:pPr>
-        <w:pStyle w:val="Lijstalinea"/>
-        <w:rPr>
-          <w:lang w:val="en-GB"/>
-        </w:rPr>
-      </w:pPr>
+        <w:t>Power on the VM</w:t>
+      </w:r>
+      <w:r>
+        <w:rPr>
+          <w:lang w:val="en-GB"/>
+        </w:rPr>
+        <w:t xml:space="preserve"> by </w:t>
+      </w:r>
+      <w:r>
+        <w:rPr>
+          <w:lang w:val="en-GB"/>
+        </w:rPr>
+        <w:t>returning to the vApp view</w:t>
+      </w:r>
+      <w:r>
+        <w:rPr>
+          <w:lang w:val="en-GB"/>
+        </w:rPr>
+        <w:t xml:space="preserve">, clicking on the 3 dots next to the VM </w:t>
+      </w:r>
+      <w:r>
+        <w:rPr>
+          <w:lang w:val="en-GB"/>
+        </w:rPr>
+        <w:t>and pressing “</w:t>
+      </w:r>
+      <w:r>
+        <w:rPr>
+          <w:lang w:val="en-GB"/>
+        </w:rPr>
+        <w:t>Power On</w:t>
+      </w:r>
+      <w:r>
+        <w:rPr>
+          <w:lang w:val="en-GB"/>
+        </w:rPr>
+        <w:t xml:space="preserve">”. </w:t>
+      </w:r>
+      <w:r>
+        <w:rPr>
+          <w:lang w:val="en-GB"/>
+        </w:rPr>
+        <w:t xml:space="preserve">If this is the first time, wait at least 5 minutes for </w:t>
+      </w:r>
+      <w:r>
+        <w:rPr>
+          <w:lang w:val="en-GB"/>
+        </w:rPr>
+        <w:t xml:space="preserve">a double reboot </w:t>
+      </w:r>
+      <w:r>
+        <w:rPr>
+          <w:lang w:val="en-GB"/>
+        </w:rPr>
+        <w:t>and guest customisation to run successfully. It should finish with an automatic reboot.</w:t>
+      </w:r>
+      <w:r>
+        <w:rPr>
+          <w:lang w:val="en-GB"/>
+        </w:rPr>
+        <w:t xml:space="preserve"> </w:t>
+      </w:r>
+    </w:p>
+    <w:p>
+      <w:pPr>
+        <w:ind w:left="360"/>
+        <w:rPr>
+          <w:lang w:val="en-GB"/>
+        </w:rPr>
+      </w:pPr>
+      <w:r>
+        <w:rPr>
+          <w:noProof/>
+          <w:lang w:val="en-GB"/>
+        </w:rPr>
+        <w:drawing>
+          <wp:inline distT="0" distB="0" distL="0" distR="0" wp14:anchorId="0FC74608" wp14:editId="3549BC19">
+            <wp:extent cx="3529899" cy="2800350"/>
+            <wp:effectExtent l="0" t="0" r="0" b="0"/>
+            <wp:docPr id="27" name="Afbeelding 27"/>
+            <wp:cNvGraphicFramePr>
+              <a:graphicFrameLocks xmlns:a="http://schemas.openxmlformats.org/drawingml/2006/main" noChangeAspect="1"/>
+            </wp:cNvGraphicFramePr>
+            <a:graphic xmlns:a="http://schemas.openxmlformats.org/drawingml/2006/main">
+              <a:graphicData uri="http://schemas.openxmlformats.org/drawingml/2006/picture">
+                <pic:pic xmlns:pic="http://schemas.openxmlformats.org/drawingml/2006/picture">
+                  <pic:nvPicPr>
+                    <pic:cNvPr id="1" name=""/>
+                    <pic:cNvPicPr/>
+                  </pic:nvPicPr>
+                  <pic:blipFill rotWithShape="1">
+                    <a:blip r:embed="rId31"/>
+                    <a:srcRect b="9241"/>
+                    <a:stretch/>
+                  </pic:blipFill>
+                  <pic:spPr bwMode="auto">
+                    <a:xfrm>
+                      <a:off x="0" y="0"/>
+                      <a:ext cx="3538366" cy="2807067"/>
+                    </a:xfrm>
+                    <a:prstGeom prst="rect">
+                      <a:avLst/>
+                    </a:prstGeom>
+                    <a:ln>
+                      <a:noFill/>
+                    </a:ln>
+                    <a:extLst>
+                      <a:ext uri="{53640926-AAD7-44D8-BBD7-CCE9431645EC}">
+                        <a14:shadowObscured xmlns:a14="http://schemas.microsoft.com/office/drawing/2010/main"/>
+                      </a:ext>
+                    </a:extLst>
+                  </pic:spPr>
+                </pic:pic>
+              </a:graphicData>
+            </a:graphic>
+          </wp:inline>
+        </w:drawing>
+      </w:r>
     </w:p>
     <w:p>
       <w:pPr>
@@ -3574,6 +3449,432 @@
           <w:numId w:val="7"/>
         </w:numPr>
         <w:rPr>
+          <w:lang w:val="en-GB"/>
+        </w:rPr>
+      </w:pPr>
+      <w:r>
+        <w:rPr>
+          <w:lang w:val="en-GB"/>
+        </w:rPr>
+        <w:lastRenderedPageBreak/>
+        <w:t>Open the Virtual Machine console</w:t>
+      </w:r>
+      <w:r>
+        <w:rPr>
+          <w:lang w:val="en-GB"/>
+        </w:rPr>
+        <w:t xml:space="preserve"> based on the “How-To VM Console” document</w:t>
+      </w:r>
+      <w:r>
+        <w:rPr>
+          <w:lang w:val="en-GB"/>
+        </w:rPr>
+        <w:t>.</w:t>
+      </w:r>
+    </w:p>
+    <w:p>
+      <w:pPr>
+        <w:pStyle w:val="Lijstalinea"/>
+        <w:numPr>
+          <w:ilvl w:val="0"/>
+          <w:numId w:val="7"/>
+        </w:numPr>
+        <w:rPr>
+          <w:lang w:val="en-GB"/>
+        </w:rPr>
+      </w:pPr>
+      <w:r>
+        <w:rPr>
+          <w:lang w:val="en-GB"/>
+        </w:rPr>
+        <w:t>Logon with the new administrator credentials and verify that Guest Customisation ran successful.</w:t>
+      </w:r>
+      <w:r>
+        <w:rPr>
+          <w:lang w:val="en-GB"/>
+        </w:rPr>
+        <w:t xml:space="preserve"> </w:t>
+      </w:r>
+    </w:p>
+    <w:p>
+      <w:pPr>
+        <w:pStyle w:val="Lijstalinea"/>
+        <w:numPr>
+          <w:ilvl w:val="0"/>
+          <w:numId w:val="7"/>
+        </w:numPr>
+        <w:rPr>
+          <w:lang w:val="en-GB"/>
+        </w:rPr>
+      </w:pPr>
+      <w:r>
+        <w:rPr>
+          <w:lang w:val="en-GB"/>
+        </w:rPr>
+        <w:t xml:space="preserve">The VM will ask if it is allowed to be discovered on the network. This is personal preference. </w:t>
+      </w:r>
+    </w:p>
+    <w:p>
+      <w:pPr>
+        <w:pStyle w:val="Lijstalinea"/>
+        <w:numPr>
+          <w:ilvl w:val="0"/>
+          <w:numId w:val="7"/>
+        </w:numPr>
+        <w:rPr>
+          <w:lang w:val="en-GB"/>
+        </w:rPr>
+      </w:pPr>
+      <w:r>
+        <w:rPr>
+          <w:lang w:val="en-GB"/>
+        </w:rPr>
+        <w:t>Then turn the VM off again</w:t>
+      </w:r>
+      <w:r>
+        <w:rPr>
+          <w:lang w:val="en-GB"/>
+        </w:rPr>
+        <w:t xml:space="preserve"> </w:t>
+      </w:r>
+      <w:r>
+        <w:rPr>
+          <w:lang w:val="en-GB"/>
+        </w:rPr>
+        <w:t>by clicking on the same 3 dots</w:t>
+      </w:r>
+      <w:r>
+        <w:rPr>
+          <w:lang w:val="en-GB"/>
+        </w:rPr>
+        <w:t xml:space="preserve">, then “Power “ </w:t>
+      </w:r>
+      <w:r>
+        <w:rPr>
+          <w:lang w:val="en-GB"/>
+        </w:rPr>
+        <w:t xml:space="preserve">and </w:t>
+      </w:r>
+      <w:r>
+        <w:rPr>
+          <w:lang w:val="en-GB"/>
+        </w:rPr>
+        <w:t xml:space="preserve">then </w:t>
+      </w:r>
+      <w:r>
+        <w:rPr>
+          <w:lang w:val="en-GB"/>
+        </w:rPr>
+        <w:t>clicking “Shut Down Guest OS”</w:t>
+      </w:r>
+    </w:p>
+    <w:p>
+      <w:pPr>
+        <w:pStyle w:val="Lijstalinea"/>
+        <w:rPr>
+          <w:lang w:val="en-GB"/>
+        </w:rPr>
+      </w:pPr>
+    </w:p>
+    <w:p>
+      <w:pPr>
+        <w:pStyle w:val="Lijstalinea"/>
+        <w:numPr>
+          <w:ilvl w:val="0"/>
+          <w:numId w:val="7"/>
+        </w:numPr>
+        <w:rPr>
+          <w:lang w:val="en-GB"/>
+        </w:rPr>
+      </w:pPr>
+      <w:r>
+        <w:rPr>
+          <w:lang w:val="en-GB"/>
+        </w:rPr>
+        <w:t xml:space="preserve">Disable all Guest Customisation options, starting from the bottom. Start with the “Change SID” tick box. Finish with </w:t>
+      </w:r>
+      <w:r>
+        <w:rPr>
+          <w:lang w:val="en-GB"/>
+        </w:rPr>
+        <w:t xml:space="preserve">disabling </w:t>
+      </w:r>
+      <w:r>
+        <w:rPr>
+          <w:lang w:val="en-GB"/>
+        </w:rPr>
+        <w:t>the “Enable Guest Customisation” box</w:t>
+      </w:r>
+      <w:r>
+        <w:rPr>
+          <w:lang w:val="en-GB"/>
+        </w:rPr>
+        <w:t xml:space="preserve">. </w:t>
+      </w:r>
+    </w:p>
+    <w:p>
+      <w:pPr>
+        <w:pStyle w:val="Lijstalinea"/>
+        <w:numPr>
+          <w:ilvl w:val="0"/>
+          <w:numId w:val="7"/>
+        </w:numPr>
+        <w:rPr>
+          <w:lang w:val="en-GB"/>
+        </w:rPr>
+      </w:pPr>
+      <w:r>
+        <w:rPr>
+          <w:lang w:val="en-GB"/>
+        </w:rPr>
+        <w:t xml:space="preserve">Click on </w:t>
+      </w:r>
+      <w:r>
+        <w:rPr>
+          <w:lang w:val="en-GB"/>
+        </w:rPr>
+        <w:t xml:space="preserve">the </w:t>
+      </w:r>
+      <w:r>
+        <w:rPr>
+          <w:lang w:val="en-GB"/>
+        </w:rPr>
+        <w:t xml:space="preserve">“Save” </w:t>
+      </w:r>
+      <w:r>
+        <w:rPr>
+          <w:lang w:val="en-GB"/>
+        </w:rPr>
+        <w:t xml:space="preserve">button, found </w:t>
+      </w:r>
+      <w:r>
+        <w:rPr>
+          <w:lang w:val="en-GB"/>
+        </w:rPr>
+        <w:t>at the bottom.</w:t>
+      </w:r>
+    </w:p>
+    <w:p>
+      <w:pPr>
+        <w:ind w:left="360"/>
+        <w:rPr>
+          <w:lang w:val="en-GB"/>
+        </w:rPr>
+      </w:pPr>
+      <w:r>
+        <w:rPr>
+          <w:noProof/>
+          <w:lang w:val="en-GB"/>
+        </w:rPr>
+        <w:drawing>
+          <wp:inline distT="0" distB="0" distL="0" distR="0" wp14:anchorId="55C337E0" wp14:editId="52B59AEF">
+            <wp:extent cx="3681815" cy="2006600"/>
+            <wp:effectExtent l="0" t="0" r="0" b="0"/>
+            <wp:docPr id="28" name="Afbeelding 28"/>
+            <wp:cNvGraphicFramePr>
+              <a:graphicFrameLocks xmlns:a="http://schemas.openxmlformats.org/drawingml/2006/main" noChangeAspect="1"/>
+            </wp:cNvGraphicFramePr>
+            <a:graphic xmlns:a="http://schemas.openxmlformats.org/drawingml/2006/main">
+              <a:graphicData uri="http://schemas.openxmlformats.org/drawingml/2006/picture">
+                <pic:pic xmlns:pic="http://schemas.openxmlformats.org/drawingml/2006/picture">
+                  <pic:nvPicPr>
+                    <pic:cNvPr id="1" name=""/>
+                    <pic:cNvPicPr/>
+                  </pic:nvPicPr>
+                  <pic:blipFill>
+                    <a:blip r:embed="rId32"/>
+                    <a:stretch>
+                      <a:fillRect/>
+                    </a:stretch>
+                  </pic:blipFill>
+                  <pic:spPr>
+                    <a:xfrm>
+                      <a:off x="0" y="0"/>
+                      <a:ext cx="3693091" cy="2012746"/>
+                    </a:xfrm>
+                    <a:prstGeom prst="rect">
+                      <a:avLst/>
+                    </a:prstGeom>
+                  </pic:spPr>
+                </pic:pic>
+              </a:graphicData>
+            </a:graphic>
+          </wp:inline>
+        </w:drawing>
+      </w:r>
+    </w:p>
+    <w:p>
+      <w:pPr>
+        <w:pStyle w:val="Lijstalinea"/>
+        <w:numPr>
+          <w:ilvl w:val="0"/>
+          <w:numId w:val="7"/>
+        </w:numPr>
+        <w:rPr>
+          <w:lang w:val="en-GB"/>
+        </w:rPr>
+      </w:pPr>
+      <w:r>
+        <w:rPr>
+          <w:lang w:val="en-GB"/>
+        </w:rPr>
+        <w:t>After disabling all Guest Customisation options</w:t>
+      </w:r>
+      <w:r>
+        <w:rPr>
+          <w:lang w:val="en-GB"/>
+        </w:rPr>
+        <w:t xml:space="preserve"> </w:t>
+      </w:r>
+      <w:r>
+        <w:rPr>
+          <w:lang w:val="en-GB"/>
+        </w:rPr>
+        <w:t>leave the VM off and also stop the entire vApp</w:t>
+      </w:r>
+      <w:r>
+        <w:rPr>
+          <w:lang w:val="en-GB"/>
+        </w:rPr>
+        <w:t>.</w:t>
+      </w:r>
+    </w:p>
+    <w:p>
+      <w:pPr>
+        <w:pStyle w:val="Lijstalinea"/>
+        <w:rPr>
+          <w:lang w:val="en-GB"/>
+        </w:rPr>
+      </w:pPr>
+    </w:p>
+    <w:p>
+      <w:pPr>
+        <w:pStyle w:val="Lijstalinea"/>
+        <w:numPr>
+          <w:ilvl w:val="0"/>
+          <w:numId w:val="7"/>
+        </w:numPr>
+        <w:rPr>
+          <w:lang w:val="en-GB"/>
+        </w:rPr>
+      </w:pPr>
+      <w:r>
+        <w:rPr>
+          <w:lang w:val="en-GB"/>
+        </w:rPr>
+        <w:t xml:space="preserve">Now add </w:t>
+      </w:r>
+      <w:r>
+        <w:rPr>
+          <w:lang w:val="en-GB"/>
+        </w:rPr>
+        <w:t>an</w:t>
+      </w:r>
+      <w:r>
+        <w:rPr>
+          <w:lang w:val="en-GB"/>
+        </w:rPr>
+        <w:t xml:space="preserve"> internet connection via a </w:t>
+      </w:r>
+      <w:proofErr w:type="spellStart"/>
+      <w:r>
+        <w:rPr>
+          <w:lang w:val="en-GB"/>
+        </w:rPr>
+        <w:t>vShield</w:t>
+      </w:r>
+      <w:proofErr w:type="spellEnd"/>
+      <w:r>
+        <w:rPr>
+          <w:lang w:val="en-GB"/>
+        </w:rPr>
+        <w:t xml:space="preserve"> </w:t>
+      </w:r>
+      <w:r>
+        <w:rPr>
+          <w:lang w:val="en-GB"/>
+        </w:rPr>
+        <w:t>Edge</w:t>
+      </w:r>
+      <w:r>
+        <w:rPr>
+          <w:lang w:val="en-GB"/>
+        </w:rPr>
+        <w:t xml:space="preserve"> or WatchGuard FireboxV. You can find the procedures in the next documents</w:t>
+      </w:r>
+      <w:r>
+        <w:rPr>
+          <w:lang w:val="en-GB"/>
+        </w:rPr>
+        <w:t xml:space="preserve"> (</w:t>
+      </w:r>
+      <w:r>
+        <w:rPr>
+          <w:lang w:val="en-GB"/>
+        </w:rPr>
+        <w:t xml:space="preserve">How-To 2 </w:t>
+      </w:r>
+      <w:proofErr w:type="spellStart"/>
+      <w:r>
+        <w:rPr>
+          <w:lang w:val="en-GB"/>
+        </w:rPr>
+        <w:t>vShield</w:t>
+      </w:r>
+      <w:proofErr w:type="spellEnd"/>
+      <w:r>
+        <w:rPr>
+          <w:lang w:val="en-GB"/>
+        </w:rPr>
+        <w:t xml:space="preserve"> Edge</w:t>
+      </w:r>
+      <w:r>
+        <w:rPr>
+          <w:lang w:val="en-GB"/>
+        </w:rPr>
+        <w:t xml:space="preserve"> &amp; </w:t>
+      </w:r>
+      <w:r>
+        <w:rPr>
+          <w:lang w:val="en-GB"/>
+        </w:rPr>
+        <w:t>How-To 3 Watchguard F</w:t>
+      </w:r>
+      <w:r>
+        <w:rPr>
+          <w:lang w:val="en-GB"/>
+        </w:rPr>
+        <w:t>ireboxV</w:t>
+      </w:r>
+      <w:r>
+        <w:rPr>
+          <w:lang w:val="en-GB"/>
+        </w:rPr>
+        <w:t>)</w:t>
+      </w:r>
+      <w:r>
+        <w:rPr>
+          <w:lang w:val="en-GB"/>
+        </w:rPr>
+        <w:t xml:space="preserve">. </w:t>
+      </w:r>
+    </w:p>
+    <w:p>
+      <w:pPr>
+        <w:pStyle w:val="Lijstalinea"/>
+        <w:rPr>
+          <w:lang w:val="en-GB"/>
+        </w:rPr>
+      </w:pPr>
+    </w:p>
+    <w:p>
+      <w:pPr>
+        <w:pStyle w:val="Lijstalinea"/>
+        <w:numPr>
+          <w:ilvl w:val="0"/>
+          <w:numId w:val="7"/>
+        </w:numPr>
+        <w:rPr>
           <w:b/>
           <w:bCs/>
           <w:lang w:val="en-GB"/>
@@ -3613,19 +3914,21 @@
       </w:r>
     </w:p>
     <w:sectPr>
-      <w:footerReference w:type="even" r:id="rId31"/>
-      <w:headerReference w:type="first" r:id="rId32"/>
-      <w:footerReference w:type="first" r:id="rId33"/>
+      <w:headerReference w:type="default" r:id="rId33"/>
+      <w:footerReference w:type="even" r:id="rId34"/>
+      <w:headerReference w:type="first" r:id="rId35"/>
+      <w:footerReference w:type="first" r:id="rId36"/>
       <w:pgSz w:w="12240" w:h="15840"/>
       <w:pgMar w:top="1134" w:right="1440" w:bottom="1440" w:left="1134" w:header="720" w:footer="556" w:gutter="0"/>
       <w:cols w:space="708"/>
+      <w:docGrid w:linePitch="299"/>
     </w:sectPr>
   </w:body>
 </w:document>
 </file>
 
 <file path=word/endnotes.xml><?xml version="1.0" encoding="utf-8"?>
-<w:endnotes xmlns:wpc="http://schemas.microsoft.com/office/word/2010/wordprocessingCanvas" xmlns:cx="http://schemas.microsoft.com/office/drawing/2014/chartex" xmlns:cx1="http://schemas.microsoft.com/office/drawing/2015/9/8/chartex" xmlns:cx2="http://schemas.microsoft.com/office/drawing/2015/10/21/chartex" xmlns:cx3="http://schemas.microsoft.com/office/drawing/2016/5/9/chartex" xmlns:cx4="http://schemas.microsoft.com/office/drawing/2016/5/10/chartex" xmlns:cx5="http://schemas.microsoft.com/office/drawing/2016/5/11/chartex" xmlns:cx6="http://schemas.microsoft.com/office/drawing/2016/5/12/chartex" xmlns:cx7="http://schemas.microsoft.com/office/drawing/2016/5/13/chartex" xmlns:cx8="http://schemas.microsoft.com/office/drawing/2016/5/14/chartex" xmlns:mc="http://schemas.openxmlformats.org/markup-compatibility/2006" xmlns:aink="http://schemas.microsoft.com/office/drawing/2016/ink" xmlns:am3d="http://schemas.microsoft.com/office/drawing/2017/model3d" xmlns:o="urn:schemas-microsoft-com:office:office" xmlns:r="http://schemas.openxmlformats.org/officeDocument/2006/relationships" xmlns:m="http://schemas.openxmlformats.org/officeDocument/2006/math" xmlns:v="urn:schemas-microsoft-com:vml" xmlns:wp14="http://schemas.microsoft.com/office/word/2010/wordprocessingDrawing" xmlns:wp="http://schemas.openxmlformats.org/drawingml/2006/wordprocessingDrawing" xmlns:w10="urn:schemas-microsoft-com:office:word" xmlns:w="http://schemas.openxmlformats.org/wordprocessingml/2006/main" xmlns:w14="http://schemas.microsoft.com/office/word/2010/wordml" xmlns:w15="http://schemas.microsoft.com/office/word/2012/wordml" xmlns:w16cex="http://schemas.microsoft.com/office/word/2018/wordml/cex" xmlns:w16cid="http://schemas.microsoft.com/office/word/2016/wordml/cid" xmlns:w16="http://schemas.microsoft.com/office/word/2018/wordml" xmlns:w16se="http://schemas.microsoft.com/office/word/2015/wordml/symex" xmlns:wpg="http://schemas.microsoft.com/office/word/2010/wordprocessingGroup" xmlns:wpi="http://schemas.microsoft.com/office/word/2010/wordprocessingInk" xmlns:wne="http://schemas.microsoft.com/office/word/2006/wordml" xmlns:wps="http://schemas.microsoft.com/office/word/2010/wordprocessingShape" mc:Ignorable="w14 w15 w16se w16cid w16 w16cex wp14">
+<w:endnotes xmlns:wpc="http://schemas.microsoft.com/office/word/2010/wordprocessingCanvas" xmlns:cx="http://schemas.microsoft.com/office/drawing/2014/chartex" xmlns:cx1="http://schemas.microsoft.com/office/drawing/2015/9/8/chartex" xmlns:cx2="http://schemas.microsoft.com/office/drawing/2015/10/21/chartex" xmlns:cx3="http://schemas.microsoft.com/office/drawing/2016/5/9/chartex" xmlns:cx4="http://schemas.microsoft.com/office/drawing/2016/5/10/chartex" xmlns:cx5="http://schemas.microsoft.com/office/drawing/2016/5/11/chartex" xmlns:cx6="http://schemas.microsoft.com/office/drawing/2016/5/12/chartex" xmlns:cx7="http://schemas.microsoft.com/office/drawing/2016/5/13/chartex" xmlns:cx8="http://schemas.microsoft.com/office/drawing/2016/5/14/chartex" xmlns:mc="http://schemas.openxmlformats.org/markup-compatibility/2006" xmlns:aink="http://schemas.microsoft.com/office/drawing/2016/ink" xmlns:am3d="http://schemas.microsoft.com/office/drawing/2017/model3d" xmlns:o="urn:schemas-microsoft-com:office:office" xmlns:r="http://schemas.openxmlformats.org/officeDocument/2006/relationships" xmlns:m="http://schemas.openxmlformats.org/officeDocument/2006/math" xmlns:v="urn:schemas-microsoft-com:vml" xmlns:wp14="http://schemas.microsoft.com/office/word/2010/wordprocessingDrawing" xmlns:wp="http://schemas.openxmlformats.org/drawingml/2006/wordprocessingDrawing" xmlns:w10="urn:schemas-microsoft-com:office:word" xmlns:w="http://schemas.openxmlformats.org/wordprocessingml/2006/main" xmlns:w14="http://schemas.microsoft.com/office/word/2010/wordml" xmlns:w15="http://schemas.microsoft.com/office/word/2012/wordml" xmlns:w16cex="http://schemas.microsoft.com/office/word/2018/wordml/cex" xmlns:w16cid="http://schemas.microsoft.com/office/word/2016/wordml/cid" xmlns:w16="http://schemas.microsoft.com/office/word/2018/wordml" xmlns:w16sdtdh="http://schemas.microsoft.com/office/word/2020/wordml/sdtdatahash" xmlns:w16se="http://schemas.microsoft.com/office/word/2015/wordml/symex" xmlns:wpg="http://schemas.microsoft.com/office/word/2010/wordprocessingGroup" xmlns:wpi="http://schemas.microsoft.com/office/word/2010/wordprocessingInk" xmlns:wne="http://schemas.microsoft.com/office/word/2006/wordml" xmlns:wps="http://schemas.microsoft.com/office/word/2010/wordprocessingShape" mc:Ignorable="w14 w15 w16se w16cid w16 w16cex w16sdtdh wp14">
   <w:endnote w:type="separator" w:id="-1">
     <w:p>
       <w:pPr>
@@ -3657,7 +3960,7 @@
 </file>
 
 <file path=word/footer1.xml><?xml version="1.0" encoding="utf-8"?>
-<w:ftr xmlns:wpc="http://schemas.microsoft.com/office/word/2010/wordprocessingCanvas" xmlns:cx="http://schemas.microsoft.com/office/drawing/2014/chartex" xmlns:cx1="http://schemas.microsoft.com/office/drawing/2015/9/8/chartex" xmlns:cx2="http://schemas.microsoft.com/office/drawing/2015/10/21/chartex" xmlns:cx3="http://schemas.microsoft.com/office/drawing/2016/5/9/chartex" xmlns:cx4="http://schemas.microsoft.com/office/drawing/2016/5/10/chartex" xmlns:cx5="http://schemas.microsoft.com/office/drawing/2016/5/11/chartex" xmlns:cx6="http://schemas.microsoft.com/office/drawing/2016/5/12/chartex" xmlns:cx7="http://schemas.microsoft.com/office/drawing/2016/5/13/chartex" xmlns:cx8="http://schemas.microsoft.com/office/drawing/2016/5/14/chartex" xmlns:mc="http://schemas.openxmlformats.org/markup-compatibility/2006" xmlns:aink="http://schemas.microsoft.com/office/drawing/2016/ink" xmlns:am3d="http://schemas.microsoft.com/office/drawing/2017/model3d" xmlns:o="urn:schemas-microsoft-com:office:office" xmlns:r="http://schemas.openxmlformats.org/officeDocument/2006/relationships" xmlns:m="http://schemas.openxmlformats.org/officeDocument/2006/math" xmlns:v="urn:schemas-microsoft-com:vml" xmlns:wp14="http://schemas.microsoft.com/office/word/2010/wordprocessingDrawing" xmlns:wp="http://schemas.openxmlformats.org/drawingml/2006/wordprocessingDrawing" xmlns:w10="urn:schemas-microsoft-com:office:word" xmlns:w="http://schemas.openxmlformats.org/wordprocessingml/2006/main" xmlns:w14="http://schemas.microsoft.com/office/word/2010/wordml" xmlns:w15="http://schemas.microsoft.com/office/word/2012/wordml" xmlns:w16cex="http://schemas.microsoft.com/office/word/2018/wordml/cex" xmlns:w16cid="http://schemas.microsoft.com/office/word/2016/wordml/cid" xmlns:w16="http://schemas.microsoft.com/office/word/2018/wordml" xmlns:w16se="http://schemas.microsoft.com/office/word/2015/wordml/symex" xmlns:wpg="http://schemas.microsoft.com/office/word/2010/wordprocessingGroup" xmlns:wpi="http://schemas.microsoft.com/office/word/2010/wordprocessingInk" xmlns:wne="http://schemas.microsoft.com/office/word/2006/wordml" xmlns:wps="http://schemas.microsoft.com/office/word/2010/wordprocessingShape" mc:Ignorable="w14 w15 w16se w16cid w16 w16cex wp14">
+<w:ftr xmlns:wpc="http://schemas.microsoft.com/office/word/2010/wordprocessingCanvas" xmlns:cx="http://schemas.microsoft.com/office/drawing/2014/chartex" xmlns:cx1="http://schemas.microsoft.com/office/drawing/2015/9/8/chartex" xmlns:cx2="http://schemas.microsoft.com/office/drawing/2015/10/21/chartex" xmlns:cx3="http://schemas.microsoft.com/office/drawing/2016/5/9/chartex" xmlns:cx4="http://schemas.microsoft.com/office/drawing/2016/5/10/chartex" xmlns:cx5="http://schemas.microsoft.com/office/drawing/2016/5/11/chartex" xmlns:cx6="http://schemas.microsoft.com/office/drawing/2016/5/12/chartex" xmlns:cx7="http://schemas.microsoft.com/office/drawing/2016/5/13/chartex" xmlns:cx8="http://schemas.microsoft.com/office/drawing/2016/5/14/chartex" xmlns:mc="http://schemas.openxmlformats.org/markup-compatibility/2006" xmlns:aink="http://schemas.microsoft.com/office/drawing/2016/ink" xmlns:am3d="http://schemas.microsoft.com/office/drawing/2017/model3d" xmlns:o="urn:schemas-microsoft-com:office:office" xmlns:r="http://schemas.openxmlformats.org/officeDocument/2006/relationships" xmlns:m="http://schemas.openxmlformats.org/officeDocument/2006/math" xmlns:v="urn:schemas-microsoft-com:vml" xmlns:wp14="http://schemas.microsoft.com/office/word/2010/wordprocessingDrawing" xmlns:wp="http://schemas.openxmlformats.org/drawingml/2006/wordprocessingDrawing" xmlns:w10="urn:schemas-microsoft-com:office:word" xmlns:w="http://schemas.openxmlformats.org/wordprocessingml/2006/main" xmlns:w14="http://schemas.microsoft.com/office/word/2010/wordml" xmlns:w15="http://schemas.microsoft.com/office/word/2012/wordml" xmlns:w16cex="http://schemas.microsoft.com/office/word/2018/wordml/cex" xmlns:w16cid="http://schemas.microsoft.com/office/word/2016/wordml/cid" xmlns:w16="http://schemas.microsoft.com/office/word/2018/wordml" xmlns:w16sdtdh="http://schemas.microsoft.com/office/word/2020/wordml/sdtdatahash" xmlns:w16se="http://schemas.microsoft.com/office/word/2015/wordml/symex" xmlns:wpg="http://schemas.microsoft.com/office/word/2010/wordprocessingGroup" xmlns:wpi="http://schemas.microsoft.com/office/word/2010/wordprocessingInk" xmlns:wne="http://schemas.microsoft.com/office/word/2006/wordml" xmlns:wps="http://schemas.microsoft.com/office/word/2010/wordprocessingShape" mc:Ignorable="w14 w15 w16se w16cid w16 w16cex w16sdtdh wp14">
   <w:p>
     <w:pPr>
       <w:pStyle w:val="Voettekst"/>
@@ -3670,7 +3973,7 @@
 </file>
 
 <file path=word/footer2.xml><?xml version="1.0" encoding="utf-8"?>
-<w:ftr xmlns:wpc="http://schemas.microsoft.com/office/word/2010/wordprocessingCanvas" xmlns:cx="http://schemas.microsoft.com/office/drawing/2014/chartex" xmlns:cx1="http://schemas.microsoft.com/office/drawing/2015/9/8/chartex" xmlns:cx2="http://schemas.microsoft.com/office/drawing/2015/10/21/chartex" xmlns:cx3="http://schemas.microsoft.com/office/drawing/2016/5/9/chartex" xmlns:cx4="http://schemas.microsoft.com/office/drawing/2016/5/10/chartex" xmlns:cx5="http://schemas.microsoft.com/office/drawing/2016/5/11/chartex" xmlns:cx6="http://schemas.microsoft.com/office/drawing/2016/5/12/chartex" xmlns:cx7="http://schemas.microsoft.com/office/drawing/2016/5/13/chartex" xmlns:cx8="http://schemas.microsoft.com/office/drawing/2016/5/14/chartex" xmlns:mc="http://schemas.openxmlformats.org/markup-compatibility/2006" xmlns:aink="http://schemas.microsoft.com/office/drawing/2016/ink" xmlns:am3d="http://schemas.microsoft.com/office/drawing/2017/model3d" xmlns:o="urn:schemas-microsoft-com:office:office" xmlns:r="http://schemas.openxmlformats.org/officeDocument/2006/relationships" xmlns:m="http://schemas.openxmlformats.org/officeDocument/2006/math" xmlns:v="urn:schemas-microsoft-com:vml" xmlns:wp14="http://schemas.microsoft.com/office/word/2010/wordprocessingDrawing" xmlns:wp="http://schemas.openxmlformats.org/drawingml/2006/wordprocessingDrawing" xmlns:w10="urn:schemas-microsoft-com:office:word" xmlns:w="http://schemas.openxmlformats.org/wordprocessingml/2006/main" xmlns:w14="http://schemas.microsoft.com/office/word/2010/wordml" xmlns:w15="http://schemas.microsoft.com/office/word/2012/wordml" xmlns:w16cex="http://schemas.microsoft.com/office/word/2018/wordml/cex" xmlns:w16cid="http://schemas.microsoft.com/office/word/2016/wordml/cid" xmlns:w16="http://schemas.microsoft.com/office/word/2018/wordml" xmlns:w16se="http://schemas.microsoft.com/office/word/2015/wordml/symex" xmlns:wpg="http://schemas.microsoft.com/office/word/2010/wordprocessingGroup" xmlns:wpi="http://schemas.microsoft.com/office/word/2010/wordprocessingInk" xmlns:wne="http://schemas.microsoft.com/office/word/2006/wordml" xmlns:wps="http://schemas.microsoft.com/office/word/2010/wordprocessingShape" mc:Ignorable="w14 w15 w16se w16cid w16 w16cex wp14">
+<w:ftr xmlns:wpc="http://schemas.microsoft.com/office/word/2010/wordprocessingCanvas" xmlns:cx="http://schemas.microsoft.com/office/drawing/2014/chartex" xmlns:cx1="http://schemas.microsoft.com/office/drawing/2015/9/8/chartex" xmlns:cx2="http://schemas.microsoft.com/office/drawing/2015/10/21/chartex" xmlns:cx3="http://schemas.microsoft.com/office/drawing/2016/5/9/chartex" xmlns:cx4="http://schemas.microsoft.com/office/drawing/2016/5/10/chartex" xmlns:cx5="http://schemas.microsoft.com/office/drawing/2016/5/11/chartex" xmlns:cx6="http://schemas.microsoft.com/office/drawing/2016/5/12/chartex" xmlns:cx7="http://schemas.microsoft.com/office/drawing/2016/5/13/chartex" xmlns:cx8="http://schemas.microsoft.com/office/drawing/2016/5/14/chartex" xmlns:mc="http://schemas.openxmlformats.org/markup-compatibility/2006" xmlns:aink="http://schemas.microsoft.com/office/drawing/2016/ink" xmlns:am3d="http://schemas.microsoft.com/office/drawing/2017/model3d" xmlns:o="urn:schemas-microsoft-com:office:office" xmlns:r="http://schemas.openxmlformats.org/officeDocument/2006/relationships" xmlns:m="http://schemas.openxmlformats.org/officeDocument/2006/math" xmlns:v="urn:schemas-microsoft-com:vml" xmlns:wp14="http://schemas.microsoft.com/office/word/2010/wordprocessingDrawing" xmlns:wp="http://schemas.openxmlformats.org/drawingml/2006/wordprocessingDrawing" xmlns:w10="urn:schemas-microsoft-com:office:word" xmlns:w="http://schemas.openxmlformats.org/wordprocessingml/2006/main" xmlns:w14="http://schemas.microsoft.com/office/word/2010/wordml" xmlns:w15="http://schemas.microsoft.com/office/word/2012/wordml" xmlns:w16cex="http://schemas.microsoft.com/office/word/2018/wordml/cex" xmlns:w16cid="http://schemas.microsoft.com/office/word/2016/wordml/cid" xmlns:w16="http://schemas.microsoft.com/office/word/2018/wordml" xmlns:w16sdtdh="http://schemas.microsoft.com/office/word/2020/wordml/sdtdatahash" xmlns:w16se="http://schemas.microsoft.com/office/word/2015/wordml/symex" xmlns:wpg="http://schemas.microsoft.com/office/word/2010/wordprocessingGroup" xmlns:wpi="http://schemas.microsoft.com/office/word/2010/wordprocessingInk" xmlns:wne="http://schemas.microsoft.com/office/word/2006/wordml" xmlns:wps="http://schemas.microsoft.com/office/word/2010/wordprocessingShape" mc:Ignorable="w14 w15 w16se w16cid w16 w16cex w16sdtdh wp14">
   <w:p>
     <w:pPr>
       <w:spacing w:after="0"/>
@@ -3759,7 +4062,7 @@
             </wp:anchor>
           </w:drawing>
         </mc:Choice>
-        <mc:Fallback xmlns:arto="http://schemas.microsoft.com/office/word/2006/arto" xmlns:a="http://schemas.openxmlformats.org/drawingml/2006/main" xmlns:wp14="http://schemas.microsoft.com/office/word/2010/wordml">
+        <mc:Fallback xmlns:wp14="http://schemas.microsoft.com/office/word/2010/wordml" xmlns:a="http://schemas.openxmlformats.org/drawingml/2006/main" xmlns:arto="http://schemas.microsoft.com/office/word/2006/arto">
           <w:pict w14:anchorId="0551CC7E">
             <v:group id="Group 1827" style="position:absolute;margin-left:1in;margin-top:746.9pt;width:468pt;height:.5pt;z-index:251672576;mso-position-horizontal-relative:page;mso-position-vertical-relative:page" coordsize="59436,63" o:spid="_x0000_s1026" w14:anchorId="5532EB84" o:gfxdata="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">
               <v:shape id="Shape 1828" style="position:absolute;width:59436;height:0;visibility:visible;mso-wrap-style:square;v-text-anchor:top" coordsize="5943600,0" o:spid="_x0000_s1027" filled="f" strokecolor="#7030a0" strokeweight=".5pt" path="m,l5943600,e" o:gfxdata="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">
@@ -3803,7 +4106,23 @@
         <w:sz w:val="16"/>
       </w:rPr>
       <w:tab/>
-      <w:t xml:space="preserve">: &lt;title&gt; </w:t>
+      <w:t>: &lt;</w:t>
+    </w:r>
+    <w:proofErr w:type="spellStart"/>
+    <w:r>
+      <w:rPr>
+        <w:color w:val="595959"/>
+        <w:sz w:val="16"/>
+      </w:rPr>
+      <w:t>title</w:t>
+    </w:r>
+    <w:proofErr w:type="spellEnd"/>
+    <w:r>
+      <w:rPr>
+        <w:color w:val="595959"/>
+        <w:sz w:val="16"/>
+      </w:rPr>
+      <w:t xml:space="preserve">&gt; </w:t>
     </w:r>
     <w:r>
       <w:rPr>
@@ -3856,7 +4175,7 @@
 </file>
 
 <file path=word/footnotes.xml><?xml version="1.0" encoding="utf-8"?>
-<w:footnotes xmlns:wpc="http://schemas.microsoft.com/office/word/2010/wordprocessingCanvas" xmlns:cx="http://schemas.microsoft.com/office/drawing/2014/chartex" xmlns:cx1="http://schemas.microsoft.com/office/drawing/2015/9/8/chartex" xmlns:cx2="http://schemas.microsoft.com/office/drawing/2015/10/21/chartex" xmlns:cx3="http://schemas.microsoft.com/office/drawing/2016/5/9/chartex" xmlns:cx4="http://schemas.microsoft.com/office/drawing/2016/5/10/chartex" xmlns:cx5="http://schemas.microsoft.com/office/drawing/2016/5/11/chartex" xmlns:cx6="http://schemas.microsoft.com/office/drawing/2016/5/12/chartex" xmlns:cx7="http://schemas.microsoft.com/office/drawing/2016/5/13/chartex" xmlns:cx8="http://schemas.microsoft.com/office/drawing/2016/5/14/chartex" xmlns:mc="http://schemas.openxmlformats.org/markup-compatibility/2006" xmlns:aink="http://schemas.microsoft.com/office/drawing/2016/ink" xmlns:am3d="http://schemas.microsoft.com/office/drawing/2017/model3d" xmlns:o="urn:schemas-microsoft-com:office:office" xmlns:r="http://schemas.openxmlformats.org/officeDocument/2006/relationships" xmlns:m="http://schemas.openxmlformats.org/officeDocument/2006/math" xmlns:v="urn:schemas-microsoft-com:vml" xmlns:wp14="http://schemas.microsoft.com/office/word/2010/wordprocessingDrawing" xmlns:wp="http://schemas.openxmlformats.org/drawingml/2006/wordprocessingDrawing" xmlns:w10="urn:schemas-microsoft-com:office:word" xmlns:w="http://schemas.openxmlformats.org/wordprocessingml/2006/main" xmlns:w14="http://schemas.microsoft.com/office/word/2010/wordml" xmlns:w15="http://schemas.microsoft.com/office/word/2012/wordml" xmlns:w16cex="http://schemas.microsoft.com/office/word/2018/wordml/cex" xmlns:w16cid="http://schemas.microsoft.com/office/word/2016/wordml/cid" xmlns:w16="http://schemas.microsoft.com/office/word/2018/wordml" xmlns:w16se="http://schemas.microsoft.com/office/word/2015/wordml/symex" xmlns:wpg="http://schemas.microsoft.com/office/word/2010/wordprocessingGroup" xmlns:wpi="http://schemas.microsoft.com/office/word/2010/wordprocessingInk" xmlns:wne="http://schemas.microsoft.com/office/word/2006/wordml" xmlns:wps="http://schemas.microsoft.com/office/word/2010/wordprocessingShape" mc:Ignorable="w14 w15 w16se w16cid w16 w16cex wp14">
+<w:footnotes xmlns:wpc="http://schemas.microsoft.com/office/word/2010/wordprocessingCanvas" xmlns:cx="http://schemas.microsoft.com/office/drawing/2014/chartex" xmlns:cx1="http://schemas.microsoft.com/office/drawing/2015/9/8/chartex" xmlns:cx2="http://schemas.microsoft.com/office/drawing/2015/10/21/chartex" xmlns:cx3="http://schemas.microsoft.com/office/drawing/2016/5/9/chartex" xmlns:cx4="http://schemas.microsoft.com/office/drawing/2016/5/10/chartex" xmlns:cx5="http://schemas.microsoft.com/office/drawing/2016/5/11/chartex" xmlns:cx6="http://schemas.microsoft.com/office/drawing/2016/5/12/chartex" xmlns:cx7="http://schemas.microsoft.com/office/drawing/2016/5/13/chartex" xmlns:cx8="http://schemas.microsoft.com/office/drawing/2016/5/14/chartex" xmlns:mc="http://schemas.openxmlformats.org/markup-compatibility/2006" xmlns:aink="http://schemas.microsoft.com/office/drawing/2016/ink" xmlns:am3d="http://schemas.microsoft.com/office/drawing/2017/model3d" xmlns:o="urn:schemas-microsoft-com:office:office" xmlns:r="http://schemas.openxmlformats.org/officeDocument/2006/relationships" xmlns:m="http://schemas.openxmlformats.org/officeDocument/2006/math" xmlns:v="urn:schemas-microsoft-com:vml" xmlns:wp14="http://schemas.microsoft.com/office/word/2010/wordprocessingDrawing" xmlns:wp="http://schemas.openxmlformats.org/drawingml/2006/wordprocessingDrawing" xmlns:w10="urn:schemas-microsoft-com:office:word" xmlns:w="http://schemas.openxmlformats.org/wordprocessingml/2006/main" xmlns:w14="http://schemas.microsoft.com/office/word/2010/wordml" xmlns:w15="http://schemas.microsoft.com/office/word/2012/wordml" xmlns:w16cex="http://schemas.microsoft.com/office/word/2018/wordml/cex" xmlns:w16cid="http://schemas.microsoft.com/office/word/2016/wordml/cid" xmlns:w16="http://schemas.microsoft.com/office/word/2018/wordml" xmlns:w16sdtdh="http://schemas.microsoft.com/office/word/2020/wordml/sdtdatahash" xmlns:w16se="http://schemas.microsoft.com/office/word/2015/wordml/symex" xmlns:wpg="http://schemas.microsoft.com/office/word/2010/wordprocessingGroup" xmlns:wpi="http://schemas.microsoft.com/office/word/2010/wordprocessingInk" xmlns:wne="http://schemas.microsoft.com/office/word/2006/wordml" xmlns:wps="http://schemas.microsoft.com/office/word/2010/wordprocessingShape" mc:Ignorable="w14 w15 w16se w16cid w16 w16cex w16sdtdh wp14">
   <w:footnote w:type="separator" w:id="-1">
     <w:p>
       <w:pPr>
@@ -3888,7 +4207,29 @@
 </file>
 
 <file path=word/header1.xml><?xml version="1.0" encoding="utf-8"?>
-<w:hdr xmlns:wpc="http://schemas.microsoft.com/office/word/2010/wordprocessingCanvas" xmlns:cx="http://schemas.microsoft.com/office/drawing/2014/chartex" xmlns:cx1="http://schemas.microsoft.com/office/drawing/2015/9/8/chartex" xmlns:cx2="http://schemas.microsoft.com/office/drawing/2015/10/21/chartex" xmlns:cx3="http://schemas.microsoft.com/office/drawing/2016/5/9/chartex" xmlns:cx4="http://schemas.microsoft.com/office/drawing/2016/5/10/chartex" xmlns:cx5="http://schemas.microsoft.com/office/drawing/2016/5/11/chartex" xmlns:cx6="http://schemas.microsoft.com/office/drawing/2016/5/12/chartex" xmlns:cx7="http://schemas.microsoft.com/office/drawing/2016/5/13/chartex" xmlns:cx8="http://schemas.microsoft.com/office/drawing/2016/5/14/chartex" xmlns:mc="http://schemas.openxmlformats.org/markup-compatibility/2006" xmlns:aink="http://schemas.microsoft.com/office/drawing/2016/ink" xmlns:am3d="http://schemas.microsoft.com/office/drawing/2017/model3d" xmlns:o="urn:schemas-microsoft-com:office:office" xmlns:r="http://schemas.openxmlformats.org/officeDocument/2006/relationships" xmlns:m="http://schemas.openxmlformats.org/officeDocument/2006/math" xmlns:v="urn:schemas-microsoft-com:vml" xmlns:wp14="http://schemas.microsoft.com/office/word/2010/wordprocessingDrawing" xmlns:wp="http://schemas.openxmlformats.org/drawingml/2006/wordprocessingDrawing" xmlns:w10="urn:schemas-microsoft-com:office:word" xmlns:w="http://schemas.openxmlformats.org/wordprocessingml/2006/main" xmlns:w14="http://schemas.microsoft.com/office/word/2010/wordml" xmlns:w15="http://schemas.microsoft.com/office/word/2012/wordml" xmlns:w16cex="http://schemas.microsoft.com/office/word/2018/wordml/cex" xmlns:w16cid="http://schemas.microsoft.com/office/word/2016/wordml/cid" xmlns:w16="http://schemas.microsoft.com/office/word/2018/wordml" xmlns:w16se="http://schemas.microsoft.com/office/word/2015/wordml/symex" xmlns:wpg="http://schemas.microsoft.com/office/word/2010/wordprocessingGroup" xmlns:wpi="http://schemas.microsoft.com/office/word/2010/wordprocessingInk" xmlns:wne="http://schemas.microsoft.com/office/word/2006/wordml" xmlns:wps="http://schemas.microsoft.com/office/word/2010/wordprocessingShape" mc:Ignorable="w14 w15 w16se w16cid w16 w16cex wp14">
+<w:hdr xmlns:wpc="http://schemas.microsoft.com/office/word/2010/wordprocessingCanvas" xmlns:cx="http://schemas.microsoft.com/office/drawing/2014/chartex" xmlns:cx1="http://schemas.microsoft.com/office/drawing/2015/9/8/chartex" xmlns:cx2="http://schemas.microsoft.com/office/drawing/2015/10/21/chartex" xmlns:cx3="http://schemas.microsoft.com/office/drawing/2016/5/9/chartex" xmlns:cx4="http://schemas.microsoft.com/office/drawing/2016/5/10/chartex" xmlns:cx5="http://schemas.microsoft.com/office/drawing/2016/5/11/chartex" xmlns:cx6="http://schemas.microsoft.com/office/drawing/2016/5/12/chartex" xmlns:cx7="http://schemas.microsoft.com/office/drawing/2016/5/13/chartex" xmlns:cx8="http://schemas.microsoft.com/office/drawing/2016/5/14/chartex" xmlns:mc="http://schemas.openxmlformats.org/markup-compatibility/2006" xmlns:aink="http://schemas.microsoft.com/office/drawing/2016/ink" xmlns:am3d="http://schemas.microsoft.com/office/drawing/2017/model3d" xmlns:o="urn:schemas-microsoft-com:office:office" xmlns:r="http://schemas.openxmlformats.org/officeDocument/2006/relationships" xmlns:m="http://schemas.openxmlformats.org/officeDocument/2006/math" xmlns:v="urn:schemas-microsoft-com:vml" xmlns:wp14="http://schemas.microsoft.com/office/word/2010/wordprocessingDrawing" xmlns:wp="http://schemas.openxmlformats.org/drawingml/2006/wordprocessingDrawing" xmlns:w10="urn:schemas-microsoft-com:office:word" xmlns:w="http://schemas.openxmlformats.org/wordprocessingml/2006/main" xmlns:w14="http://schemas.microsoft.com/office/word/2010/wordml" xmlns:w15="http://schemas.microsoft.com/office/word/2012/wordml" xmlns:w16cex="http://schemas.microsoft.com/office/word/2018/wordml/cex" xmlns:w16cid="http://schemas.microsoft.com/office/word/2016/wordml/cid" xmlns:w16="http://schemas.microsoft.com/office/word/2018/wordml" xmlns:w16sdtdh="http://schemas.microsoft.com/office/word/2020/wordml/sdtdatahash" xmlns:w16se="http://schemas.microsoft.com/office/word/2015/wordml/symex" xmlns:wpg="http://schemas.microsoft.com/office/word/2010/wordprocessingGroup" xmlns:wpi="http://schemas.microsoft.com/office/word/2010/wordprocessingInk" xmlns:wne="http://schemas.microsoft.com/office/word/2006/wordml" xmlns:wps="http://schemas.microsoft.com/office/word/2010/wordprocessingShape" mc:Ignorable="w14 w15 w16se w16cid w16 w16cex w16sdtdh wp14">
+  <w:p>
+    <w:pPr>
+      <w:pStyle w:val="Koptekst"/>
+    </w:pPr>
+    <w:r>
+      <w:t>V2.0</w:t>
+    </w:r>
+    <w:r>
+      <w:tab/>
+    </w:r>
+    <w:r>
+      <w:tab/>
+    </w:r>
+    <w:r>
+      <w:t>Last change: 01/06/2021</w:t>
+    </w:r>
+  </w:p>
+</w:hdr>
+</file>
+
+<file path=word/header2.xml><?xml version="1.0" encoding="utf-8"?>
+<w:hdr xmlns:wpc="http://schemas.microsoft.com/office/word/2010/wordprocessingCanvas" xmlns:cx="http://schemas.microsoft.com/office/drawing/2014/chartex" xmlns:cx1="http://schemas.microsoft.com/office/drawing/2015/9/8/chartex" xmlns:cx2="http://schemas.microsoft.com/office/drawing/2015/10/21/chartex" xmlns:cx3="http://schemas.microsoft.com/office/drawing/2016/5/9/chartex" xmlns:cx4="http://schemas.microsoft.com/office/drawing/2016/5/10/chartex" xmlns:cx5="http://schemas.microsoft.com/office/drawing/2016/5/11/chartex" xmlns:cx6="http://schemas.microsoft.com/office/drawing/2016/5/12/chartex" xmlns:cx7="http://schemas.microsoft.com/office/drawing/2016/5/13/chartex" xmlns:cx8="http://schemas.microsoft.com/office/drawing/2016/5/14/chartex" xmlns:mc="http://schemas.openxmlformats.org/markup-compatibility/2006" xmlns:aink="http://schemas.microsoft.com/office/drawing/2016/ink" xmlns:am3d="http://schemas.microsoft.com/office/drawing/2017/model3d" xmlns:o="urn:schemas-microsoft-com:office:office" xmlns:r="http://schemas.openxmlformats.org/officeDocument/2006/relationships" xmlns:m="http://schemas.openxmlformats.org/officeDocument/2006/math" xmlns:v="urn:schemas-microsoft-com:vml" xmlns:wp14="http://schemas.microsoft.com/office/word/2010/wordprocessingDrawing" xmlns:wp="http://schemas.openxmlformats.org/drawingml/2006/wordprocessingDrawing" xmlns:w10="urn:schemas-microsoft-com:office:word" xmlns:w="http://schemas.openxmlformats.org/wordprocessingml/2006/main" xmlns:w14="http://schemas.microsoft.com/office/word/2010/wordml" xmlns:w15="http://schemas.microsoft.com/office/word/2012/wordml" xmlns:w16cex="http://schemas.microsoft.com/office/word/2018/wordml/cex" xmlns:w16cid="http://schemas.microsoft.com/office/word/2016/wordml/cid" xmlns:w16="http://schemas.microsoft.com/office/word/2018/wordml" xmlns:w16sdtdh="http://schemas.microsoft.com/office/word/2020/wordml/sdtdatahash" xmlns:w16se="http://schemas.microsoft.com/office/word/2015/wordml/symex" xmlns:wpg="http://schemas.microsoft.com/office/word/2010/wordprocessingGroup" xmlns:wpi="http://schemas.microsoft.com/office/word/2010/wordprocessingInk" xmlns:wne="http://schemas.microsoft.com/office/word/2006/wordml" xmlns:wps="http://schemas.microsoft.com/office/word/2010/wordprocessingShape" mc:Ignorable="w14 w15 w16se w16cid w16 w16cex w16sdtdh wp14">
   <w:p>
     <w:pPr>
       <w:spacing w:after="0"/>
@@ -4466,7 +4807,7 @@
             </wp:anchor>
           </w:drawing>
         </mc:Choice>
-        <mc:Fallback xmlns:arto="http://schemas.microsoft.com/office/word/2006/arto" xmlns:a="http://schemas.openxmlformats.org/drawingml/2006/main" xmlns:pic="http://schemas.openxmlformats.org/drawingml/2006/picture" xmlns:wp14="http://schemas.microsoft.com/office/word/2010/wordml">
+        <mc:Fallback xmlns:wp14="http://schemas.microsoft.com/office/word/2010/wordml" xmlns:pic="http://schemas.openxmlformats.org/drawingml/2006/picture" xmlns:a="http://schemas.openxmlformats.org/drawingml/2006/main" xmlns:arto="http://schemas.microsoft.com/office/word/2006/arto">
           <w:pict w14:anchorId="674FA47E">
             <v:group id="Group 1820" style="position:absolute;margin-left:0;margin-top:0;width:0;height:0;z-index:-251646976;mso-position-horizontal-relative:page;mso-position-vertical-relative:page" coordsize="1,1" o:spid="_x0000_s1026" w14:anchorId="7FF346F5" o:gfxdata="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">
               <w10:wrap anchorx="page" anchory="page"/>
@@ -4480,7 +4821,7 @@
 </file>
 
 <file path=word/numbering.xml><?xml version="1.0" encoding="utf-8"?>
-<w:numbering xmlns:wpc="http://schemas.microsoft.com/office/word/2010/wordprocessingCanvas" xmlns:cx="http://schemas.microsoft.com/office/drawing/2014/chartex" xmlns:cx1="http://schemas.microsoft.com/office/drawing/2015/9/8/chartex" xmlns:cx2="http://schemas.microsoft.com/office/drawing/2015/10/21/chartex" xmlns:cx3="http://schemas.microsoft.com/office/drawing/2016/5/9/chartex" xmlns:cx4="http://schemas.microsoft.com/office/drawing/2016/5/10/chartex" xmlns:cx5="http://schemas.microsoft.com/office/drawing/2016/5/11/chartex" xmlns:cx6="http://schemas.microsoft.com/office/drawing/2016/5/12/chartex" xmlns:cx7="http://schemas.microsoft.com/office/drawing/2016/5/13/chartex" xmlns:cx8="http://schemas.microsoft.com/office/drawing/2016/5/14/chartex" xmlns:mc="http://schemas.openxmlformats.org/markup-compatibility/2006" xmlns:aink="http://schemas.microsoft.com/office/drawing/2016/ink" xmlns:am3d="http://schemas.microsoft.com/office/drawing/2017/model3d" xmlns:o="urn:schemas-microsoft-com:office:office" xmlns:r="http://schemas.openxmlformats.org/officeDocument/2006/relationships" xmlns:m="http://schemas.openxmlformats.org/officeDocument/2006/math" xmlns:v="urn:schemas-microsoft-com:vml" xmlns:wp14="http://schemas.microsoft.com/office/word/2010/wordprocessingDrawing" xmlns:wp="http://schemas.openxmlformats.org/drawingml/2006/wordprocessingDrawing" xmlns:w10="urn:schemas-microsoft-com:office:word" xmlns:w="http://schemas.openxmlformats.org/wordprocessingml/2006/main" xmlns:w14="http://schemas.microsoft.com/office/word/2010/wordml" xmlns:w15="http://schemas.microsoft.com/office/word/2012/wordml" xmlns:w16cex="http://schemas.microsoft.com/office/word/2018/wordml/cex" xmlns:w16cid="http://schemas.microsoft.com/office/word/2016/wordml/cid" xmlns:w16="http://schemas.microsoft.com/office/word/2018/wordml" xmlns:w16se="http://schemas.microsoft.com/office/word/2015/wordml/symex" xmlns:wpg="http://schemas.microsoft.com/office/word/2010/wordprocessingGroup" xmlns:wpi="http://schemas.microsoft.com/office/word/2010/wordprocessingInk" xmlns:wne="http://schemas.microsoft.com/office/word/2006/wordml" xmlns:wps="http://schemas.microsoft.com/office/word/2010/wordprocessingShape" mc:Ignorable="w14 w15 w16se w16cid w16 w16cex wp14">
+<w:numbering xmlns:wpc="http://schemas.microsoft.com/office/word/2010/wordprocessingCanvas" xmlns:cx="http://schemas.microsoft.com/office/drawing/2014/chartex" xmlns:cx1="http://schemas.microsoft.com/office/drawing/2015/9/8/chartex" xmlns:cx2="http://schemas.microsoft.com/office/drawing/2015/10/21/chartex" xmlns:cx3="http://schemas.microsoft.com/office/drawing/2016/5/9/chartex" xmlns:cx4="http://schemas.microsoft.com/office/drawing/2016/5/10/chartex" xmlns:cx5="http://schemas.microsoft.com/office/drawing/2016/5/11/chartex" xmlns:cx6="http://schemas.microsoft.com/office/drawing/2016/5/12/chartex" xmlns:cx7="http://schemas.microsoft.com/office/drawing/2016/5/13/chartex" xmlns:cx8="http://schemas.microsoft.com/office/drawing/2016/5/14/chartex" xmlns:mc="http://schemas.openxmlformats.org/markup-compatibility/2006" xmlns:aink="http://schemas.microsoft.com/office/drawing/2016/ink" xmlns:am3d="http://schemas.microsoft.com/office/drawing/2017/model3d" xmlns:o="urn:schemas-microsoft-com:office:office" xmlns:r="http://schemas.openxmlformats.org/officeDocument/2006/relationships" xmlns:m="http://schemas.openxmlformats.org/officeDocument/2006/math" xmlns:v="urn:schemas-microsoft-com:vml" xmlns:wp14="http://schemas.microsoft.com/office/word/2010/wordprocessingDrawing" xmlns:wp="http://schemas.openxmlformats.org/drawingml/2006/wordprocessingDrawing" xmlns:w10="urn:schemas-microsoft-com:office:word" xmlns:w="http://schemas.openxmlformats.org/wordprocessingml/2006/main" xmlns:w14="http://schemas.microsoft.com/office/word/2010/wordml" xmlns:w15="http://schemas.microsoft.com/office/word/2012/wordml" xmlns:w16cex="http://schemas.microsoft.com/office/word/2018/wordml/cex" xmlns:w16cid="http://schemas.microsoft.com/office/word/2016/wordml/cid" xmlns:w16="http://schemas.microsoft.com/office/word/2018/wordml" xmlns:w16sdtdh="http://schemas.microsoft.com/office/word/2020/wordml/sdtdatahash" xmlns:w16se="http://schemas.microsoft.com/office/word/2015/wordml/symex" xmlns:wpg="http://schemas.microsoft.com/office/word/2010/wordprocessingGroup" xmlns:wpi="http://schemas.microsoft.com/office/word/2010/wordprocessingInk" xmlns:wne="http://schemas.microsoft.com/office/word/2006/wordml" xmlns:wps="http://schemas.microsoft.com/office/word/2010/wordprocessingShape" mc:Ignorable="w14 w15 w16se w16cid w16 w16cex w16sdtdh wp14">
   <w:abstractNum w:abstractNumId="0" w15:restartNumberingAfterBreak="0">
     <w:nsid w:val="131C488A"/>
     <w:multiLevelType w:val="hybridMultilevel"/>
@@ -4784,7 +5125,7 @@
   <w:abstractNum w:abstractNumId="2" w15:restartNumberingAfterBreak="0">
     <w:nsid w:val="28685538"/>
     <w:multiLevelType w:val="hybridMultilevel"/>
-    <w:tmpl w:val="72548434"/>
+    <w:tmpl w:val="AB1CFBB0"/>
     <w:lvl w:ilvl="0" w:tplc="08130001">
       <w:start w:val="1"/>
       <w:numFmt w:val="bullet"/>
@@ -5134,7 +5475,7 @@
         <w:rFonts w:ascii="Symbol" w:hAnsi="Symbol" w:hint="default"/>
       </w:rPr>
     </w:lvl>
-    <w:lvl w:ilvl="1" w:tplc="08130003" w:tentative="1">
+    <w:lvl w:ilvl="1" w:tplc="08130003">
       <w:start w:val="1"/>
       <w:numFmt w:val="bullet"/>
       <w:lvlText w:val="o"/>
@@ -5779,7 +6120,7 @@
 </file>
 
 <file path=word/styles.xml><?xml version="1.0" encoding="utf-8"?>
-<w:styles xmlns:mc="http://schemas.openxmlformats.org/markup-compatibility/2006" xmlns:r="http://schemas.openxmlformats.org/officeDocument/2006/relationships" xmlns:w="http://schemas.openxmlformats.org/wordprocessingml/2006/main" xmlns:w14="http://schemas.microsoft.com/office/word/2010/wordml" xmlns:w15="http://schemas.microsoft.com/office/word/2012/wordml" xmlns:w16cex="http://schemas.microsoft.com/office/word/2018/wordml/cex" xmlns:w16cid="http://schemas.microsoft.com/office/word/2016/wordml/cid" xmlns:w16="http://schemas.microsoft.com/office/word/2018/wordml" xmlns:w16se="http://schemas.microsoft.com/office/word/2015/wordml/symex" mc:Ignorable="w14 w15 w16se w16cid w16 w16cex">
+<w:styles xmlns:mc="http://schemas.openxmlformats.org/markup-compatibility/2006" xmlns:r="http://schemas.openxmlformats.org/officeDocument/2006/relationships" xmlns:w="http://schemas.openxmlformats.org/wordprocessingml/2006/main" xmlns:w14="http://schemas.microsoft.com/office/word/2010/wordml" xmlns:w15="http://schemas.microsoft.com/office/word/2012/wordml" xmlns:w16cex="http://schemas.microsoft.com/office/word/2018/wordml/cex" xmlns:w16cid="http://schemas.microsoft.com/office/word/2016/wordml/cid" xmlns:w16="http://schemas.microsoft.com/office/word/2018/wordml" xmlns:w16sdtdh="http://schemas.microsoft.com/office/word/2020/wordml/sdtdatahash" xmlns:w16se="http://schemas.microsoft.com/office/word/2015/wordml/symex" mc:Ignorable="w14 w15 w16se w16cid w16 w16cex w16sdtdh">
   <w:docDefaults>
     <w:rPrDefault>
       <w:rPr>
@@ -6763,6 +7104,32 @@
 </file>
 
 <file path=customXml/item1.xml><?xml version="1.0" encoding="utf-8"?>
+<b:Sources xmlns:b="http://schemas.openxmlformats.org/officeDocument/2006/bibliography" xmlns="http://schemas.openxmlformats.org/officeDocument/2006/bibliography" SelectedStyle="\APASixthEditionOfficeOnline.xsl" StyleName="APA" Version="6"/>
+</file>
+
+<file path=customXml/item2.xml><?xml version="1.0" encoding="utf-8"?>
+<p:properties xmlns:p="http://schemas.microsoft.com/office/2006/metadata/properties" xmlns:xsi="http://www.w3.org/2001/XMLSchema-instance" xmlns:pc="http://schemas.microsoft.com/office/infopath/2007/PartnerControls">
+  <documentManagement>
+    <IconOverlay xmlns="http://schemas.microsoft.com/sharepoint/v4" xsi:nil="true"/>
+    <_ip_UnifiedCompliancePolicyUIAction xmlns="http://schemas.microsoft.com/sharepoint/v3" xsi:nil="true"/>
+    <_ip_UnifiedCompliancePolicyProperties xmlns="http://schemas.microsoft.com/sharepoint/v3" xsi:nil="true"/>
+    <SharedWithUsers xmlns="f8f8de3b-4cf2-43a9-9fec-472cdf73a310">
+      <UserInfo>
+        <DisplayName>Johan Dillien</DisplayName>
+        <AccountId>202</AccountId>
+        <AccountType/>
+      </UserInfo>
+      <UserInfo>
+        <DisplayName>Nora El Gamous</DisplayName>
+        <AccountId>245</AccountId>
+        <AccountType/>
+      </UserInfo>
+    </SharedWithUsers>
+  </documentManagement>
+</p:properties>
+</file>
+
+<file path=customXml/item3.xml><?xml version="1.0" encoding="utf-8"?>
 <ct:contentTypeSchema xmlns:ct="http://schemas.microsoft.com/office/2006/metadata/contentType" xmlns:ma="http://schemas.microsoft.com/office/2006/metadata/properties/metaAttributes" ct:_="" ma:_="" ma:contentTypeName="Document" ma:contentTypeID="0x010100217B3DD7CE727B429E67B4C1755863E9" ma:contentTypeVersion="17" ma:contentTypeDescription="Een nieuw document maken." ma:contentTypeScope="" ma:versionID="9e5ea6f43236074c0b62d3a27d069c7e">
   <xsd:schema xmlns:xsd="http://www.w3.org/2001/XMLSchema" xmlns:xs="http://www.w3.org/2001/XMLSchema" xmlns:p="http://schemas.microsoft.com/office/2006/metadata/properties" xmlns:ns1="http://schemas.microsoft.com/sharepoint/v3" xmlns:ns2="http://schemas.microsoft.com/sharepoint/v4" xmlns:ns3="f8f8de3b-4cf2-43a9-9fec-472cdf73a310" xmlns:ns4="78ec973f-459a-4dc5-bf25-99bf456211fc" targetNamespace="http://schemas.microsoft.com/office/2006/metadata/properties" ma:root="true" ma:fieldsID="a4fd01340fd849f9a455b3eab3f9d4f7" ns1:_="" ns2:_="" ns3:_="" ns4:_="">
     <xsd:import namespace="http://schemas.microsoft.com/sharepoint/v3"/>
@@ -7021,32 +7388,6 @@
 </ct:contentTypeSchema>
 </file>
 
-<file path=customXml/item2.xml><?xml version="1.0" encoding="utf-8"?>
-<p:properties xmlns:p="http://schemas.microsoft.com/office/2006/metadata/properties" xmlns:xsi="http://www.w3.org/2001/XMLSchema-instance" xmlns:pc="http://schemas.microsoft.com/office/infopath/2007/PartnerControls">
-  <documentManagement>
-    <IconOverlay xmlns="http://schemas.microsoft.com/sharepoint/v4" xsi:nil="true"/>
-    <_ip_UnifiedCompliancePolicyUIAction xmlns="http://schemas.microsoft.com/sharepoint/v3" xsi:nil="true"/>
-    <_ip_UnifiedCompliancePolicyProperties xmlns="http://schemas.microsoft.com/sharepoint/v3" xsi:nil="true"/>
-    <SharedWithUsers xmlns="f8f8de3b-4cf2-43a9-9fec-472cdf73a310">
-      <UserInfo>
-        <DisplayName>Johan Dillien</DisplayName>
-        <AccountId>202</AccountId>
-        <AccountType/>
-      </UserInfo>
-      <UserInfo>
-        <DisplayName>Nora El Gamous</DisplayName>
-        <AccountId>245</AccountId>
-        <AccountType/>
-      </UserInfo>
-    </SharedWithUsers>
-  </documentManagement>
-</p:properties>
-</file>
-
-<file path=customXml/item3.xml><?xml version="1.0" encoding="utf-8"?>
-<b:Sources xmlns:b="http://schemas.openxmlformats.org/officeDocument/2006/bibliography" xmlns="http://schemas.openxmlformats.org/officeDocument/2006/bibliography" SelectedStyle="\APASixthEditionOfficeOnline.xsl" StyleName="APA" Version="6"/>
-</file>
-
 <file path=customXml/item4.xml><?xml version="1.0" encoding="utf-8"?>
 <?mso-contentType ?>
 <FormTemplates xmlns="http://schemas.microsoft.com/sharepoint/v3/contenttype/forms">
@@ -7057,6 +7398,26 @@
 </file>
 
 <file path=customXml/itemProps1.xml><?xml version="1.0" encoding="utf-8"?>
+<ds:datastoreItem xmlns:ds="http://schemas.openxmlformats.org/officeDocument/2006/customXml" ds:itemID="{A7D6F1EE-C2EC-4255-89D3-B2838BA7E2A9}">
+  <ds:schemaRefs>
+    <ds:schemaRef ds:uri="http://schemas.openxmlformats.org/officeDocument/2006/bibliography"/>
+  </ds:schemaRefs>
+</ds:datastoreItem>
+</file>
+
+<file path=customXml/itemProps2.xml><?xml version="1.0" encoding="utf-8"?>
+<ds:datastoreItem xmlns:ds="http://schemas.openxmlformats.org/officeDocument/2006/customXml" ds:itemID="{34474421-AD7C-4269-833F-8090CA5A3C5C}">
+  <ds:schemaRefs>
+    <ds:schemaRef ds:uri="http://schemas.microsoft.com/office/2006/metadata/properties"/>
+    <ds:schemaRef ds:uri="http://schemas.microsoft.com/office/infopath/2007/PartnerControls"/>
+    <ds:schemaRef ds:uri="http://schemas.microsoft.com/sharepoint/v4"/>
+    <ds:schemaRef ds:uri="http://schemas.microsoft.com/sharepoint/v3"/>
+    <ds:schemaRef ds:uri="f8f8de3b-4cf2-43a9-9fec-472cdf73a310"/>
+  </ds:schemaRefs>
+</ds:datastoreItem>
+</file>
+
+<file path=customXml/itemProps3.xml><?xml version="1.0" encoding="utf-8"?>
 <ds:datastoreItem xmlns:ds="http://schemas.openxmlformats.org/officeDocument/2006/customXml" ds:itemID="{5CC52E3A-6097-40CA-843E-5BD476E98555}">
   <ds:schemaRefs>
     <ds:schemaRef ds:uri="http://schemas.microsoft.com/office/2006/metadata/contentType"/>
@@ -7077,26 +7438,6 @@
 </ds:datastoreItem>
 </file>
 
-<file path=customXml/itemProps2.xml><?xml version="1.0" encoding="utf-8"?>
-<ds:datastoreItem xmlns:ds="http://schemas.openxmlformats.org/officeDocument/2006/customXml" ds:itemID="{34474421-AD7C-4269-833F-8090CA5A3C5C}">
-  <ds:schemaRefs>
-    <ds:schemaRef ds:uri="http://schemas.microsoft.com/office/2006/metadata/properties"/>
-    <ds:schemaRef ds:uri="http://schemas.microsoft.com/office/infopath/2007/PartnerControls"/>
-    <ds:schemaRef ds:uri="http://schemas.microsoft.com/sharepoint/v4"/>
-    <ds:schemaRef ds:uri="http://schemas.microsoft.com/sharepoint/v3"/>
-    <ds:schemaRef ds:uri="f8f8de3b-4cf2-43a9-9fec-472cdf73a310"/>
-  </ds:schemaRefs>
-</ds:datastoreItem>
-</file>
-
-<file path=customXml/itemProps3.xml><?xml version="1.0" encoding="utf-8"?>
-<ds:datastoreItem xmlns:ds="http://schemas.openxmlformats.org/officeDocument/2006/customXml" ds:itemID="{A7D6F1EE-C2EC-4255-89D3-B2838BA7E2A9}">
-  <ds:schemaRefs>
-    <ds:schemaRef ds:uri="http://schemas.openxmlformats.org/officeDocument/2006/bibliography"/>
-  </ds:schemaRefs>
-</ds:datastoreItem>
-</file>
-
 <file path=customXml/itemProps4.xml><?xml version="1.0" encoding="utf-8"?>
 <ds:datastoreItem xmlns:ds="http://schemas.openxmlformats.org/officeDocument/2006/customXml" ds:itemID="{654AED60-A9BE-4BA9-BAA1-B20F9069BFAD}">
   <ds:schemaRefs>

</xml_diff>